<commit_message>
intégration de bootstrap dans le css
</commit_message>
<xml_diff>
--- a/WebApplication4/Content/Devis2018_6/Etat_des_lieux_VS_Devis_initial_All_NS_Reneco_2018_6.docx
+++ b/WebApplication4/Content/Devis2018_6/Etat_des_lieux_VS_Devis_initial_All_NS_Reneco_2018_6.docx
@@ -2195,41 +2195,6 @@
               <w:rPr>
                 <w:lang w:val="fr-FR"/>
               </w:rPr>
-              <w:t>Reneco Data Centralization</w:t>
-            </w:r>
-          </w:p>
-        </w:tc>
-        <w:tc>
-          <w:tcPr>
-            <w:tcW w:w="2310" w:type="dxa"/>
-          </w:tcPr>
-          <w:p>
-            <w:pPr/>
-          </w:p>
-        </w:tc>
-        <w:tc>
-          <w:tcPr>
-            <w:tcW w:w="2310" w:type="dxa"/>
-          </w:tcPr>
-          <w:p>
-            <w:pPr/>
-          </w:p>
-        </w:tc>
-      </w:tr>
-      <w:tr>
-        <w:tc>
-          <w:tcPr>
-            <w:tcW w:w="2310" w:type="dxa"/>
-          </w:tcPr>
-          <w:p>
-            <w:pPr/>
-          </w:p>
-          <w:p>
-            <w:pPr/>
-            <w:r>
-              <w:rPr>
-                <w:lang w:val="fr-FR"/>
-              </w:rPr>
               <w:t>TRACK</w:t>
             </w:r>
           </w:p>
@@ -2790,7 +2755,7 @@
               <w:rPr>
                 <w:lang w:val="fr-FR"/>
               </w:rPr>
-              <w:t>Balance_RFID</w:t>
+              <w:t>Appli Repro</w:t>
             </w:r>
           </w:p>
         </w:tc>
@@ -2809,7 +2774,29 @@
               </w:numPr>
             </w:pPr>
             <w:r>
-              <w:t>Recherche de matériel intégré pour la balance connectée</w:t>
+              <w:t>Optimisation des wireframes existants et mise en place du design de l'application.</w:t>
+            </w:r>
+          </w:p>
+          <w:p>
+            <w:pPr>
+              <w:numPr>
+                <w:ilvl w:val="0"/>
+                <w:numId w:val="48"/>
+              </w:numPr>
+            </w:pPr>
+            <w:r>
+              <w:t>Extraction des règles depuis l'outil ACCESS et transposition(phase1)</w:t>
+            </w:r>
+          </w:p>
+          <w:p>
+            <w:pPr>
+              <w:numPr>
+                <w:ilvl w:val="0"/>
+                <w:numId w:val="48"/>
+              </w:numPr>
+            </w:pPr>
+            <w:r>
+              <w:t>Classification des règles en fonction des dépendances de tables pour l'étape d'attribution</w:t>
             </w:r>
           </w:p>
         </w:tc>
@@ -2828,7 +2815,7 @@
               <w:rPr>
                 <w:lang w:val="fr-FR"/>
               </w:rPr>
-              <w:t>eCollection</w:t>
+              <w:t>Balance_RFID</w:t>
             </w:r>
           </w:p>
         </w:tc>
@@ -2847,7 +2834,7 @@
               </w:numPr>
             </w:pPr>
             <w:r>
-              <w:t>Création d'un système de génération d'excel pour import </w:t>
+              <w:t>Recherche de matériel intégré pour la balance connectée</w:t>
             </w:r>
           </w:p>
           <w:p>
@@ -2858,7 +2845,7 @@
               </w:numPr>
             </w:pPr>
             <w:r>
-              <w:t>Mise à jour du module d'import avec modification de la base de données</w:t>
+              <w:t>Modification logicielle </w:t>
             </w:r>
           </w:p>
           <w:p>
@@ -2869,7 +2856,7 @@
               </w:numPr>
             </w:pPr>
             <w:r>
-              <w:t>Traitement des retours de Mai suite à la MAJ de Mai</w:t>
+              <w:t>Communication entre le Raspberry Pi et TRACK : récupération des fichiers pour la pesée.</w:t>
             </w:r>
           </w:p>
           <w:p>
@@ -2880,40 +2867,7 @@
               </w:numPr>
             </w:pPr>
             <w:r>
-              <w:t>Intégration des maquettes des écrans de visualisation des données d'échantillon (phase 1)</w:t>
-            </w:r>
-          </w:p>
-          <w:p>
-            <w:pPr>
-              <w:numPr>
-                <w:ilvl w:val="0"/>
-                <w:numId w:val="49"/>
-              </w:numPr>
-            </w:pPr>
-            <w:r>
-              <w:t>Intégration des icones eCollection</w:t>
-            </w:r>
-          </w:p>
-          <w:p>
-            <w:pPr>
-              <w:numPr>
-                <w:ilvl w:val="0"/>
-                <w:numId w:val="49"/>
-              </w:numPr>
-            </w:pPr>
-            <w:r>
-              <w:t>Mise en place de règles pour les fichiers d'import</w:t>
-            </w:r>
-          </w:p>
-          <w:p>
-            <w:pPr>
-              <w:numPr>
-                <w:ilvl w:val="0"/>
-                <w:numId w:val="49"/>
-              </w:numPr>
-            </w:pPr>
-            <w:r>
-              <w:t>Vérification de la robustesse du système d'import selon la configuration, les types d'objets et les types d'import</w:t>
+              <w:t>Assemblage et configuration des nouveaux matériels</w:t>
             </w:r>
           </w:p>
         </w:tc>
@@ -2932,7 +2886,7 @@
               <w:rPr>
                 <w:lang w:val="fr-FR"/>
               </w:rPr>
-              <w:t>ecoRelevé-data</w:t>
+              <w:t>eCollection</w:t>
             </w:r>
           </w:p>
         </w:tc>
@@ -2951,7 +2905,7 @@
               </w:numPr>
             </w:pPr>
             <w:r>
-              <w:t>Corrections des maquettes suite aux retours pour la gestion des protocoles</w:t>
+              <w:t>Traitement des retours de Mai suite à la MAJ de Mai</w:t>
             </w:r>
           </w:p>
           <w:p>
@@ -2962,7 +2916,7 @@
               </w:numPr>
             </w:pPr>
             <w:r>
-              <w:t>Maquette de la page individuals pour intégrer la nouvelle grille avec pager</w:t>
+              <w:t>Intégration des maquettes liées à la partie import</w:t>
             </w:r>
           </w:p>
           <w:p>
@@ -2973,7 +2927,95 @@
               </w:numPr>
             </w:pPr>
             <w:r>
-              <w:t>Mise en place d'un pré-filtrage des données pour la page individus</w:t>
+              <w:t>Ajout de la fonction filtrage et maquettage des diverses pop-up modal</w:t>
+            </w:r>
+          </w:p>
+          <w:p>
+            <w:pPr>
+              <w:numPr>
+                <w:ilvl w:val="0"/>
+                <w:numId w:val="50"/>
+              </w:numPr>
+            </w:pPr>
+            <w:r>
+              <w:t>Amélioration de l'ergonomie des écrans de visualisation des données d'échantillon, corrections suite aux retours DBSupport</w:t>
+            </w:r>
+          </w:p>
+          <w:p>
+            <w:pPr>
+              <w:numPr>
+                <w:ilvl w:val="0"/>
+                <w:numId w:val="50"/>
+              </w:numPr>
+            </w:pPr>
+            <w:r>
+              <w:t>Intégration des maquettes de visualisation en grille </w:t>
+            </w:r>
+          </w:p>
+          <w:p>
+            <w:pPr>
+              <w:numPr>
+                <w:ilvl w:val="0"/>
+                <w:numId w:val="50"/>
+              </w:numPr>
+            </w:pPr>
+            <w:r>
+              <w:t>Configuration des éléments de page d'accueil en fonction de l'instance</w:t>
+            </w:r>
+          </w:p>
+          <w:p>
+            <w:pPr>
+              <w:numPr>
+                <w:ilvl w:val="0"/>
+                <w:numId w:val="50"/>
+              </w:numPr>
+            </w:pPr>
+            <w:r>
+              <w:t>Mise en place de règles pour les fichiers d'import</w:t>
+            </w:r>
+          </w:p>
+          <w:p>
+            <w:pPr>
+              <w:numPr>
+                <w:ilvl w:val="0"/>
+                <w:numId w:val="50"/>
+              </w:numPr>
+            </w:pPr>
+            <w:r>
+              <w:t>Vérification de la robustesse du système d'import selon la configuration, les types d'objets et les types d'import</w:t>
+            </w:r>
+          </w:p>
+          <w:p>
+            <w:pPr>
+              <w:numPr>
+                <w:ilvl w:val="0"/>
+                <w:numId w:val="50"/>
+              </w:numPr>
+            </w:pPr>
+            <w:r>
+              <w:t>Rédaction de documentation</w:t>
+            </w:r>
+          </w:p>
+          <w:p>
+            <w:pPr>
+              <w:numPr>
+                <w:ilvl w:val="0"/>
+                <w:numId w:val="50"/>
+              </w:numPr>
+            </w:pPr>
+            <w:r>
+              <w:t>Mise en place du bridge entre Formbuilder et Ecollection</w:t>
+            </w:r>
+          </w:p>
+          <w:p>
+            <w:pPr>
+              <w:numPr>
+                <w:ilvl w:val="0"/>
+                <w:numId w:val="50"/>
+              </w:numPr>
+            </w:pPr>
+            <w:r>
+              <w:t>Méthodes de suppression propres</w:t>
             </w:r>
           </w:p>
         </w:tc>
@@ -2992,7 +3034,7 @@
               <w:rPr>
                 <w:lang w:val="fr-FR"/>
               </w:rPr>
-              <w:t>Positions</w:t>
+              <w:t>ecoRelevé-data</w:t>
             </w:r>
           </w:p>
         </w:tc>
@@ -3011,7 +3053,18 @@
               </w:numPr>
             </w:pPr>
             <w:r>
-              <w:t>Traitement des retours DBSupport</w:t>
+              <w:t>Intégration de l'outil de reconnaissance d’image dans EcoRelevé et le tester sur un batch de 1000 photographies.</w:t>
+            </w:r>
+          </w:p>
+          <w:p>
+            <w:pPr>
+              <w:numPr>
+                <w:ilvl w:val="0"/>
+                <w:numId w:val="51"/>
+              </w:numPr>
+            </w:pPr>
+            <w:r>
+              <w:t>Intégration du programme OCR dans EcoRelevé.</w:t>
             </w:r>
           </w:p>
         </w:tc>
@@ -3030,7 +3083,7 @@
               <w:rPr>
                 <w:lang w:val="fr-FR"/>
               </w:rPr>
-              <w:t>Reneco Apps</w:t>
+              <w:t>FormBuilder</w:t>
             </w:r>
           </w:p>
         </w:tc>
@@ -3049,7 +3102,7 @@
               </w:numPr>
             </w:pPr>
             <w:r>
-              <w:t>Gestion du backlog et planification</w:t>
+              <w:t>Mise en place du bridge entre Formbuilder et Ecollection</w:t>
             </w:r>
           </w:p>
           <w:p>
@@ -3060,7 +3113,7 @@
               </w:numPr>
             </w:pPr>
             <w:r>
-              <w:t>Choix de la stratégie de la validation des forms</w:t>
+              <w:t>Autocomplete des paramètres issus de TParameters de TRACK</w:t>
             </w:r>
           </w:p>
         </w:tc>
@@ -3079,7 +3132,7 @@
               <w:rPr>
                 <w:lang w:val="fr-FR"/>
               </w:rPr>
-              <w:t>TRACK</w:t>
+              <w:t>Positions</w:t>
             </w:r>
           </w:p>
         </w:tc>
@@ -3098,7 +3151,7 @@
               </w:numPr>
             </w:pPr>
             <w:r>
-              <w:t>Export des colonnes dans l'ordre de TObs_Ordre</w:t>
+              <w:t>Traitement des retours DBSupport</w:t>
             </w:r>
           </w:p>
           <w:p>
@@ -3109,7 +3162,149 @@
               </w:numPr>
             </w:pPr>
             <w:r>
-              <w:t>Intégration du système de reconstruction d'un état à une date donnée pour la gestion des saisies et import, pour des protocoles avec importapressortie = 0</w:t>
+              <w:t>Fusion des différentes branches de code : intégration (graphisme) et évènements</w:t>
+            </w:r>
+          </w:p>
+          <w:p>
+            <w:pPr>
+              <w:numPr>
+                <w:ilvl w:val="0"/>
+                <w:numId w:val="53"/>
+              </w:numPr>
+            </w:pPr>
+            <w:r>
+              <w:t>Historisation et restauration d'une position à une date donnée</w:t>
+            </w:r>
+          </w:p>
+          <w:p>
+            <w:pPr>
+              <w:numPr>
+                <w:ilvl w:val="0"/>
+                <w:numId w:val="53"/>
+              </w:numPr>
+            </w:pPr>
+            <w:r>
+              <w:t>Système d'application d'évènements en lot</w:t>
+            </w:r>
+          </w:p>
+          <w:p>
+            <w:pPr>
+              <w:numPr>
+                <w:ilvl w:val="0"/>
+                <w:numId w:val="53"/>
+              </w:numPr>
+            </w:pPr>
+            <w:r>
+              <w:t>Création d'une page d'association de type versus évènement</w:t>
+            </w:r>
+          </w:p>
+        </w:tc>
+      </w:tr>
+      <w:tr>
+        <w:tc>
+          <w:tcPr>
+            <w:tcW w:w="2310" w:type="dxa"/>
+          </w:tcPr>
+          <w:p>
+            <w:pPr/>
+          </w:p>
+          <w:p>
+            <w:pPr/>
+            <w:r>
+              <w:rPr>
+                <w:lang w:val="fr-FR"/>
+              </w:rPr>
+              <w:t>Reneco Apps</w:t>
+            </w:r>
+          </w:p>
+        </w:tc>
+        <w:tc>
+          <w:tcPr>
+            <w:tcW w:w="2310" w:type="dxa"/>
+          </w:tcPr>
+          <w:p>
+            <w:pPr/>
+          </w:p>
+          <w:p>
+            <w:pPr>
+              <w:numPr>
+                <w:ilvl w:val="0"/>
+                <w:numId w:val="54"/>
+              </w:numPr>
+            </w:pPr>
+            <w:r>
+              <w:t>Présentation de l'article sur la mesure d'oeuf par traitement d'image</w:t>
+            </w:r>
+          </w:p>
+          <w:p>
+            <w:pPr>
+              <w:numPr>
+                <w:ilvl w:val="0"/>
+                <w:numId w:val="54"/>
+              </w:numPr>
+            </w:pPr>
+            <w:r>
+              <w:t>POC sur les droits d'utilisateur sur une application avec Traversal et Pyramid, pour une utilisation sur l'appli repro et les nouvelles applications</w:t>
+            </w:r>
+          </w:p>
+          <w:p>
+            <w:pPr>
+              <w:numPr>
+                <w:ilvl w:val="0"/>
+                <w:numId w:val="54"/>
+              </w:numPr>
+            </w:pPr>
+            <w:r>
+              <w:t>Gestion du backlog et planification</w:t>
+            </w:r>
+          </w:p>
+        </w:tc>
+      </w:tr>
+      <w:tr>
+        <w:tc>
+          <w:tcPr>
+            <w:tcW w:w="2310" w:type="dxa"/>
+          </w:tcPr>
+          <w:p>
+            <w:pPr/>
+          </w:p>
+          <w:p>
+            <w:pPr/>
+            <w:r>
+              <w:rPr>
+                <w:lang w:val="fr-FR"/>
+              </w:rPr>
+              <w:t>TRACK</w:t>
+            </w:r>
+          </w:p>
+        </w:tc>
+        <w:tc>
+          <w:tcPr>
+            <w:tcW w:w="2310" w:type="dxa"/>
+          </w:tcPr>
+          <w:p>
+            <w:pPr/>
+          </w:p>
+          <w:p>
+            <w:pPr>
+              <w:numPr>
+                <w:ilvl w:val="0"/>
+                <w:numId w:val="55"/>
+              </w:numPr>
+            </w:pPr>
+            <w:r>
+              <w:t>Répercussion de la centralisation des référentiels pour l'ensemble des instances TRACK</w:t>
+            </w:r>
+          </w:p>
+          <w:p>
+            <w:pPr>
+              <w:numPr>
+                <w:ilvl w:val="0"/>
+                <w:numId w:val="55"/>
+              </w:numPr>
+            </w:pPr>
+            <w:r>
+              <w:t>Export des colonnes dans l'ordre de TObs_Ordre</w:t>
             </w:r>
           </w:p>
         </w:tc>
@@ -3278,7 +3473,7 @@
       <w:proofErr w:type="spellStart"/>
       <w:proofErr w:type="spellEnd"/>
       <w:r>
-        <w:t>2720</w:t>
+        <w:t>6800</w:t>
       </w:r>
       <w:r>
         <w:t>€</w:t>
@@ -3299,7 +3494,7 @@
       <w:proofErr w:type="spellStart"/>
       <w:proofErr w:type="spellEnd"/>
       <w:r>
-        <w:t>1220</w:t>
+        <w:t>7320</w:t>
       </w:r>
       <w:r>
         <w:t>€</w:t>
@@ -3315,7 +3510,7 @@
       <w:proofErr w:type="spellStart"/>
       <w:proofErr w:type="spellEnd"/>
       <w:r>
-        <w:t>3940</w:t>
+        <w:t>14120</w:t>
       </w:r>
       <w:r>
         <w:t>€ </w:t>
@@ -3363,7 +3558,7 @@
         <w:t xml:space="preserve">: </w:t>
       </w:r>
       <w:r>
-        <w:t>12840</w:t>
+        <w:t>23020</w:t>
       </w:r>
       <w:r>
         <w:t>€</w:t>
@@ -8596,6 +8791,232 @@
       </w:rPr>
     </w:lvl>
   </w:abstractNum>
+  <w:abstractNum w:abstractNumId="42">
+    <w:nsid w:val="46932C0C"/>
+    <w:multiLevelType w:val="hybridMultilevel"/>
+    <w:tmpl w:val="E7CC04EC"/>
+    <w:lvl w:ilvl="0" w:tplc="04090001">
+      <w:start w:val="1"/>
+      <w:numFmt w:val="bullet"/>
+      <w:lvlText w:val=""/>
+      <w:lvlJc w:val="left"/>
+      <w:pPr>
+        <w:ind w:left="360" w:hanging="360"/>
+      </w:pPr>
+      <w:rPr>
+        <w:rFonts w:ascii="Symbol" w:hAnsi="Symbol" w:hint="default"/>
+      </w:rPr>
+    </w:lvl>
+    <w:lvl w:ilvl="1" w:tplc="04090003" w:tentative="1">
+      <w:start w:val="1"/>
+      <w:numFmt w:val="bullet"/>
+      <w:lvlText w:val="o"/>
+      <w:lvlJc w:val="left"/>
+      <w:pPr>
+        <w:ind w:left="720" w:hanging="360"/>
+      </w:pPr>
+      <w:rPr>
+        <w:rFonts w:ascii="Courier New" w:hAnsi="Courier New" w:cs="Courier New" w:hint="default"/>
+      </w:rPr>
+    </w:lvl>
+    <w:lvl w:ilvl="2" w:tplc="04090005" w:tentative="1">
+      <w:start w:val="1"/>
+      <w:numFmt w:val="bullet"/>
+      <w:lvlText w:val=""/>
+      <w:lvlJc w:val="left"/>
+      <w:pPr>
+        <w:ind w:left="1080" w:hanging="360"/>
+      </w:pPr>
+      <w:rPr>
+        <w:rFonts w:ascii="Wingdings" w:hAnsi="Wingdings" w:hint="default"/>
+      </w:rPr>
+    </w:lvl>
+    <w:lvl w:ilvl="3" w:tplc="04090001" w:tentative="1">
+      <w:start w:val="1"/>
+      <w:numFmt w:val="bullet"/>
+      <w:lvlText w:val=""/>
+      <w:lvlJc w:val="left"/>
+      <w:pPr>
+        <w:ind w:left="1440" w:hanging="360"/>
+      </w:pPr>
+      <w:rPr>
+        <w:rFonts w:ascii="Symbol" w:hAnsi="Symbol" w:hint="default"/>
+      </w:rPr>
+    </w:lvl>
+    <w:lvl w:ilvl="4" w:tplc="04090003" w:tentative="1">
+      <w:start w:val="1"/>
+      <w:numFmt w:val="bullet"/>
+      <w:lvlText w:val="o"/>
+      <w:lvlJc w:val="left"/>
+      <w:pPr>
+        <w:ind w:left="1800" w:hanging="360"/>
+      </w:pPr>
+      <w:rPr>
+        <w:rFonts w:ascii="Courier New" w:hAnsi="Courier New" w:cs="Courier New" w:hint="default"/>
+      </w:rPr>
+    </w:lvl>
+    <w:lvl w:ilvl="5" w:tplc="04090005" w:tentative="1">
+      <w:start w:val="1"/>
+      <w:numFmt w:val="bullet"/>
+      <w:lvlText w:val=""/>
+      <w:lvlJc w:val="left"/>
+      <w:pPr>
+        <w:ind w:left="2160" w:hanging="360"/>
+      </w:pPr>
+      <w:rPr>
+        <w:rFonts w:ascii="Wingdings" w:hAnsi="Wingdings" w:hint="default"/>
+      </w:rPr>
+    </w:lvl>
+    <w:lvl w:ilvl="6" w:tplc="04090001" w:tentative="1">
+      <w:start w:val="1"/>
+      <w:numFmt w:val="bullet"/>
+      <w:lvlText w:val=""/>
+      <w:lvlJc w:val="left"/>
+      <w:pPr>
+        <w:ind w:left="2520" w:hanging="360"/>
+      </w:pPr>
+      <w:rPr>
+        <w:rFonts w:ascii="Symbol" w:hAnsi="Symbol" w:hint="default"/>
+      </w:rPr>
+    </w:lvl>
+    <w:lvl w:ilvl="7" w:tplc="04090003" w:tentative="1">
+      <w:start w:val="1"/>
+      <w:numFmt w:val="bullet"/>
+      <w:lvlText w:val="o"/>
+      <w:lvlJc w:val="left"/>
+      <w:pPr>
+        <w:ind w:left="2880" w:hanging="360"/>
+      </w:pPr>
+      <w:rPr>
+        <w:rFonts w:ascii="Courier New" w:hAnsi="Courier New" w:cs="Courier New" w:hint="default"/>
+      </w:rPr>
+    </w:lvl>
+    <w:lvl w:ilvl="8" w:tplc="04090005" w:tentative="1">
+      <w:start w:val="1"/>
+      <w:numFmt w:val="bullet"/>
+      <w:lvlText w:val=""/>
+      <w:lvlJc w:val="left"/>
+      <w:pPr>
+        <w:ind w:left="3240" w:hanging="360"/>
+      </w:pPr>
+      <w:rPr>
+        <w:rFonts w:ascii="Wingdings" w:hAnsi="Wingdings" w:hint="default"/>
+      </w:rPr>
+    </w:lvl>
+  </w:abstractNum>
+  <w:abstractNum w:abstractNumId="43">
+    <w:nsid w:val="46932C0C"/>
+    <w:multiLevelType w:val="hybridMultilevel"/>
+    <w:tmpl w:val="E7CC04EC"/>
+    <w:lvl w:ilvl="0" w:tplc="04090001">
+      <w:start w:val="1"/>
+      <w:numFmt w:val="bullet"/>
+      <w:lvlText w:val=""/>
+      <w:lvlJc w:val="left"/>
+      <w:pPr>
+        <w:ind w:left="360" w:hanging="360"/>
+      </w:pPr>
+      <w:rPr>
+        <w:rFonts w:ascii="Symbol" w:hAnsi="Symbol" w:hint="default"/>
+      </w:rPr>
+    </w:lvl>
+    <w:lvl w:ilvl="1" w:tplc="04090003" w:tentative="1">
+      <w:start w:val="1"/>
+      <w:numFmt w:val="bullet"/>
+      <w:lvlText w:val="o"/>
+      <w:lvlJc w:val="left"/>
+      <w:pPr>
+        <w:ind w:left="720" w:hanging="360"/>
+      </w:pPr>
+      <w:rPr>
+        <w:rFonts w:ascii="Courier New" w:hAnsi="Courier New" w:cs="Courier New" w:hint="default"/>
+      </w:rPr>
+    </w:lvl>
+    <w:lvl w:ilvl="2" w:tplc="04090005" w:tentative="1">
+      <w:start w:val="1"/>
+      <w:numFmt w:val="bullet"/>
+      <w:lvlText w:val=""/>
+      <w:lvlJc w:val="left"/>
+      <w:pPr>
+        <w:ind w:left="1080" w:hanging="360"/>
+      </w:pPr>
+      <w:rPr>
+        <w:rFonts w:ascii="Wingdings" w:hAnsi="Wingdings" w:hint="default"/>
+      </w:rPr>
+    </w:lvl>
+    <w:lvl w:ilvl="3" w:tplc="04090001" w:tentative="1">
+      <w:start w:val="1"/>
+      <w:numFmt w:val="bullet"/>
+      <w:lvlText w:val=""/>
+      <w:lvlJc w:val="left"/>
+      <w:pPr>
+        <w:ind w:left="1440" w:hanging="360"/>
+      </w:pPr>
+      <w:rPr>
+        <w:rFonts w:ascii="Symbol" w:hAnsi="Symbol" w:hint="default"/>
+      </w:rPr>
+    </w:lvl>
+    <w:lvl w:ilvl="4" w:tplc="04090003" w:tentative="1">
+      <w:start w:val="1"/>
+      <w:numFmt w:val="bullet"/>
+      <w:lvlText w:val="o"/>
+      <w:lvlJc w:val="left"/>
+      <w:pPr>
+        <w:ind w:left="1800" w:hanging="360"/>
+      </w:pPr>
+      <w:rPr>
+        <w:rFonts w:ascii="Courier New" w:hAnsi="Courier New" w:cs="Courier New" w:hint="default"/>
+      </w:rPr>
+    </w:lvl>
+    <w:lvl w:ilvl="5" w:tplc="04090005" w:tentative="1">
+      <w:start w:val="1"/>
+      <w:numFmt w:val="bullet"/>
+      <w:lvlText w:val=""/>
+      <w:lvlJc w:val="left"/>
+      <w:pPr>
+        <w:ind w:left="2160" w:hanging="360"/>
+      </w:pPr>
+      <w:rPr>
+        <w:rFonts w:ascii="Wingdings" w:hAnsi="Wingdings" w:hint="default"/>
+      </w:rPr>
+    </w:lvl>
+    <w:lvl w:ilvl="6" w:tplc="04090001" w:tentative="1">
+      <w:start w:val="1"/>
+      <w:numFmt w:val="bullet"/>
+      <w:lvlText w:val=""/>
+      <w:lvlJc w:val="left"/>
+      <w:pPr>
+        <w:ind w:left="2520" w:hanging="360"/>
+      </w:pPr>
+      <w:rPr>
+        <w:rFonts w:ascii="Symbol" w:hAnsi="Symbol" w:hint="default"/>
+      </w:rPr>
+    </w:lvl>
+    <w:lvl w:ilvl="7" w:tplc="04090003" w:tentative="1">
+      <w:start w:val="1"/>
+      <w:numFmt w:val="bullet"/>
+      <w:lvlText w:val="o"/>
+      <w:lvlJc w:val="left"/>
+      <w:pPr>
+        <w:ind w:left="2880" w:hanging="360"/>
+      </w:pPr>
+      <w:rPr>
+        <w:rFonts w:ascii="Courier New" w:hAnsi="Courier New" w:cs="Courier New" w:hint="default"/>
+      </w:rPr>
+    </w:lvl>
+    <w:lvl w:ilvl="8" w:tplc="04090005" w:tentative="1">
+      <w:start w:val="1"/>
+      <w:numFmt w:val="bullet"/>
+      <w:lvlText w:val=""/>
+      <w:lvlJc w:val="left"/>
+      <w:pPr>
+        <w:ind w:left="3240" w:hanging="360"/>
+      </w:pPr>
+      <w:rPr>
+        <w:rFonts w:ascii="Wingdings" w:hAnsi="Wingdings" w:hint="default"/>
+      </w:rPr>
+    </w:lvl>
+  </w:abstractNum>
   <w:num w:numId="1">
     <w:abstractNumId w:val="5"/>
   </w:num>
@@ -8811,6 +9232,18 @@
   </w:num>
   <w:num w:numId="53">
     <w:abstractNumId w:val="41"/>
+    <w:lvlOverride w:ilvl="0">
+      <w:startOverride w:val="1"/>
+    </w:lvlOverride>
+  </w:num>
+  <w:num w:numId="54">
+    <w:abstractNumId w:val="42"/>
+    <w:lvlOverride w:ilvl="0">
+      <w:startOverride w:val="1"/>
+    </w:lvlOverride>
+  </w:num>
+  <w:num w:numId="55">
+    <w:abstractNumId w:val="43"/>
     <w:lvlOverride w:ilvl="0">
       <w:startOverride w:val="1"/>
     </w:lvlOverride>

</xml_diff>

<commit_message>
processus ne prenant pas en compte les stories sans epics
</commit_message>
<xml_diff>
--- a/WebApplication4/Content/Devis2018_6/Etat_des_lieux_VS_Devis_initial_All_NS_Reneco_2018_6.docx
+++ b/WebApplication4/Content/Devis2018_6/Etat_des_lieux_VS_Devis_initial_All_NS_Reneco_2018_6.docx
@@ -923,7 +923,7 @@
                 <w:szCs w:val="16"/>
                 <w:lang w:val="fr-FR"/>
               </w:rPr>
-              <w:t>02/07/2018</w:t>
+              <w:t>03/07/2018</w:t>
             </w:r>
           </w:p>
         </w:tc>
@@ -1047,7 +1047,7 @@
                 <w:szCs w:val="16"/>
                 <w:lang w:val="fr-FR"/>
               </w:rPr>
-              <w:t>02/07/2018</w:t>
+              <w:t>03/07/2018</w:t>
             </w:r>
           </w:p>
         </w:tc>
@@ -1961,6 +1961,17 @@
           <w:p>
             <w:pPr/>
           </w:p>
+          <w:p>
+            <w:pPr>
+              <w:numPr>
+                <w:ilvl w:val="0"/>
+                <w:numId w:val="48"/>
+              </w:numPr>
+            </w:pPr>
+            <w:r>
+              <w:t>Amélioration des maquettes existantes de l'outil repro (phase 1)</w:t>
+            </w:r>
+          </w:p>
         </w:tc>
         <w:tc>
           <w:tcPr>
@@ -1968,6 +1979,15 @@
           </w:tcPr>
           <w:p>
             <w:pPr/>
+          </w:p>
+          <w:p>
+            <w:pPr/>
+            <w:r>
+              <w:rPr>
+                <w:lang w:val="fr-FR"/>
+              </w:rPr>
+              <w:t>1760,0€</w:t>
+            </w:r>
           </w:p>
         </w:tc>
       </w:tr>
@@ -2031,6 +2051,50 @@
           <w:p>
             <w:pPr/>
           </w:p>
+          <w:p>
+            <w:pPr>
+              <w:numPr>
+                <w:ilvl w:val="0"/>
+                <w:numId w:val="49"/>
+              </w:numPr>
+            </w:pPr>
+            <w:r>
+              <w:t>Intégration des maquettes de page d'accueil pour les différentes versions d'eCollection selon les différents sites.</w:t>
+            </w:r>
+          </w:p>
+          <w:p>
+            <w:pPr>
+              <w:numPr>
+                <w:ilvl w:val="0"/>
+                <w:numId w:val="49"/>
+              </w:numPr>
+            </w:pPr>
+            <w:r>
+              <w:t>Création d'un système de génération d'excel pour import </w:t>
+            </w:r>
+          </w:p>
+          <w:p>
+            <w:pPr>
+              <w:numPr>
+                <w:ilvl w:val="0"/>
+                <w:numId w:val="49"/>
+              </w:numPr>
+            </w:pPr>
+            <w:r>
+              <w:t>Mise à jour du module d'import avec modification de la base de données</w:t>
+            </w:r>
+          </w:p>
+          <w:p>
+            <w:pPr>
+              <w:numPr>
+                <w:ilvl w:val="0"/>
+                <w:numId w:val="49"/>
+              </w:numPr>
+            </w:pPr>
+            <w:r>
+              <w:t>Intégration des maquettes des écrans de visualisation des données d'échantillon (phase 1)</w:t>
+            </w:r>
+          </w:p>
         </w:tc>
         <w:tc>
           <w:tcPr>
@@ -2038,6 +2102,15 @@
           </w:tcPr>
           <w:p>
             <w:pPr/>
+          </w:p>
+          <w:p>
+            <w:pPr/>
+            <w:r>
+              <w:rPr>
+                <w:lang w:val="fr-FR"/>
+              </w:rPr>
+              <w:t>3570,00€</w:t>
+            </w:r>
           </w:p>
         </w:tc>
       </w:tr>
@@ -2066,6 +2139,17 @@
           <w:p>
             <w:pPr/>
           </w:p>
+          <w:p>
+            <w:pPr>
+              <w:numPr>
+                <w:ilvl w:val="0"/>
+                <w:numId w:val="50"/>
+              </w:numPr>
+            </w:pPr>
+            <w:r>
+              <w:t>Corrections des maquettes suite aux retours pour la gestion des protocoles</w:t>
+            </w:r>
+          </w:p>
         </w:tc>
         <w:tc>
           <w:tcPr>
@@ -2073,6 +2157,15 @@
           </w:tcPr>
           <w:p>
             <w:pPr/>
+          </w:p>
+          <w:p>
+            <w:pPr/>
+            <w:r>
+              <w:rPr>
+                <w:lang w:val="fr-FR"/>
+              </w:rPr>
+              <w:t>440,0€</w:t>
+            </w:r>
           </w:p>
         </w:tc>
       </w:tr>
@@ -2136,6 +2229,17 @@
           <w:p>
             <w:pPr/>
           </w:p>
+          <w:p>
+            <w:pPr>
+              <w:numPr>
+                <w:ilvl w:val="0"/>
+                <w:numId w:val="51"/>
+              </w:numPr>
+            </w:pPr>
+            <w:r>
+              <w:t>Corrections des maquettes de gestion des événements</w:t>
+            </w:r>
+          </w:p>
         </w:tc>
         <w:tc>
           <w:tcPr>
@@ -2143,6 +2247,15 @@
           </w:tcPr>
           <w:p>
             <w:pPr/>
+          </w:p>
+          <w:p>
+            <w:pPr/>
+            <w:r>
+              <w:rPr>
+                <w:lang w:val="fr-FR"/>
+              </w:rPr>
+              <w:t>220,00€</w:t>
+            </w:r>
           </w:p>
         </w:tc>
       </w:tr>
@@ -2171,6 +2284,17 @@
           <w:p>
             <w:pPr/>
           </w:p>
+          <w:p>
+            <w:pPr>
+              <w:numPr>
+                <w:ilvl w:val="0"/>
+                <w:numId w:val="52"/>
+              </w:numPr>
+            </w:pPr>
+            <w:r>
+              <w:t>Gestion du backlog et planification</w:t>
+            </w:r>
+          </w:p>
         </w:tc>
         <w:tc>
           <w:tcPr>
@@ -2178,6 +2302,15 @@
           </w:tcPr>
           <w:p>
             <w:pPr/>
+          </w:p>
+          <w:p>
+            <w:pPr/>
+            <w:r>
+              <w:rPr>
+                <w:lang w:val="fr-FR"/>
+              </w:rPr>
+              <w:t>2150,00€</w:t>
+            </w:r>
           </w:p>
         </w:tc>
       </w:tr>
@@ -2195,7 +2328,7 @@
               <w:rPr>
                 <w:lang w:val="fr-FR"/>
               </w:rPr>
-              <w:t>TRACK</w:t>
+              <w:t>Reneco Data Centralization</w:t>
             </w:r>
           </w:p>
         </w:tc>
@@ -2213,6 +2346,61 @@
           </w:tcPr>
           <w:p>
             <w:pPr/>
+          </w:p>
+        </w:tc>
+      </w:tr>
+      <w:tr>
+        <w:tc>
+          <w:tcPr>
+            <w:tcW w:w="2310" w:type="dxa"/>
+          </w:tcPr>
+          <w:p>
+            <w:pPr/>
+          </w:p>
+          <w:p>
+            <w:pPr/>
+            <w:r>
+              <w:rPr>
+                <w:lang w:val="fr-FR"/>
+              </w:rPr>
+              <w:t>TRACK</w:t>
+            </w:r>
+          </w:p>
+        </w:tc>
+        <w:tc>
+          <w:tcPr>
+            <w:tcW w:w="2310" w:type="dxa"/>
+          </w:tcPr>
+          <w:p>
+            <w:pPr/>
+          </w:p>
+          <w:p>
+            <w:pPr>
+              <w:numPr>
+                <w:ilvl w:val="0"/>
+                <w:numId w:val="53"/>
+              </w:numPr>
+            </w:pPr>
+            <w:r>
+              <w:t>Répercussion de la centralisation des référentiels [annulé]</w:t>
+            </w:r>
+          </w:p>
+        </w:tc>
+        <w:tc>
+          <w:tcPr>
+            <w:tcW w:w="2310" w:type="dxa"/>
+          </w:tcPr>
+          <w:p>
+            <w:pPr/>
+          </w:p>
+          <w:p>
+            <w:pPr/>
+            <w:r>
+              <w:rPr>
+                <w:lang w:val="fr-FR"/>
+              </w:rPr>
+              <w:t>0€</w:t>
+            </w:r>
           </w:p>
         </w:tc>
       </w:tr>
@@ -2344,7 +2532,7 @@
                 <w:szCs w:val="21"/>
                 <w:lang w:eastAsia="fr-FR"/>
               </w:rPr>
-              <w:t>0</w:t>
+              <w:t>8140,00</w:t>
             </w:r>
             <w:r>
               <w:rPr>
@@ -2500,6 +2688,710 @@
       <w:tr>
         <w:tc>
           <w:tcPr>
+            <w:tcW w:w="2310" w:type="dxa"/>
+          </w:tcPr>
+          <w:p>
+            <w:pPr/>
+          </w:p>
+          <w:p>
+            <w:pPr/>
+            <w:r>
+              <w:rPr>
+                <w:lang w:val="fr-FR"/>
+              </w:rPr>
+              <w:t>Appli Repro</w:t>
+            </w:r>
+          </w:p>
+        </w:tc>
+        <w:tc>
+          <w:tcPr>
+            <w:tcW w:w="2310" w:type="dxa"/>
+          </w:tcPr>
+          <w:p>
+            <w:pPr/>
+          </w:p>
+          <w:p>
+            <w:pPr>
+              <w:numPr>
+                <w:ilvl w:val="0"/>
+                <w:numId w:val="54"/>
+              </w:numPr>
+            </w:pPr>
+            <w:r>
+              <w:t>Recherche d'une modelisation mathématique pour la description des objectifs de production et d'utilité (phase 1)</w:t>
+            </w:r>
+          </w:p>
+          <w:p>
+            <w:pPr>
+              <w:numPr>
+                <w:ilvl w:val="0"/>
+                <w:numId w:val="54"/>
+              </w:numPr>
+            </w:pPr>
+            <w:r>
+              <w:t>Recherche d'une modelisation mathématique pour la description des objectifs de production et d'utilité (phase 2)</w:t>
+            </w:r>
+          </w:p>
+          <w:p>
+            <w:pPr>
+              <w:numPr>
+                <w:ilvl w:val="0"/>
+                <w:numId w:val="54"/>
+              </w:numPr>
+            </w:pPr>
+            <w:r>
+              <w:t>Classification des règles en fonction des dépendances de tables pour l'étape de création des listes</w:t>
+            </w:r>
+          </w:p>
+          <w:p>
+            <w:pPr>
+              <w:numPr>
+                <w:ilvl w:val="0"/>
+                <w:numId w:val="54"/>
+              </w:numPr>
+            </w:pPr>
+            <w:r>
+              <w:t>Rédaction des spécifications des tables pour l'étape de création des listes</w:t>
+            </w:r>
+          </w:p>
+          <w:p>
+            <w:pPr>
+              <w:numPr>
+                <w:ilvl w:val="0"/>
+                <w:numId w:val="54"/>
+              </w:numPr>
+            </w:pPr>
+            <w:r>
+              <w:t>Discussion : architecture de l'appli Repro, choix techniques front</w:t>
+            </w:r>
+          </w:p>
+          <w:p>
+            <w:pPr>
+              <w:numPr>
+                <w:ilvl w:val="0"/>
+                <w:numId w:val="54"/>
+              </w:numPr>
+            </w:pPr>
+            <w:r>
+              <w:t>Discussion : architecture de l'appli Repro, choix techniques côté back</w:t>
+            </w:r>
+          </w:p>
+          <w:p>
+            <w:pPr>
+              <w:numPr>
+                <w:ilvl w:val="0"/>
+                <w:numId w:val="54"/>
+              </w:numPr>
+            </w:pPr>
+            <w:r>
+              <w:t>Récupération de la base de donnée repro_narc_macq et analyse des éléments indispensables à la transposition.</w:t>
+            </w:r>
+          </w:p>
+          <w:p>
+            <w:pPr>
+              <w:numPr>
+                <w:ilvl w:val="0"/>
+                <w:numId w:val="54"/>
+              </w:numPr>
+            </w:pPr>
+            <w:r>
+              <w:t>Création du modèle de gestion des règles</w:t>
+            </w:r>
+          </w:p>
+        </w:tc>
+        <w:tc>
+          <w:tcPr>
+            <w:tcW w:w="2310" w:type="dxa"/>
+          </w:tcPr>
+          <w:p>
+            <w:pPr/>
+          </w:p>
+          <w:p>
+            <w:pPr/>
+            <w:r>
+              <w:rPr>
+                <w:lang w:val="fr-FR"/>
+              </w:rPr>
+              <w:t>7235,00€</w:t>
+            </w:r>
+          </w:p>
+        </w:tc>
+      </w:tr>
+      <w:tr>
+        <w:tc>
+          <w:tcPr>
+            <w:tcW w:w="2310" w:type="dxa"/>
+          </w:tcPr>
+          <w:p>
+            <w:pPr/>
+          </w:p>
+          <w:p>
+            <w:pPr/>
+            <w:r>
+              <w:rPr>
+                <w:lang w:val="fr-FR"/>
+              </w:rPr>
+              <w:t>Balance_RFID</w:t>
+            </w:r>
+          </w:p>
+        </w:tc>
+        <w:tc>
+          <w:tcPr>
+            <w:tcW w:w="2310" w:type="dxa"/>
+          </w:tcPr>
+          <w:p>
+            <w:pPr/>
+          </w:p>
+          <w:p>
+            <w:pPr>
+              <w:numPr>
+                <w:ilvl w:val="0"/>
+                <w:numId w:val="55"/>
+              </w:numPr>
+            </w:pPr>
+            <w:r>
+              <w:t>Discussion : validation des nouveaux chois technologiques</w:t>
+            </w:r>
+          </w:p>
+        </w:tc>
+        <w:tc>
+          <w:tcPr>
+            <w:tcW w:w="2310" w:type="dxa"/>
+          </w:tcPr>
+          <w:p>
+            <w:pPr/>
+          </w:p>
+          <w:p>
+            <w:pPr/>
+            <w:r>
+              <w:rPr>
+                <w:lang w:val="fr-FR"/>
+              </w:rPr>
+              <w:t>220,00€</w:t>
+            </w:r>
+          </w:p>
+        </w:tc>
+      </w:tr>
+      <w:tr>
+        <w:tc>
+          <w:tcPr>
+            <w:tcW w:w="2310" w:type="dxa"/>
+          </w:tcPr>
+          <w:p>
+            <w:pPr/>
+          </w:p>
+          <w:p>
+            <w:pPr/>
+            <w:r>
+              <w:rPr>
+                <w:lang w:val="fr-FR"/>
+              </w:rPr>
+              <w:t>eCollection</w:t>
+            </w:r>
+          </w:p>
+        </w:tc>
+        <w:tc>
+          <w:tcPr>
+            <w:tcW w:w="2310" w:type="dxa"/>
+          </w:tcPr>
+          <w:p>
+            <w:pPr/>
+          </w:p>
+          <w:p>
+            <w:pPr>
+              <w:numPr>
+                <w:ilvl w:val="0"/>
+                <w:numId w:val="57"/>
+              </w:numPr>
+            </w:pPr>
+            <w:r>
+              <w:t>Maquettage de l'input "Taxon" en modal</w:t>
+            </w:r>
+          </w:p>
+          <w:p>
+            <w:pPr>
+              <w:numPr>
+                <w:ilvl w:val="0"/>
+                <w:numId w:val="57"/>
+              </w:numPr>
+            </w:pPr>
+            <w:r>
+              <w:t>Amélioration de l'ergonomie des écrans de visualisation des données d'échantillon</w:t>
+            </w:r>
+          </w:p>
+          <w:p>
+            <w:pPr>
+              <w:numPr>
+                <w:ilvl w:val="0"/>
+                <w:numId w:val="57"/>
+              </w:numPr>
+            </w:pPr>
+            <w:r>
+              <w:t>Correction de l'affichage de l'axe Y pour le graphique de la page d'accueil</w:t>
+            </w:r>
+          </w:p>
+          <w:p>
+            <w:pPr>
+              <w:numPr>
+                <w:ilvl w:val="0"/>
+                <w:numId w:val="57"/>
+              </w:numPr>
+            </w:pPr>
+            <w:r>
+              <w:t>Revue des retours maquettes de dbsupport</w:t>
+            </w:r>
+          </w:p>
+          <w:p>
+            <w:pPr>
+              <w:numPr>
+                <w:ilvl w:val="0"/>
+                <w:numId w:val="57"/>
+              </w:numPr>
+            </w:pPr>
+            <w:r>
+              <w:t>Modification et amélioration du list of object</w:t>
+            </w:r>
+          </w:p>
+        </w:tc>
+        <w:tc>
+          <w:tcPr>
+            <w:tcW w:w="2310" w:type="dxa"/>
+          </w:tcPr>
+          <w:p>
+            <w:pPr/>
+          </w:p>
+          <w:p>
+            <w:pPr/>
+            <w:r>
+              <w:rPr>
+                <w:lang w:val="fr-FR"/>
+              </w:rPr>
+              <w:t>6445,00€</w:t>
+            </w:r>
+          </w:p>
+        </w:tc>
+      </w:tr>
+      <w:tr>
+        <w:tc>
+          <w:tcPr>
+            <w:tcW w:w="2310" w:type="dxa"/>
+          </w:tcPr>
+          <w:p>
+            <w:pPr/>
+          </w:p>
+          <w:p>
+            <w:pPr/>
+            <w:r>
+              <w:rPr>
+                <w:lang w:val="fr-FR"/>
+              </w:rPr>
+              <w:t>ecoRelevé-data</w:t>
+            </w:r>
+          </w:p>
+        </w:tc>
+        <w:tc>
+          <w:tcPr>
+            <w:tcW w:w="2310" w:type="dxa"/>
+          </w:tcPr>
+          <w:p>
+            <w:pPr/>
+          </w:p>
+          <w:p>
+            <w:pPr>
+              <w:numPr>
+                <w:ilvl w:val="0"/>
+                <w:numId w:val="59"/>
+              </w:numPr>
+            </w:pPr>
+            <w:r>
+              <w:t>CaméraTrap : discussion sur l'implémentation du tag de qualité</w:t>
+            </w:r>
+          </w:p>
+          <w:p>
+            <w:pPr>
+              <w:numPr>
+                <w:ilvl w:val="0"/>
+                <w:numId w:val="59"/>
+              </w:numPr>
+            </w:pPr>
+            <w:r>
+              <w:t>Analyse des modifications du bridge ecoRelevé vs eColl entomo par dbsupport</w:t>
+            </w:r>
+          </w:p>
+          <w:p>
+            <w:pPr>
+              <w:numPr>
+                <w:ilvl w:val="0"/>
+                <w:numId w:val="59"/>
+              </w:numPr>
+            </w:pPr>
+            <w:r>
+              <w:t>Discussion : gestion des règles d'ecoRelevé au sein de FormBuilder</w:t>
+            </w:r>
+          </w:p>
+          <w:p>
+            <w:pPr>
+              <w:numPr>
+                <w:ilvl w:val="0"/>
+                <w:numId w:val="59"/>
+              </w:numPr>
+            </w:pPr>
+            <w:r>
+              <w:t>Discussion : réponse technique pour un outil de reconnaissance automatique d'outardes</w:t>
+            </w:r>
+          </w:p>
+          <w:p>
+            <w:pPr>
+              <w:numPr>
+                <w:ilvl w:val="0"/>
+                <w:numId w:val="59"/>
+              </w:numPr>
+            </w:pPr>
+            <w:r>
+              <w:t>Discussion : configuration des droits d'accès SQLServer vers le NAS pour le module CameraTrap</w:t>
+            </w:r>
+          </w:p>
+          <w:p>
+            <w:pPr>
+              <w:numPr>
+                <w:ilvl w:val="0"/>
+                <w:numId w:val="59"/>
+              </w:numPr>
+            </w:pPr>
+            <w:r>
+              <w:t>Discussion : configuration des jobs de nuit pour le module CameraTrap</w:t>
+            </w:r>
+          </w:p>
+          <w:p>
+            <w:pPr>
+              <w:numPr>
+                <w:ilvl w:val="0"/>
+                <w:numId w:val="59"/>
+              </w:numPr>
+            </w:pPr>
+            <w:r>
+              <w:t>Discussion : nouveau process d'identification pour la google map API</w:t>
+            </w:r>
+          </w:p>
+        </w:tc>
+        <w:tc>
+          <w:tcPr>
+            <w:tcW w:w="2310" w:type="dxa"/>
+          </w:tcPr>
+          <w:p>
+            <w:pPr/>
+          </w:p>
+          <w:p>
+            <w:pPr/>
+            <w:r>
+              <w:rPr>
+                <w:lang w:val="fr-FR"/>
+              </w:rPr>
+              <w:t>1965,00€</w:t>
+            </w:r>
+          </w:p>
+        </w:tc>
+      </w:tr>
+      <w:tr>
+        <w:tc>
+          <w:tcPr>
+            <w:tcW w:w="2310" w:type="dxa"/>
+          </w:tcPr>
+          <w:p>
+            <w:pPr/>
+          </w:p>
+          <w:p>
+            <w:pPr/>
+            <w:r>
+              <w:rPr>
+                <w:lang w:val="fr-FR"/>
+              </w:rPr>
+              <w:t>FormBuilder</w:t>
+            </w:r>
+          </w:p>
+        </w:tc>
+        <w:tc>
+          <w:tcPr>
+            <w:tcW w:w="2310" w:type="dxa"/>
+          </w:tcPr>
+          <w:p>
+            <w:pPr/>
+          </w:p>
+          <w:p>
+            <w:pPr>
+              <w:numPr>
+                <w:ilvl w:val="0"/>
+                <w:numId w:val="61"/>
+              </w:numPr>
+            </w:pPr>
+            <w:r>
+              <w:t>Génération des exports json de définition des protocoles</w:t>
+            </w:r>
+          </w:p>
+        </w:tc>
+        <w:tc>
+          <w:tcPr>
+            <w:tcW w:w="2310" w:type="dxa"/>
+          </w:tcPr>
+          <w:p>
+            <w:pPr/>
+          </w:p>
+          <w:p>
+            <w:pPr/>
+            <w:r>
+              <w:rPr>
+                <w:lang w:val="fr-FR"/>
+              </w:rPr>
+              <w:t>1625,00€</w:t>
+            </w:r>
+          </w:p>
+        </w:tc>
+      </w:tr>
+      <w:tr>
+        <w:tc>
+          <w:tcPr>
+            <w:tcW w:w="2310" w:type="dxa"/>
+          </w:tcPr>
+          <w:p>
+            <w:pPr/>
+          </w:p>
+          <w:p>
+            <w:pPr/>
+            <w:r>
+              <w:rPr>
+                <w:lang w:val="fr-FR"/>
+              </w:rPr>
+              <w:t>Positions</w:t>
+            </w:r>
+          </w:p>
+        </w:tc>
+        <w:tc>
+          <w:tcPr>
+            <w:tcW w:w="2310" w:type="dxa"/>
+          </w:tcPr>
+          <w:p>
+            <w:pPr/>
+          </w:p>
+          <w:p>
+            <w:pPr>
+              <w:numPr>
+                <w:ilvl w:val="0"/>
+                <w:numId w:val="62"/>
+              </w:numPr>
+            </w:pPr>
+            <w:r>
+              <w:t>Finalisation de l'intégration de la page d'accueil</w:t>
+            </w:r>
+          </w:p>
+          <w:p>
+            <w:pPr>
+              <w:numPr>
+                <w:ilvl w:val="0"/>
+                <w:numId w:val="62"/>
+              </w:numPr>
+            </w:pPr>
+            <w:r>
+              <w:t>Amélioration graphique</w:t>
+            </w:r>
+          </w:p>
+          <w:p>
+            <w:pPr>
+              <w:numPr>
+                <w:ilvl w:val="0"/>
+                <w:numId w:val="62"/>
+              </w:numPr>
+            </w:pPr>
+            <w:r>
+              <w:t>Intégration de la gestion des événements à l'application Position (proposition de maquettes)</w:t>
+            </w:r>
+          </w:p>
+        </w:tc>
+        <w:tc>
+          <w:tcPr>
+            <w:tcW w:w="2310" w:type="dxa"/>
+          </w:tcPr>
+          <w:p>
+            <w:pPr/>
+          </w:p>
+          <w:p>
+            <w:pPr/>
+            <w:r>
+              <w:rPr>
+                <w:lang w:val="fr-FR"/>
+              </w:rPr>
+              <w:t>2990,0€</w:t>
+            </w:r>
+          </w:p>
+        </w:tc>
+      </w:tr>
+      <w:tr>
+        <w:tc>
+          <w:tcPr>
+            <w:tcW w:w="2310" w:type="dxa"/>
+          </w:tcPr>
+          <w:p>
+            <w:pPr/>
+          </w:p>
+          <w:p>
+            <w:pPr/>
+            <w:r>
+              <w:rPr>
+                <w:lang w:val="fr-FR"/>
+              </w:rPr>
+              <w:t>Reneco Apps</w:t>
+            </w:r>
+          </w:p>
+        </w:tc>
+        <w:tc>
+          <w:tcPr>
+            <w:tcW w:w="2310" w:type="dxa"/>
+          </w:tcPr>
+          <w:p>
+            <w:pPr/>
+          </w:p>
+          <w:p>
+            <w:pPr>
+              <w:numPr>
+                <w:ilvl w:val="0"/>
+                <w:numId w:val="64"/>
+              </w:numPr>
+            </w:pPr>
+            <w:r>
+              <w:t>Discussion : nouvelle architecture des serveurs Reneco pour une meilleure prise en charge de l'écossytème applicatif</w:t>
+            </w:r>
+          </w:p>
+          <w:p>
+            <w:pPr>
+              <w:numPr>
+                <w:ilvl w:val="0"/>
+                <w:numId w:val="64"/>
+              </w:numPr>
+            </w:pPr>
+            <w:r>
+              <w:t>Discussion : choix d'un format JSON de communication entre le formBuilder et l'appli repro</w:t>
+            </w:r>
+          </w:p>
+          <w:p>
+            <w:pPr>
+              <w:numPr>
+                <w:ilvl w:val="0"/>
+                <w:numId w:val="64"/>
+              </w:numPr>
+            </w:pPr>
+            <w:r>
+              <w:t>Discussion : point sur la saisie optimisée et choix de la meilleure librairie pour la visualisation en grille</w:t>
+            </w:r>
+          </w:p>
+          <w:p>
+            <w:pPr>
+              <w:numPr>
+                <w:ilvl w:val="0"/>
+                <w:numId w:val="64"/>
+              </w:numPr>
+            </w:pPr>
+            <w:r>
+              <w:t>Discussion : implémentation des tasks queues dans les outils reneco</w:t>
+            </w:r>
+          </w:p>
+        </w:tc>
+        <w:tc>
+          <w:tcPr>
+            <w:tcW w:w="2310" w:type="dxa"/>
+          </w:tcPr>
+          <w:p>
+            <w:pPr/>
+          </w:p>
+          <w:p>
+            <w:pPr/>
+            <w:r>
+              <w:rPr>
+                <w:lang w:val="fr-FR"/>
+              </w:rPr>
+              <w:t>2885,00€</w:t>
+            </w:r>
+          </w:p>
+        </w:tc>
+      </w:tr>
+      <w:tr>
+        <w:tc>
+          <w:tcPr>
+            <w:tcW w:w="2310" w:type="dxa"/>
+          </w:tcPr>
+          <w:p>
+            <w:pPr/>
+          </w:p>
+          <w:p>
+            <w:pPr/>
+            <w:r>
+              <w:rPr>
+                <w:lang w:val="fr-FR"/>
+              </w:rPr>
+              <w:t>TRACK</w:t>
+            </w:r>
+          </w:p>
+        </w:tc>
+        <w:tc>
+          <w:tcPr>
+            <w:tcW w:w="2310" w:type="dxa"/>
+          </w:tcPr>
+          <w:p>
+            <w:pPr/>
+          </w:p>
+          <w:p>
+            <w:pPr>
+              <w:numPr>
+                <w:ilvl w:val="0"/>
+                <w:numId w:val="66"/>
+              </w:numPr>
+            </w:pPr>
+            <w:r>
+              <w:t>Modification du script de purge des tables temporaires et des synonyme</w:t>
+            </w:r>
+          </w:p>
+          <w:p>
+            <w:pPr>
+              <w:numPr>
+                <w:ilvl w:val="0"/>
+                <w:numId w:val="66"/>
+              </w:numPr>
+            </w:pPr>
+            <w:r>
+              <w:t>Gestion des utilisateurs SQL de tous les serveurs</w:t>
+            </w:r>
+          </w:p>
+          <w:p>
+            <w:pPr>
+              <w:numPr>
+                <w:ilvl w:val="0"/>
+                <w:numId w:val="66"/>
+              </w:numPr>
+            </w:pPr>
+            <w:r>
+              <w:t>Rédaction du cahier des charges pour l'implémentation d'une application permettant d'automatiser la saisie par scan de QRCodes</w:t>
+            </w:r>
+          </w:p>
+        </w:tc>
+        <w:tc>
+          <w:tcPr>
+            <w:tcW w:w="2310" w:type="dxa"/>
+          </w:tcPr>
+          <w:p>
+            <w:pPr/>
+          </w:p>
+          <w:p>
+            <w:pPr/>
+            <w:r>
+              <w:rPr>
+                <w:lang w:val="fr-FR"/>
+              </w:rPr>
+              <w:t>2140,00€</w:t>
+            </w:r>
+          </w:p>
+        </w:tc>
+      </w:tr>
+      <w:tr>
+        <w:tc>
+          <w:tcPr>
             <w:cnfStyle w:val="001000000000" w:firstRow="0" w:lastRow="0" w:firstColumn="1" w:lastColumn="0" w:oddVBand="0" w:evenVBand="0" w:oddHBand="0" w:evenHBand="0" w:firstRowFirstColumn="0" w:firstRowLastColumn="0" w:lastRowFirstColumn="0" w:lastRowLastColumn="0"/>
             <w:tcW w:w="2096" w:type="dxa"/>
             <w:vAlign w:val="center"/>
@@ -2625,7 +3517,7 @@
                 <w:szCs w:val="21"/>
                 <w:lang w:eastAsia="fr-FR"/>
               </w:rPr>
-              <w:t>0</w:t>
+              <w:t>25505,00</w:t>
             </w:r>
             <w:r>
               <w:rPr>
@@ -2755,7 +3647,7 @@
               <w:rPr>
                 <w:lang w:val="fr-FR"/>
               </w:rPr>
-              <w:t>Appli Repro</w:t>
+              <w:t>Balance_RFID</w:t>
             </w:r>
           </w:p>
         </w:tc>
@@ -2770,33 +3662,11 @@
             <w:pPr>
               <w:numPr>
                 <w:ilvl w:val="0"/>
-                <w:numId w:val="48"/>
+                <w:numId w:val="56"/>
               </w:numPr>
             </w:pPr>
             <w:r>
-              <w:t>Optimisation des wireframes existants et mise en place du design de l'application.</w:t>
-            </w:r>
-          </w:p>
-          <w:p>
-            <w:pPr>
-              <w:numPr>
-                <w:ilvl w:val="0"/>
-                <w:numId w:val="48"/>
-              </w:numPr>
-            </w:pPr>
-            <w:r>
-              <w:t>Extraction des règles depuis l'outil ACCESS et transposition(phase1)</w:t>
-            </w:r>
-          </w:p>
-          <w:p>
-            <w:pPr>
-              <w:numPr>
-                <w:ilvl w:val="0"/>
-                <w:numId w:val="48"/>
-              </w:numPr>
-            </w:pPr>
-            <w:r>
-              <w:t>Classification des règles en fonction des dépendances de tables pour l'étape d'attribution</w:t>
+              <w:t>Recherche de matériel intégré pour la balance connectée</w:t>
             </w:r>
           </w:p>
         </w:tc>
@@ -2815,7 +3685,7 @@
               <w:rPr>
                 <w:lang w:val="fr-FR"/>
               </w:rPr>
-              <w:t>Balance_RFID</w:t>
+              <w:t>eCollection</w:t>
             </w:r>
           </w:p>
         </w:tc>
@@ -2830,44 +3700,44 @@
             <w:pPr>
               <w:numPr>
                 <w:ilvl w:val="0"/>
-                <w:numId w:val="49"/>
+                <w:numId w:val="58"/>
               </w:numPr>
             </w:pPr>
             <w:r>
-              <w:t>Recherche de matériel intégré pour la balance connectée</w:t>
+              <w:t>Traitement des retours de Mai suite à la MAJ de Mai</w:t>
             </w:r>
           </w:p>
           <w:p>
             <w:pPr>
               <w:numPr>
                 <w:ilvl w:val="0"/>
-                <w:numId w:val="49"/>
+                <w:numId w:val="58"/>
               </w:numPr>
             </w:pPr>
             <w:r>
-              <w:t>Modification logicielle </w:t>
+              <w:t>Intégration des icones eCollection</w:t>
             </w:r>
           </w:p>
           <w:p>
             <w:pPr>
               <w:numPr>
                 <w:ilvl w:val="0"/>
-                <w:numId w:val="49"/>
+                <w:numId w:val="58"/>
               </w:numPr>
             </w:pPr>
             <w:r>
-              <w:t>Communication entre le Raspberry Pi et TRACK : récupération des fichiers pour la pesée.</w:t>
+              <w:t>Mise en place de règles pour les fichiers d'import</w:t>
             </w:r>
           </w:p>
           <w:p>
             <w:pPr>
               <w:numPr>
                 <w:ilvl w:val="0"/>
-                <w:numId w:val="49"/>
+                <w:numId w:val="58"/>
               </w:numPr>
             </w:pPr>
             <w:r>
-              <w:t>Assemblage et configuration des nouveaux matériels</w:t>
+              <w:t>Vérification de la robustesse du système d'import selon la configuration, les types d'objets et les types d'import</w:t>
             </w:r>
           </w:p>
         </w:tc>
@@ -2886,7 +3756,7 @@
               <w:rPr>
                 <w:lang w:val="fr-FR"/>
               </w:rPr>
-              <w:t>eCollection</w:t>
+              <w:t>ecoRelevé-data</w:t>
             </w:r>
           </w:p>
         </w:tc>
@@ -2901,121 +3771,22 @@
             <w:pPr>
               <w:numPr>
                 <w:ilvl w:val="0"/>
-                <w:numId w:val="50"/>
+                <w:numId w:val="60"/>
               </w:numPr>
             </w:pPr>
             <w:r>
-              <w:t>Traitement des retours de Mai suite à la MAJ de Mai</w:t>
+              <w:t>Maquette de la page individuals pour intégrer la nouvelle grille avec pager</w:t>
             </w:r>
           </w:p>
           <w:p>
             <w:pPr>
               <w:numPr>
                 <w:ilvl w:val="0"/>
-                <w:numId w:val="50"/>
+                <w:numId w:val="60"/>
               </w:numPr>
             </w:pPr>
             <w:r>
-              <w:t>Intégration des maquettes liées à la partie import</w:t>
-            </w:r>
-          </w:p>
-          <w:p>
-            <w:pPr>
-              <w:numPr>
-                <w:ilvl w:val="0"/>
-                <w:numId w:val="50"/>
-              </w:numPr>
-            </w:pPr>
-            <w:r>
-              <w:t>Ajout de la fonction filtrage et maquettage des diverses pop-up modal</w:t>
-            </w:r>
-          </w:p>
-          <w:p>
-            <w:pPr>
-              <w:numPr>
-                <w:ilvl w:val="0"/>
-                <w:numId w:val="50"/>
-              </w:numPr>
-            </w:pPr>
-            <w:r>
-              <w:t>Amélioration de l'ergonomie des écrans de visualisation des données d'échantillon, corrections suite aux retours DBSupport</w:t>
-            </w:r>
-          </w:p>
-          <w:p>
-            <w:pPr>
-              <w:numPr>
-                <w:ilvl w:val="0"/>
-                <w:numId w:val="50"/>
-              </w:numPr>
-            </w:pPr>
-            <w:r>
-              <w:t>Intégration des maquettes de visualisation en grille </w:t>
-            </w:r>
-          </w:p>
-          <w:p>
-            <w:pPr>
-              <w:numPr>
-                <w:ilvl w:val="0"/>
-                <w:numId w:val="50"/>
-              </w:numPr>
-            </w:pPr>
-            <w:r>
-              <w:t>Configuration des éléments de page d'accueil en fonction de l'instance</w:t>
-            </w:r>
-          </w:p>
-          <w:p>
-            <w:pPr>
-              <w:numPr>
-                <w:ilvl w:val="0"/>
-                <w:numId w:val="50"/>
-              </w:numPr>
-            </w:pPr>
-            <w:r>
-              <w:t>Mise en place de règles pour les fichiers d'import</w:t>
-            </w:r>
-          </w:p>
-          <w:p>
-            <w:pPr>
-              <w:numPr>
-                <w:ilvl w:val="0"/>
-                <w:numId w:val="50"/>
-              </w:numPr>
-            </w:pPr>
-            <w:r>
-              <w:t>Vérification de la robustesse du système d'import selon la configuration, les types d'objets et les types d'import</w:t>
-            </w:r>
-          </w:p>
-          <w:p>
-            <w:pPr>
-              <w:numPr>
-                <w:ilvl w:val="0"/>
-                <w:numId w:val="50"/>
-              </w:numPr>
-            </w:pPr>
-            <w:r>
-              <w:t>Rédaction de documentation</w:t>
-            </w:r>
-          </w:p>
-          <w:p>
-            <w:pPr>
-              <w:numPr>
-                <w:ilvl w:val="0"/>
-                <w:numId w:val="50"/>
-              </w:numPr>
-            </w:pPr>
-            <w:r>
-              <w:t>Mise en place du bridge entre Formbuilder et Ecollection</w:t>
-            </w:r>
-          </w:p>
-          <w:p>
-            <w:pPr>
-              <w:numPr>
-                <w:ilvl w:val="0"/>
-                <w:numId w:val="50"/>
-              </w:numPr>
-            </w:pPr>
-            <w:r>
-              <w:t>Méthodes de suppression propres</w:t>
+              <w:t>Mise en place d'un pré-filtrage des données pour la page individus</w:t>
             </w:r>
           </w:p>
         </w:tc>
@@ -3034,7 +3805,7 @@
               <w:rPr>
                 <w:lang w:val="fr-FR"/>
               </w:rPr>
-              <w:t>ecoRelevé-data</w:t>
+              <w:t>Positions</w:t>
             </w:r>
           </w:p>
         </w:tc>
@@ -3049,22 +3820,11 @@
             <w:pPr>
               <w:numPr>
                 <w:ilvl w:val="0"/>
-                <w:numId w:val="51"/>
+                <w:numId w:val="63"/>
               </w:numPr>
             </w:pPr>
             <w:r>
-              <w:t>Intégration de l'outil de reconnaissance d’image dans EcoRelevé et le tester sur un batch de 1000 photographies.</w:t>
-            </w:r>
-          </w:p>
-          <w:p>
-            <w:pPr>
-              <w:numPr>
-                <w:ilvl w:val="0"/>
-                <w:numId w:val="51"/>
-              </w:numPr>
-            </w:pPr>
-            <w:r>
-              <w:t>Intégration du programme OCR dans EcoRelevé.</w:t>
+              <w:t>Traitement des retours DBSupport</w:t>
             </w:r>
           </w:p>
         </w:tc>
@@ -3083,7 +3843,7 @@
               <w:rPr>
                 <w:lang w:val="fr-FR"/>
               </w:rPr>
-              <w:t>FormBuilder</w:t>
+              <w:t>Reneco Apps</w:t>
             </w:r>
           </w:p>
         </w:tc>
@@ -3098,22 +3858,11 @@
             <w:pPr>
               <w:numPr>
                 <w:ilvl w:val="0"/>
-                <w:numId w:val="52"/>
+                <w:numId w:val="65"/>
               </w:numPr>
             </w:pPr>
             <w:r>
-              <w:t>Mise en place du bridge entre Formbuilder et Ecollection</w:t>
-            </w:r>
-          </w:p>
-          <w:p>
-            <w:pPr>
-              <w:numPr>
-                <w:ilvl w:val="0"/>
-                <w:numId w:val="52"/>
-              </w:numPr>
-            </w:pPr>
-            <w:r>
-              <w:t>Autocomplete des paramètres issus de TParameters de TRACK</w:t>
+              <w:t>Choix de la stratégie de la validation des forms</w:t>
             </w:r>
           </w:p>
         </w:tc>
@@ -3132,7 +3881,7 @@
               <w:rPr>
                 <w:lang w:val="fr-FR"/>
               </w:rPr>
-              <w:t>Positions</w:t>
+              <w:t>TRACK</w:t>
             </w:r>
           </w:p>
         </w:tc>
@@ -3147,164 +3896,22 @@
             <w:pPr>
               <w:numPr>
                 <w:ilvl w:val="0"/>
-                <w:numId w:val="53"/>
+                <w:numId w:val="67"/>
               </w:numPr>
             </w:pPr>
             <w:r>
-              <w:t>Traitement des retours DBSupport</w:t>
+              <w:t>Export des colonnes dans l'ordre de TObs_Ordre</w:t>
             </w:r>
           </w:p>
           <w:p>
             <w:pPr>
               <w:numPr>
                 <w:ilvl w:val="0"/>
-                <w:numId w:val="53"/>
+                <w:numId w:val="67"/>
               </w:numPr>
             </w:pPr>
             <w:r>
-              <w:t>Fusion des différentes branches de code : intégration (graphisme) et évènements</w:t>
-            </w:r>
-          </w:p>
-          <w:p>
-            <w:pPr>
-              <w:numPr>
-                <w:ilvl w:val="0"/>
-                <w:numId w:val="53"/>
-              </w:numPr>
-            </w:pPr>
-            <w:r>
-              <w:t>Historisation et restauration d'une position à une date donnée</w:t>
-            </w:r>
-          </w:p>
-          <w:p>
-            <w:pPr>
-              <w:numPr>
-                <w:ilvl w:val="0"/>
-                <w:numId w:val="53"/>
-              </w:numPr>
-            </w:pPr>
-            <w:r>
-              <w:t>Système d'application d'évènements en lot</w:t>
-            </w:r>
-          </w:p>
-          <w:p>
-            <w:pPr>
-              <w:numPr>
-                <w:ilvl w:val="0"/>
-                <w:numId w:val="53"/>
-              </w:numPr>
-            </w:pPr>
-            <w:r>
-              <w:t>Création d'une page d'association de type versus évènement</w:t>
-            </w:r>
-          </w:p>
-        </w:tc>
-      </w:tr>
-      <w:tr>
-        <w:tc>
-          <w:tcPr>
-            <w:tcW w:w="2310" w:type="dxa"/>
-          </w:tcPr>
-          <w:p>
-            <w:pPr/>
-          </w:p>
-          <w:p>
-            <w:pPr/>
-            <w:r>
-              <w:rPr>
-                <w:lang w:val="fr-FR"/>
-              </w:rPr>
-              <w:t>Reneco Apps</w:t>
-            </w:r>
-          </w:p>
-        </w:tc>
-        <w:tc>
-          <w:tcPr>
-            <w:tcW w:w="2310" w:type="dxa"/>
-          </w:tcPr>
-          <w:p>
-            <w:pPr/>
-          </w:p>
-          <w:p>
-            <w:pPr>
-              <w:numPr>
-                <w:ilvl w:val="0"/>
-                <w:numId w:val="54"/>
-              </w:numPr>
-            </w:pPr>
-            <w:r>
-              <w:t>Présentation de l'article sur la mesure d'oeuf par traitement d'image</w:t>
-            </w:r>
-          </w:p>
-          <w:p>
-            <w:pPr>
-              <w:numPr>
-                <w:ilvl w:val="0"/>
-                <w:numId w:val="54"/>
-              </w:numPr>
-            </w:pPr>
-            <w:r>
-              <w:t>POC sur les droits d'utilisateur sur une application avec Traversal et Pyramid, pour une utilisation sur l'appli repro et les nouvelles applications</w:t>
-            </w:r>
-          </w:p>
-          <w:p>
-            <w:pPr>
-              <w:numPr>
-                <w:ilvl w:val="0"/>
-                <w:numId w:val="54"/>
-              </w:numPr>
-            </w:pPr>
-            <w:r>
-              <w:t>Gestion du backlog et planification</w:t>
-            </w:r>
-          </w:p>
-        </w:tc>
-      </w:tr>
-      <w:tr>
-        <w:tc>
-          <w:tcPr>
-            <w:tcW w:w="2310" w:type="dxa"/>
-          </w:tcPr>
-          <w:p>
-            <w:pPr/>
-          </w:p>
-          <w:p>
-            <w:pPr/>
-            <w:r>
-              <w:rPr>
-                <w:lang w:val="fr-FR"/>
-              </w:rPr>
-              <w:t>TRACK</w:t>
-            </w:r>
-          </w:p>
-        </w:tc>
-        <w:tc>
-          <w:tcPr>
-            <w:tcW w:w="2310" w:type="dxa"/>
-          </w:tcPr>
-          <w:p>
-            <w:pPr/>
-          </w:p>
-          <w:p>
-            <w:pPr>
-              <w:numPr>
-                <w:ilvl w:val="0"/>
-                <w:numId w:val="55"/>
-              </w:numPr>
-            </w:pPr>
-            <w:r>
-              <w:t>Répercussion de la centralisation des référentiels pour l'ensemble des instances TRACK</w:t>
-            </w:r>
-          </w:p>
-          <w:p>
-            <w:pPr>
-              <w:numPr>
-                <w:ilvl w:val="0"/>
-                <w:numId w:val="55"/>
-              </w:numPr>
-            </w:pPr>
-            <w:r>
-              <w:t>Export des colonnes dans l'ordre de TObs_Ordre</w:t>
+              <w:t>Intégration du système de reconstruction d'un état à une date donnée pour la gestion des saisies et import, pour des protocoles avec importapressortie = 0</w:t>
             </w:r>
           </w:p>
         </w:tc>
@@ -3473,7 +4080,7 @@
       <w:proofErr w:type="spellStart"/>
       <w:proofErr w:type="spellEnd"/>
       <w:r>
-        <w:t>6800</w:t>
+        <w:t>2040</w:t>
       </w:r>
       <w:r>
         <w:t>€</w:t>
@@ -3494,7 +4101,7 @@
       <w:proofErr w:type="spellStart"/>
       <w:proofErr w:type="spellEnd"/>
       <w:r>
-        <w:t>7320</w:t>
+        <w:t>1220</w:t>
       </w:r>
       <w:r>
         <w:t>€</w:t>
@@ -3510,7 +4117,7 @@
       <w:proofErr w:type="spellStart"/>
       <w:proofErr w:type="spellEnd"/>
       <w:r>
-        <w:t>14120</w:t>
+        <w:t>3260</w:t>
       </w:r>
       <w:r>
         <w:t>€ </w:t>
@@ -3558,7 +4165,7 @@
         <w:t xml:space="preserve">: </w:t>
       </w:r>
       <w:r>
-        <w:t>23020</w:t>
+        <w:t>45805,00</w:t>
       </w:r>
       <w:r>
         <w:t>€</w:t>
@@ -8905,6 +9512,1362 @@
     </w:lvl>
   </w:abstractNum>
   <w:abstractNum w:abstractNumId="43">
+    <w:nsid w:val="46932C0C"/>
+    <w:multiLevelType w:val="hybridMultilevel"/>
+    <w:tmpl w:val="E7CC04EC"/>
+    <w:lvl w:ilvl="0" w:tplc="04090001">
+      <w:start w:val="1"/>
+      <w:numFmt w:val="bullet"/>
+      <w:lvlText w:val=""/>
+      <w:lvlJc w:val="left"/>
+      <w:pPr>
+        <w:ind w:left="360" w:hanging="360"/>
+      </w:pPr>
+      <w:rPr>
+        <w:rFonts w:ascii="Symbol" w:hAnsi="Symbol" w:hint="default"/>
+      </w:rPr>
+    </w:lvl>
+    <w:lvl w:ilvl="1" w:tplc="04090003" w:tentative="1">
+      <w:start w:val="1"/>
+      <w:numFmt w:val="bullet"/>
+      <w:lvlText w:val="o"/>
+      <w:lvlJc w:val="left"/>
+      <w:pPr>
+        <w:ind w:left="720" w:hanging="360"/>
+      </w:pPr>
+      <w:rPr>
+        <w:rFonts w:ascii="Courier New" w:hAnsi="Courier New" w:cs="Courier New" w:hint="default"/>
+      </w:rPr>
+    </w:lvl>
+    <w:lvl w:ilvl="2" w:tplc="04090005" w:tentative="1">
+      <w:start w:val="1"/>
+      <w:numFmt w:val="bullet"/>
+      <w:lvlText w:val=""/>
+      <w:lvlJc w:val="left"/>
+      <w:pPr>
+        <w:ind w:left="1080" w:hanging="360"/>
+      </w:pPr>
+      <w:rPr>
+        <w:rFonts w:ascii="Wingdings" w:hAnsi="Wingdings" w:hint="default"/>
+      </w:rPr>
+    </w:lvl>
+    <w:lvl w:ilvl="3" w:tplc="04090001" w:tentative="1">
+      <w:start w:val="1"/>
+      <w:numFmt w:val="bullet"/>
+      <w:lvlText w:val=""/>
+      <w:lvlJc w:val="left"/>
+      <w:pPr>
+        <w:ind w:left="1440" w:hanging="360"/>
+      </w:pPr>
+      <w:rPr>
+        <w:rFonts w:ascii="Symbol" w:hAnsi="Symbol" w:hint="default"/>
+      </w:rPr>
+    </w:lvl>
+    <w:lvl w:ilvl="4" w:tplc="04090003" w:tentative="1">
+      <w:start w:val="1"/>
+      <w:numFmt w:val="bullet"/>
+      <w:lvlText w:val="o"/>
+      <w:lvlJc w:val="left"/>
+      <w:pPr>
+        <w:ind w:left="1800" w:hanging="360"/>
+      </w:pPr>
+      <w:rPr>
+        <w:rFonts w:ascii="Courier New" w:hAnsi="Courier New" w:cs="Courier New" w:hint="default"/>
+      </w:rPr>
+    </w:lvl>
+    <w:lvl w:ilvl="5" w:tplc="04090005" w:tentative="1">
+      <w:start w:val="1"/>
+      <w:numFmt w:val="bullet"/>
+      <w:lvlText w:val=""/>
+      <w:lvlJc w:val="left"/>
+      <w:pPr>
+        <w:ind w:left="2160" w:hanging="360"/>
+      </w:pPr>
+      <w:rPr>
+        <w:rFonts w:ascii="Wingdings" w:hAnsi="Wingdings" w:hint="default"/>
+      </w:rPr>
+    </w:lvl>
+    <w:lvl w:ilvl="6" w:tplc="04090001" w:tentative="1">
+      <w:start w:val="1"/>
+      <w:numFmt w:val="bullet"/>
+      <w:lvlText w:val=""/>
+      <w:lvlJc w:val="left"/>
+      <w:pPr>
+        <w:ind w:left="2520" w:hanging="360"/>
+      </w:pPr>
+      <w:rPr>
+        <w:rFonts w:ascii="Symbol" w:hAnsi="Symbol" w:hint="default"/>
+      </w:rPr>
+    </w:lvl>
+    <w:lvl w:ilvl="7" w:tplc="04090003" w:tentative="1">
+      <w:start w:val="1"/>
+      <w:numFmt w:val="bullet"/>
+      <w:lvlText w:val="o"/>
+      <w:lvlJc w:val="left"/>
+      <w:pPr>
+        <w:ind w:left="2880" w:hanging="360"/>
+      </w:pPr>
+      <w:rPr>
+        <w:rFonts w:ascii="Courier New" w:hAnsi="Courier New" w:cs="Courier New" w:hint="default"/>
+      </w:rPr>
+    </w:lvl>
+    <w:lvl w:ilvl="8" w:tplc="04090005" w:tentative="1">
+      <w:start w:val="1"/>
+      <w:numFmt w:val="bullet"/>
+      <w:lvlText w:val=""/>
+      <w:lvlJc w:val="left"/>
+      <w:pPr>
+        <w:ind w:left="3240" w:hanging="360"/>
+      </w:pPr>
+      <w:rPr>
+        <w:rFonts w:ascii="Wingdings" w:hAnsi="Wingdings" w:hint="default"/>
+      </w:rPr>
+    </w:lvl>
+  </w:abstractNum>
+  <w:abstractNum w:abstractNumId="44">
+    <w:nsid w:val="46932C0C"/>
+    <w:multiLevelType w:val="hybridMultilevel"/>
+    <w:tmpl w:val="E7CC04EC"/>
+    <w:lvl w:ilvl="0" w:tplc="04090001">
+      <w:start w:val="1"/>
+      <w:numFmt w:val="bullet"/>
+      <w:lvlText w:val=""/>
+      <w:lvlJc w:val="left"/>
+      <w:pPr>
+        <w:ind w:left="360" w:hanging="360"/>
+      </w:pPr>
+      <w:rPr>
+        <w:rFonts w:ascii="Symbol" w:hAnsi="Symbol" w:hint="default"/>
+      </w:rPr>
+    </w:lvl>
+    <w:lvl w:ilvl="1" w:tplc="04090003" w:tentative="1">
+      <w:start w:val="1"/>
+      <w:numFmt w:val="bullet"/>
+      <w:lvlText w:val="o"/>
+      <w:lvlJc w:val="left"/>
+      <w:pPr>
+        <w:ind w:left="720" w:hanging="360"/>
+      </w:pPr>
+      <w:rPr>
+        <w:rFonts w:ascii="Courier New" w:hAnsi="Courier New" w:cs="Courier New" w:hint="default"/>
+      </w:rPr>
+    </w:lvl>
+    <w:lvl w:ilvl="2" w:tplc="04090005" w:tentative="1">
+      <w:start w:val="1"/>
+      <w:numFmt w:val="bullet"/>
+      <w:lvlText w:val=""/>
+      <w:lvlJc w:val="left"/>
+      <w:pPr>
+        <w:ind w:left="1080" w:hanging="360"/>
+      </w:pPr>
+      <w:rPr>
+        <w:rFonts w:ascii="Wingdings" w:hAnsi="Wingdings" w:hint="default"/>
+      </w:rPr>
+    </w:lvl>
+    <w:lvl w:ilvl="3" w:tplc="04090001" w:tentative="1">
+      <w:start w:val="1"/>
+      <w:numFmt w:val="bullet"/>
+      <w:lvlText w:val=""/>
+      <w:lvlJc w:val="left"/>
+      <w:pPr>
+        <w:ind w:left="1440" w:hanging="360"/>
+      </w:pPr>
+      <w:rPr>
+        <w:rFonts w:ascii="Symbol" w:hAnsi="Symbol" w:hint="default"/>
+      </w:rPr>
+    </w:lvl>
+    <w:lvl w:ilvl="4" w:tplc="04090003" w:tentative="1">
+      <w:start w:val="1"/>
+      <w:numFmt w:val="bullet"/>
+      <w:lvlText w:val="o"/>
+      <w:lvlJc w:val="left"/>
+      <w:pPr>
+        <w:ind w:left="1800" w:hanging="360"/>
+      </w:pPr>
+      <w:rPr>
+        <w:rFonts w:ascii="Courier New" w:hAnsi="Courier New" w:cs="Courier New" w:hint="default"/>
+      </w:rPr>
+    </w:lvl>
+    <w:lvl w:ilvl="5" w:tplc="04090005" w:tentative="1">
+      <w:start w:val="1"/>
+      <w:numFmt w:val="bullet"/>
+      <w:lvlText w:val=""/>
+      <w:lvlJc w:val="left"/>
+      <w:pPr>
+        <w:ind w:left="2160" w:hanging="360"/>
+      </w:pPr>
+      <w:rPr>
+        <w:rFonts w:ascii="Wingdings" w:hAnsi="Wingdings" w:hint="default"/>
+      </w:rPr>
+    </w:lvl>
+    <w:lvl w:ilvl="6" w:tplc="04090001" w:tentative="1">
+      <w:start w:val="1"/>
+      <w:numFmt w:val="bullet"/>
+      <w:lvlText w:val=""/>
+      <w:lvlJc w:val="left"/>
+      <w:pPr>
+        <w:ind w:left="2520" w:hanging="360"/>
+      </w:pPr>
+      <w:rPr>
+        <w:rFonts w:ascii="Symbol" w:hAnsi="Symbol" w:hint="default"/>
+      </w:rPr>
+    </w:lvl>
+    <w:lvl w:ilvl="7" w:tplc="04090003" w:tentative="1">
+      <w:start w:val="1"/>
+      <w:numFmt w:val="bullet"/>
+      <w:lvlText w:val="o"/>
+      <w:lvlJc w:val="left"/>
+      <w:pPr>
+        <w:ind w:left="2880" w:hanging="360"/>
+      </w:pPr>
+      <w:rPr>
+        <w:rFonts w:ascii="Courier New" w:hAnsi="Courier New" w:cs="Courier New" w:hint="default"/>
+      </w:rPr>
+    </w:lvl>
+    <w:lvl w:ilvl="8" w:tplc="04090005" w:tentative="1">
+      <w:start w:val="1"/>
+      <w:numFmt w:val="bullet"/>
+      <w:lvlText w:val=""/>
+      <w:lvlJc w:val="left"/>
+      <w:pPr>
+        <w:ind w:left="3240" w:hanging="360"/>
+      </w:pPr>
+      <w:rPr>
+        <w:rFonts w:ascii="Wingdings" w:hAnsi="Wingdings" w:hint="default"/>
+      </w:rPr>
+    </w:lvl>
+  </w:abstractNum>
+  <w:abstractNum w:abstractNumId="45">
+    <w:nsid w:val="46932C0C"/>
+    <w:multiLevelType w:val="hybridMultilevel"/>
+    <w:tmpl w:val="E7CC04EC"/>
+    <w:lvl w:ilvl="0" w:tplc="04090001">
+      <w:start w:val="1"/>
+      <w:numFmt w:val="bullet"/>
+      <w:lvlText w:val=""/>
+      <w:lvlJc w:val="left"/>
+      <w:pPr>
+        <w:ind w:left="360" w:hanging="360"/>
+      </w:pPr>
+      <w:rPr>
+        <w:rFonts w:ascii="Symbol" w:hAnsi="Symbol" w:hint="default"/>
+      </w:rPr>
+    </w:lvl>
+    <w:lvl w:ilvl="1" w:tplc="04090003" w:tentative="1">
+      <w:start w:val="1"/>
+      <w:numFmt w:val="bullet"/>
+      <w:lvlText w:val="o"/>
+      <w:lvlJc w:val="left"/>
+      <w:pPr>
+        <w:ind w:left="720" w:hanging="360"/>
+      </w:pPr>
+      <w:rPr>
+        <w:rFonts w:ascii="Courier New" w:hAnsi="Courier New" w:cs="Courier New" w:hint="default"/>
+      </w:rPr>
+    </w:lvl>
+    <w:lvl w:ilvl="2" w:tplc="04090005" w:tentative="1">
+      <w:start w:val="1"/>
+      <w:numFmt w:val="bullet"/>
+      <w:lvlText w:val=""/>
+      <w:lvlJc w:val="left"/>
+      <w:pPr>
+        <w:ind w:left="1080" w:hanging="360"/>
+      </w:pPr>
+      <w:rPr>
+        <w:rFonts w:ascii="Wingdings" w:hAnsi="Wingdings" w:hint="default"/>
+      </w:rPr>
+    </w:lvl>
+    <w:lvl w:ilvl="3" w:tplc="04090001" w:tentative="1">
+      <w:start w:val="1"/>
+      <w:numFmt w:val="bullet"/>
+      <w:lvlText w:val=""/>
+      <w:lvlJc w:val="left"/>
+      <w:pPr>
+        <w:ind w:left="1440" w:hanging="360"/>
+      </w:pPr>
+      <w:rPr>
+        <w:rFonts w:ascii="Symbol" w:hAnsi="Symbol" w:hint="default"/>
+      </w:rPr>
+    </w:lvl>
+    <w:lvl w:ilvl="4" w:tplc="04090003" w:tentative="1">
+      <w:start w:val="1"/>
+      <w:numFmt w:val="bullet"/>
+      <w:lvlText w:val="o"/>
+      <w:lvlJc w:val="left"/>
+      <w:pPr>
+        <w:ind w:left="1800" w:hanging="360"/>
+      </w:pPr>
+      <w:rPr>
+        <w:rFonts w:ascii="Courier New" w:hAnsi="Courier New" w:cs="Courier New" w:hint="default"/>
+      </w:rPr>
+    </w:lvl>
+    <w:lvl w:ilvl="5" w:tplc="04090005" w:tentative="1">
+      <w:start w:val="1"/>
+      <w:numFmt w:val="bullet"/>
+      <w:lvlText w:val=""/>
+      <w:lvlJc w:val="left"/>
+      <w:pPr>
+        <w:ind w:left="2160" w:hanging="360"/>
+      </w:pPr>
+      <w:rPr>
+        <w:rFonts w:ascii="Wingdings" w:hAnsi="Wingdings" w:hint="default"/>
+      </w:rPr>
+    </w:lvl>
+    <w:lvl w:ilvl="6" w:tplc="04090001" w:tentative="1">
+      <w:start w:val="1"/>
+      <w:numFmt w:val="bullet"/>
+      <w:lvlText w:val=""/>
+      <w:lvlJc w:val="left"/>
+      <w:pPr>
+        <w:ind w:left="2520" w:hanging="360"/>
+      </w:pPr>
+      <w:rPr>
+        <w:rFonts w:ascii="Symbol" w:hAnsi="Symbol" w:hint="default"/>
+      </w:rPr>
+    </w:lvl>
+    <w:lvl w:ilvl="7" w:tplc="04090003" w:tentative="1">
+      <w:start w:val="1"/>
+      <w:numFmt w:val="bullet"/>
+      <w:lvlText w:val="o"/>
+      <w:lvlJc w:val="left"/>
+      <w:pPr>
+        <w:ind w:left="2880" w:hanging="360"/>
+      </w:pPr>
+      <w:rPr>
+        <w:rFonts w:ascii="Courier New" w:hAnsi="Courier New" w:cs="Courier New" w:hint="default"/>
+      </w:rPr>
+    </w:lvl>
+    <w:lvl w:ilvl="8" w:tplc="04090005" w:tentative="1">
+      <w:start w:val="1"/>
+      <w:numFmt w:val="bullet"/>
+      <w:lvlText w:val=""/>
+      <w:lvlJc w:val="left"/>
+      <w:pPr>
+        <w:ind w:left="3240" w:hanging="360"/>
+      </w:pPr>
+      <w:rPr>
+        <w:rFonts w:ascii="Wingdings" w:hAnsi="Wingdings" w:hint="default"/>
+      </w:rPr>
+    </w:lvl>
+  </w:abstractNum>
+  <w:abstractNum w:abstractNumId="46">
+    <w:nsid w:val="46932C0C"/>
+    <w:multiLevelType w:val="hybridMultilevel"/>
+    <w:tmpl w:val="E7CC04EC"/>
+    <w:lvl w:ilvl="0" w:tplc="04090001">
+      <w:start w:val="1"/>
+      <w:numFmt w:val="bullet"/>
+      <w:lvlText w:val=""/>
+      <w:lvlJc w:val="left"/>
+      <w:pPr>
+        <w:ind w:left="360" w:hanging="360"/>
+      </w:pPr>
+      <w:rPr>
+        <w:rFonts w:ascii="Symbol" w:hAnsi="Symbol" w:hint="default"/>
+      </w:rPr>
+    </w:lvl>
+    <w:lvl w:ilvl="1" w:tplc="04090003" w:tentative="1">
+      <w:start w:val="1"/>
+      <w:numFmt w:val="bullet"/>
+      <w:lvlText w:val="o"/>
+      <w:lvlJc w:val="left"/>
+      <w:pPr>
+        <w:ind w:left="720" w:hanging="360"/>
+      </w:pPr>
+      <w:rPr>
+        <w:rFonts w:ascii="Courier New" w:hAnsi="Courier New" w:cs="Courier New" w:hint="default"/>
+      </w:rPr>
+    </w:lvl>
+    <w:lvl w:ilvl="2" w:tplc="04090005" w:tentative="1">
+      <w:start w:val="1"/>
+      <w:numFmt w:val="bullet"/>
+      <w:lvlText w:val=""/>
+      <w:lvlJc w:val="left"/>
+      <w:pPr>
+        <w:ind w:left="1080" w:hanging="360"/>
+      </w:pPr>
+      <w:rPr>
+        <w:rFonts w:ascii="Wingdings" w:hAnsi="Wingdings" w:hint="default"/>
+      </w:rPr>
+    </w:lvl>
+    <w:lvl w:ilvl="3" w:tplc="04090001" w:tentative="1">
+      <w:start w:val="1"/>
+      <w:numFmt w:val="bullet"/>
+      <w:lvlText w:val=""/>
+      <w:lvlJc w:val="left"/>
+      <w:pPr>
+        <w:ind w:left="1440" w:hanging="360"/>
+      </w:pPr>
+      <w:rPr>
+        <w:rFonts w:ascii="Symbol" w:hAnsi="Symbol" w:hint="default"/>
+      </w:rPr>
+    </w:lvl>
+    <w:lvl w:ilvl="4" w:tplc="04090003" w:tentative="1">
+      <w:start w:val="1"/>
+      <w:numFmt w:val="bullet"/>
+      <w:lvlText w:val="o"/>
+      <w:lvlJc w:val="left"/>
+      <w:pPr>
+        <w:ind w:left="1800" w:hanging="360"/>
+      </w:pPr>
+      <w:rPr>
+        <w:rFonts w:ascii="Courier New" w:hAnsi="Courier New" w:cs="Courier New" w:hint="default"/>
+      </w:rPr>
+    </w:lvl>
+    <w:lvl w:ilvl="5" w:tplc="04090005" w:tentative="1">
+      <w:start w:val="1"/>
+      <w:numFmt w:val="bullet"/>
+      <w:lvlText w:val=""/>
+      <w:lvlJc w:val="left"/>
+      <w:pPr>
+        <w:ind w:left="2160" w:hanging="360"/>
+      </w:pPr>
+      <w:rPr>
+        <w:rFonts w:ascii="Wingdings" w:hAnsi="Wingdings" w:hint="default"/>
+      </w:rPr>
+    </w:lvl>
+    <w:lvl w:ilvl="6" w:tplc="04090001" w:tentative="1">
+      <w:start w:val="1"/>
+      <w:numFmt w:val="bullet"/>
+      <w:lvlText w:val=""/>
+      <w:lvlJc w:val="left"/>
+      <w:pPr>
+        <w:ind w:left="2520" w:hanging="360"/>
+      </w:pPr>
+      <w:rPr>
+        <w:rFonts w:ascii="Symbol" w:hAnsi="Symbol" w:hint="default"/>
+      </w:rPr>
+    </w:lvl>
+    <w:lvl w:ilvl="7" w:tplc="04090003" w:tentative="1">
+      <w:start w:val="1"/>
+      <w:numFmt w:val="bullet"/>
+      <w:lvlText w:val="o"/>
+      <w:lvlJc w:val="left"/>
+      <w:pPr>
+        <w:ind w:left="2880" w:hanging="360"/>
+      </w:pPr>
+      <w:rPr>
+        <w:rFonts w:ascii="Courier New" w:hAnsi="Courier New" w:cs="Courier New" w:hint="default"/>
+      </w:rPr>
+    </w:lvl>
+    <w:lvl w:ilvl="8" w:tplc="04090005" w:tentative="1">
+      <w:start w:val="1"/>
+      <w:numFmt w:val="bullet"/>
+      <w:lvlText w:val=""/>
+      <w:lvlJc w:val="left"/>
+      <w:pPr>
+        <w:ind w:left="3240" w:hanging="360"/>
+      </w:pPr>
+      <w:rPr>
+        <w:rFonts w:ascii="Wingdings" w:hAnsi="Wingdings" w:hint="default"/>
+      </w:rPr>
+    </w:lvl>
+  </w:abstractNum>
+  <w:abstractNum w:abstractNumId="47">
+    <w:nsid w:val="46932C0C"/>
+    <w:multiLevelType w:val="hybridMultilevel"/>
+    <w:tmpl w:val="E7CC04EC"/>
+    <w:lvl w:ilvl="0" w:tplc="04090001">
+      <w:start w:val="1"/>
+      <w:numFmt w:val="bullet"/>
+      <w:lvlText w:val=""/>
+      <w:lvlJc w:val="left"/>
+      <w:pPr>
+        <w:ind w:left="360" w:hanging="360"/>
+      </w:pPr>
+      <w:rPr>
+        <w:rFonts w:ascii="Symbol" w:hAnsi="Symbol" w:hint="default"/>
+      </w:rPr>
+    </w:lvl>
+    <w:lvl w:ilvl="1" w:tplc="04090003" w:tentative="1">
+      <w:start w:val="1"/>
+      <w:numFmt w:val="bullet"/>
+      <w:lvlText w:val="o"/>
+      <w:lvlJc w:val="left"/>
+      <w:pPr>
+        <w:ind w:left="720" w:hanging="360"/>
+      </w:pPr>
+      <w:rPr>
+        <w:rFonts w:ascii="Courier New" w:hAnsi="Courier New" w:cs="Courier New" w:hint="default"/>
+      </w:rPr>
+    </w:lvl>
+    <w:lvl w:ilvl="2" w:tplc="04090005" w:tentative="1">
+      <w:start w:val="1"/>
+      <w:numFmt w:val="bullet"/>
+      <w:lvlText w:val=""/>
+      <w:lvlJc w:val="left"/>
+      <w:pPr>
+        <w:ind w:left="1080" w:hanging="360"/>
+      </w:pPr>
+      <w:rPr>
+        <w:rFonts w:ascii="Wingdings" w:hAnsi="Wingdings" w:hint="default"/>
+      </w:rPr>
+    </w:lvl>
+    <w:lvl w:ilvl="3" w:tplc="04090001" w:tentative="1">
+      <w:start w:val="1"/>
+      <w:numFmt w:val="bullet"/>
+      <w:lvlText w:val=""/>
+      <w:lvlJc w:val="left"/>
+      <w:pPr>
+        <w:ind w:left="1440" w:hanging="360"/>
+      </w:pPr>
+      <w:rPr>
+        <w:rFonts w:ascii="Symbol" w:hAnsi="Symbol" w:hint="default"/>
+      </w:rPr>
+    </w:lvl>
+    <w:lvl w:ilvl="4" w:tplc="04090003" w:tentative="1">
+      <w:start w:val="1"/>
+      <w:numFmt w:val="bullet"/>
+      <w:lvlText w:val="o"/>
+      <w:lvlJc w:val="left"/>
+      <w:pPr>
+        <w:ind w:left="1800" w:hanging="360"/>
+      </w:pPr>
+      <w:rPr>
+        <w:rFonts w:ascii="Courier New" w:hAnsi="Courier New" w:cs="Courier New" w:hint="default"/>
+      </w:rPr>
+    </w:lvl>
+    <w:lvl w:ilvl="5" w:tplc="04090005" w:tentative="1">
+      <w:start w:val="1"/>
+      <w:numFmt w:val="bullet"/>
+      <w:lvlText w:val=""/>
+      <w:lvlJc w:val="left"/>
+      <w:pPr>
+        <w:ind w:left="2160" w:hanging="360"/>
+      </w:pPr>
+      <w:rPr>
+        <w:rFonts w:ascii="Wingdings" w:hAnsi="Wingdings" w:hint="default"/>
+      </w:rPr>
+    </w:lvl>
+    <w:lvl w:ilvl="6" w:tplc="04090001" w:tentative="1">
+      <w:start w:val="1"/>
+      <w:numFmt w:val="bullet"/>
+      <w:lvlText w:val=""/>
+      <w:lvlJc w:val="left"/>
+      <w:pPr>
+        <w:ind w:left="2520" w:hanging="360"/>
+      </w:pPr>
+      <w:rPr>
+        <w:rFonts w:ascii="Symbol" w:hAnsi="Symbol" w:hint="default"/>
+      </w:rPr>
+    </w:lvl>
+    <w:lvl w:ilvl="7" w:tplc="04090003" w:tentative="1">
+      <w:start w:val="1"/>
+      <w:numFmt w:val="bullet"/>
+      <w:lvlText w:val="o"/>
+      <w:lvlJc w:val="left"/>
+      <w:pPr>
+        <w:ind w:left="2880" w:hanging="360"/>
+      </w:pPr>
+      <w:rPr>
+        <w:rFonts w:ascii="Courier New" w:hAnsi="Courier New" w:cs="Courier New" w:hint="default"/>
+      </w:rPr>
+    </w:lvl>
+    <w:lvl w:ilvl="8" w:tplc="04090005" w:tentative="1">
+      <w:start w:val="1"/>
+      <w:numFmt w:val="bullet"/>
+      <w:lvlText w:val=""/>
+      <w:lvlJc w:val="left"/>
+      <w:pPr>
+        <w:ind w:left="3240" w:hanging="360"/>
+      </w:pPr>
+      <w:rPr>
+        <w:rFonts w:ascii="Wingdings" w:hAnsi="Wingdings" w:hint="default"/>
+      </w:rPr>
+    </w:lvl>
+  </w:abstractNum>
+  <w:abstractNum w:abstractNumId="48">
+    <w:nsid w:val="46932C0C"/>
+    <w:multiLevelType w:val="hybridMultilevel"/>
+    <w:tmpl w:val="E7CC04EC"/>
+    <w:lvl w:ilvl="0" w:tplc="04090001">
+      <w:start w:val="1"/>
+      <w:numFmt w:val="bullet"/>
+      <w:lvlText w:val=""/>
+      <w:lvlJc w:val="left"/>
+      <w:pPr>
+        <w:ind w:left="360" w:hanging="360"/>
+      </w:pPr>
+      <w:rPr>
+        <w:rFonts w:ascii="Symbol" w:hAnsi="Symbol" w:hint="default"/>
+      </w:rPr>
+    </w:lvl>
+    <w:lvl w:ilvl="1" w:tplc="04090003" w:tentative="1">
+      <w:start w:val="1"/>
+      <w:numFmt w:val="bullet"/>
+      <w:lvlText w:val="o"/>
+      <w:lvlJc w:val="left"/>
+      <w:pPr>
+        <w:ind w:left="720" w:hanging="360"/>
+      </w:pPr>
+      <w:rPr>
+        <w:rFonts w:ascii="Courier New" w:hAnsi="Courier New" w:cs="Courier New" w:hint="default"/>
+      </w:rPr>
+    </w:lvl>
+    <w:lvl w:ilvl="2" w:tplc="04090005" w:tentative="1">
+      <w:start w:val="1"/>
+      <w:numFmt w:val="bullet"/>
+      <w:lvlText w:val=""/>
+      <w:lvlJc w:val="left"/>
+      <w:pPr>
+        <w:ind w:left="1080" w:hanging="360"/>
+      </w:pPr>
+      <w:rPr>
+        <w:rFonts w:ascii="Wingdings" w:hAnsi="Wingdings" w:hint="default"/>
+      </w:rPr>
+    </w:lvl>
+    <w:lvl w:ilvl="3" w:tplc="04090001" w:tentative="1">
+      <w:start w:val="1"/>
+      <w:numFmt w:val="bullet"/>
+      <w:lvlText w:val=""/>
+      <w:lvlJc w:val="left"/>
+      <w:pPr>
+        <w:ind w:left="1440" w:hanging="360"/>
+      </w:pPr>
+      <w:rPr>
+        <w:rFonts w:ascii="Symbol" w:hAnsi="Symbol" w:hint="default"/>
+      </w:rPr>
+    </w:lvl>
+    <w:lvl w:ilvl="4" w:tplc="04090003" w:tentative="1">
+      <w:start w:val="1"/>
+      <w:numFmt w:val="bullet"/>
+      <w:lvlText w:val="o"/>
+      <w:lvlJc w:val="left"/>
+      <w:pPr>
+        <w:ind w:left="1800" w:hanging="360"/>
+      </w:pPr>
+      <w:rPr>
+        <w:rFonts w:ascii="Courier New" w:hAnsi="Courier New" w:cs="Courier New" w:hint="default"/>
+      </w:rPr>
+    </w:lvl>
+    <w:lvl w:ilvl="5" w:tplc="04090005" w:tentative="1">
+      <w:start w:val="1"/>
+      <w:numFmt w:val="bullet"/>
+      <w:lvlText w:val=""/>
+      <w:lvlJc w:val="left"/>
+      <w:pPr>
+        <w:ind w:left="2160" w:hanging="360"/>
+      </w:pPr>
+      <w:rPr>
+        <w:rFonts w:ascii="Wingdings" w:hAnsi="Wingdings" w:hint="default"/>
+      </w:rPr>
+    </w:lvl>
+    <w:lvl w:ilvl="6" w:tplc="04090001" w:tentative="1">
+      <w:start w:val="1"/>
+      <w:numFmt w:val="bullet"/>
+      <w:lvlText w:val=""/>
+      <w:lvlJc w:val="left"/>
+      <w:pPr>
+        <w:ind w:left="2520" w:hanging="360"/>
+      </w:pPr>
+      <w:rPr>
+        <w:rFonts w:ascii="Symbol" w:hAnsi="Symbol" w:hint="default"/>
+      </w:rPr>
+    </w:lvl>
+    <w:lvl w:ilvl="7" w:tplc="04090003" w:tentative="1">
+      <w:start w:val="1"/>
+      <w:numFmt w:val="bullet"/>
+      <w:lvlText w:val="o"/>
+      <w:lvlJc w:val="left"/>
+      <w:pPr>
+        <w:ind w:left="2880" w:hanging="360"/>
+      </w:pPr>
+      <w:rPr>
+        <w:rFonts w:ascii="Courier New" w:hAnsi="Courier New" w:cs="Courier New" w:hint="default"/>
+      </w:rPr>
+    </w:lvl>
+    <w:lvl w:ilvl="8" w:tplc="04090005" w:tentative="1">
+      <w:start w:val="1"/>
+      <w:numFmt w:val="bullet"/>
+      <w:lvlText w:val=""/>
+      <w:lvlJc w:val="left"/>
+      <w:pPr>
+        <w:ind w:left="3240" w:hanging="360"/>
+      </w:pPr>
+      <w:rPr>
+        <w:rFonts w:ascii="Wingdings" w:hAnsi="Wingdings" w:hint="default"/>
+      </w:rPr>
+    </w:lvl>
+  </w:abstractNum>
+  <w:abstractNum w:abstractNumId="49">
+    <w:nsid w:val="46932C0C"/>
+    <w:multiLevelType w:val="hybridMultilevel"/>
+    <w:tmpl w:val="E7CC04EC"/>
+    <w:lvl w:ilvl="0" w:tplc="04090001">
+      <w:start w:val="1"/>
+      <w:numFmt w:val="bullet"/>
+      <w:lvlText w:val=""/>
+      <w:lvlJc w:val="left"/>
+      <w:pPr>
+        <w:ind w:left="360" w:hanging="360"/>
+      </w:pPr>
+      <w:rPr>
+        <w:rFonts w:ascii="Symbol" w:hAnsi="Symbol" w:hint="default"/>
+      </w:rPr>
+    </w:lvl>
+    <w:lvl w:ilvl="1" w:tplc="04090003" w:tentative="1">
+      <w:start w:val="1"/>
+      <w:numFmt w:val="bullet"/>
+      <w:lvlText w:val="o"/>
+      <w:lvlJc w:val="left"/>
+      <w:pPr>
+        <w:ind w:left="720" w:hanging="360"/>
+      </w:pPr>
+      <w:rPr>
+        <w:rFonts w:ascii="Courier New" w:hAnsi="Courier New" w:cs="Courier New" w:hint="default"/>
+      </w:rPr>
+    </w:lvl>
+    <w:lvl w:ilvl="2" w:tplc="04090005" w:tentative="1">
+      <w:start w:val="1"/>
+      <w:numFmt w:val="bullet"/>
+      <w:lvlText w:val=""/>
+      <w:lvlJc w:val="left"/>
+      <w:pPr>
+        <w:ind w:left="1080" w:hanging="360"/>
+      </w:pPr>
+      <w:rPr>
+        <w:rFonts w:ascii="Wingdings" w:hAnsi="Wingdings" w:hint="default"/>
+      </w:rPr>
+    </w:lvl>
+    <w:lvl w:ilvl="3" w:tplc="04090001" w:tentative="1">
+      <w:start w:val="1"/>
+      <w:numFmt w:val="bullet"/>
+      <w:lvlText w:val=""/>
+      <w:lvlJc w:val="left"/>
+      <w:pPr>
+        <w:ind w:left="1440" w:hanging="360"/>
+      </w:pPr>
+      <w:rPr>
+        <w:rFonts w:ascii="Symbol" w:hAnsi="Symbol" w:hint="default"/>
+      </w:rPr>
+    </w:lvl>
+    <w:lvl w:ilvl="4" w:tplc="04090003" w:tentative="1">
+      <w:start w:val="1"/>
+      <w:numFmt w:val="bullet"/>
+      <w:lvlText w:val="o"/>
+      <w:lvlJc w:val="left"/>
+      <w:pPr>
+        <w:ind w:left="1800" w:hanging="360"/>
+      </w:pPr>
+      <w:rPr>
+        <w:rFonts w:ascii="Courier New" w:hAnsi="Courier New" w:cs="Courier New" w:hint="default"/>
+      </w:rPr>
+    </w:lvl>
+    <w:lvl w:ilvl="5" w:tplc="04090005" w:tentative="1">
+      <w:start w:val="1"/>
+      <w:numFmt w:val="bullet"/>
+      <w:lvlText w:val=""/>
+      <w:lvlJc w:val="left"/>
+      <w:pPr>
+        <w:ind w:left="2160" w:hanging="360"/>
+      </w:pPr>
+      <w:rPr>
+        <w:rFonts w:ascii="Wingdings" w:hAnsi="Wingdings" w:hint="default"/>
+      </w:rPr>
+    </w:lvl>
+    <w:lvl w:ilvl="6" w:tplc="04090001" w:tentative="1">
+      <w:start w:val="1"/>
+      <w:numFmt w:val="bullet"/>
+      <w:lvlText w:val=""/>
+      <w:lvlJc w:val="left"/>
+      <w:pPr>
+        <w:ind w:left="2520" w:hanging="360"/>
+      </w:pPr>
+      <w:rPr>
+        <w:rFonts w:ascii="Symbol" w:hAnsi="Symbol" w:hint="default"/>
+      </w:rPr>
+    </w:lvl>
+    <w:lvl w:ilvl="7" w:tplc="04090003" w:tentative="1">
+      <w:start w:val="1"/>
+      <w:numFmt w:val="bullet"/>
+      <w:lvlText w:val="o"/>
+      <w:lvlJc w:val="left"/>
+      <w:pPr>
+        <w:ind w:left="2880" w:hanging="360"/>
+      </w:pPr>
+      <w:rPr>
+        <w:rFonts w:ascii="Courier New" w:hAnsi="Courier New" w:cs="Courier New" w:hint="default"/>
+      </w:rPr>
+    </w:lvl>
+    <w:lvl w:ilvl="8" w:tplc="04090005" w:tentative="1">
+      <w:start w:val="1"/>
+      <w:numFmt w:val="bullet"/>
+      <w:lvlText w:val=""/>
+      <w:lvlJc w:val="left"/>
+      <w:pPr>
+        <w:ind w:left="3240" w:hanging="360"/>
+      </w:pPr>
+      <w:rPr>
+        <w:rFonts w:ascii="Wingdings" w:hAnsi="Wingdings" w:hint="default"/>
+      </w:rPr>
+    </w:lvl>
+  </w:abstractNum>
+  <w:abstractNum w:abstractNumId="50">
+    <w:nsid w:val="46932C0C"/>
+    <w:multiLevelType w:val="hybridMultilevel"/>
+    <w:tmpl w:val="E7CC04EC"/>
+    <w:lvl w:ilvl="0" w:tplc="04090001">
+      <w:start w:val="1"/>
+      <w:numFmt w:val="bullet"/>
+      <w:lvlText w:val=""/>
+      <w:lvlJc w:val="left"/>
+      <w:pPr>
+        <w:ind w:left="360" w:hanging="360"/>
+      </w:pPr>
+      <w:rPr>
+        <w:rFonts w:ascii="Symbol" w:hAnsi="Symbol" w:hint="default"/>
+      </w:rPr>
+    </w:lvl>
+    <w:lvl w:ilvl="1" w:tplc="04090003" w:tentative="1">
+      <w:start w:val="1"/>
+      <w:numFmt w:val="bullet"/>
+      <w:lvlText w:val="o"/>
+      <w:lvlJc w:val="left"/>
+      <w:pPr>
+        <w:ind w:left="720" w:hanging="360"/>
+      </w:pPr>
+      <w:rPr>
+        <w:rFonts w:ascii="Courier New" w:hAnsi="Courier New" w:cs="Courier New" w:hint="default"/>
+      </w:rPr>
+    </w:lvl>
+    <w:lvl w:ilvl="2" w:tplc="04090005" w:tentative="1">
+      <w:start w:val="1"/>
+      <w:numFmt w:val="bullet"/>
+      <w:lvlText w:val=""/>
+      <w:lvlJc w:val="left"/>
+      <w:pPr>
+        <w:ind w:left="1080" w:hanging="360"/>
+      </w:pPr>
+      <w:rPr>
+        <w:rFonts w:ascii="Wingdings" w:hAnsi="Wingdings" w:hint="default"/>
+      </w:rPr>
+    </w:lvl>
+    <w:lvl w:ilvl="3" w:tplc="04090001" w:tentative="1">
+      <w:start w:val="1"/>
+      <w:numFmt w:val="bullet"/>
+      <w:lvlText w:val=""/>
+      <w:lvlJc w:val="left"/>
+      <w:pPr>
+        <w:ind w:left="1440" w:hanging="360"/>
+      </w:pPr>
+      <w:rPr>
+        <w:rFonts w:ascii="Symbol" w:hAnsi="Symbol" w:hint="default"/>
+      </w:rPr>
+    </w:lvl>
+    <w:lvl w:ilvl="4" w:tplc="04090003" w:tentative="1">
+      <w:start w:val="1"/>
+      <w:numFmt w:val="bullet"/>
+      <w:lvlText w:val="o"/>
+      <w:lvlJc w:val="left"/>
+      <w:pPr>
+        <w:ind w:left="1800" w:hanging="360"/>
+      </w:pPr>
+      <w:rPr>
+        <w:rFonts w:ascii="Courier New" w:hAnsi="Courier New" w:cs="Courier New" w:hint="default"/>
+      </w:rPr>
+    </w:lvl>
+    <w:lvl w:ilvl="5" w:tplc="04090005" w:tentative="1">
+      <w:start w:val="1"/>
+      <w:numFmt w:val="bullet"/>
+      <w:lvlText w:val=""/>
+      <w:lvlJc w:val="left"/>
+      <w:pPr>
+        <w:ind w:left="2160" w:hanging="360"/>
+      </w:pPr>
+      <w:rPr>
+        <w:rFonts w:ascii="Wingdings" w:hAnsi="Wingdings" w:hint="default"/>
+      </w:rPr>
+    </w:lvl>
+    <w:lvl w:ilvl="6" w:tplc="04090001" w:tentative="1">
+      <w:start w:val="1"/>
+      <w:numFmt w:val="bullet"/>
+      <w:lvlText w:val=""/>
+      <w:lvlJc w:val="left"/>
+      <w:pPr>
+        <w:ind w:left="2520" w:hanging="360"/>
+      </w:pPr>
+      <w:rPr>
+        <w:rFonts w:ascii="Symbol" w:hAnsi="Symbol" w:hint="default"/>
+      </w:rPr>
+    </w:lvl>
+    <w:lvl w:ilvl="7" w:tplc="04090003" w:tentative="1">
+      <w:start w:val="1"/>
+      <w:numFmt w:val="bullet"/>
+      <w:lvlText w:val="o"/>
+      <w:lvlJc w:val="left"/>
+      <w:pPr>
+        <w:ind w:left="2880" w:hanging="360"/>
+      </w:pPr>
+      <w:rPr>
+        <w:rFonts w:ascii="Courier New" w:hAnsi="Courier New" w:cs="Courier New" w:hint="default"/>
+      </w:rPr>
+    </w:lvl>
+    <w:lvl w:ilvl="8" w:tplc="04090005" w:tentative="1">
+      <w:start w:val="1"/>
+      <w:numFmt w:val="bullet"/>
+      <w:lvlText w:val=""/>
+      <w:lvlJc w:val="left"/>
+      <w:pPr>
+        <w:ind w:left="3240" w:hanging="360"/>
+      </w:pPr>
+      <w:rPr>
+        <w:rFonts w:ascii="Wingdings" w:hAnsi="Wingdings" w:hint="default"/>
+      </w:rPr>
+    </w:lvl>
+  </w:abstractNum>
+  <w:abstractNum w:abstractNumId="51">
+    <w:nsid w:val="46932C0C"/>
+    <w:multiLevelType w:val="hybridMultilevel"/>
+    <w:tmpl w:val="E7CC04EC"/>
+    <w:lvl w:ilvl="0" w:tplc="04090001">
+      <w:start w:val="1"/>
+      <w:numFmt w:val="bullet"/>
+      <w:lvlText w:val=""/>
+      <w:lvlJc w:val="left"/>
+      <w:pPr>
+        <w:ind w:left="360" w:hanging="360"/>
+      </w:pPr>
+      <w:rPr>
+        <w:rFonts w:ascii="Symbol" w:hAnsi="Symbol" w:hint="default"/>
+      </w:rPr>
+    </w:lvl>
+    <w:lvl w:ilvl="1" w:tplc="04090003" w:tentative="1">
+      <w:start w:val="1"/>
+      <w:numFmt w:val="bullet"/>
+      <w:lvlText w:val="o"/>
+      <w:lvlJc w:val="left"/>
+      <w:pPr>
+        <w:ind w:left="720" w:hanging="360"/>
+      </w:pPr>
+      <w:rPr>
+        <w:rFonts w:ascii="Courier New" w:hAnsi="Courier New" w:cs="Courier New" w:hint="default"/>
+      </w:rPr>
+    </w:lvl>
+    <w:lvl w:ilvl="2" w:tplc="04090005" w:tentative="1">
+      <w:start w:val="1"/>
+      <w:numFmt w:val="bullet"/>
+      <w:lvlText w:val=""/>
+      <w:lvlJc w:val="left"/>
+      <w:pPr>
+        <w:ind w:left="1080" w:hanging="360"/>
+      </w:pPr>
+      <w:rPr>
+        <w:rFonts w:ascii="Wingdings" w:hAnsi="Wingdings" w:hint="default"/>
+      </w:rPr>
+    </w:lvl>
+    <w:lvl w:ilvl="3" w:tplc="04090001" w:tentative="1">
+      <w:start w:val="1"/>
+      <w:numFmt w:val="bullet"/>
+      <w:lvlText w:val=""/>
+      <w:lvlJc w:val="left"/>
+      <w:pPr>
+        <w:ind w:left="1440" w:hanging="360"/>
+      </w:pPr>
+      <w:rPr>
+        <w:rFonts w:ascii="Symbol" w:hAnsi="Symbol" w:hint="default"/>
+      </w:rPr>
+    </w:lvl>
+    <w:lvl w:ilvl="4" w:tplc="04090003" w:tentative="1">
+      <w:start w:val="1"/>
+      <w:numFmt w:val="bullet"/>
+      <w:lvlText w:val="o"/>
+      <w:lvlJc w:val="left"/>
+      <w:pPr>
+        <w:ind w:left="1800" w:hanging="360"/>
+      </w:pPr>
+      <w:rPr>
+        <w:rFonts w:ascii="Courier New" w:hAnsi="Courier New" w:cs="Courier New" w:hint="default"/>
+      </w:rPr>
+    </w:lvl>
+    <w:lvl w:ilvl="5" w:tplc="04090005" w:tentative="1">
+      <w:start w:val="1"/>
+      <w:numFmt w:val="bullet"/>
+      <w:lvlText w:val=""/>
+      <w:lvlJc w:val="left"/>
+      <w:pPr>
+        <w:ind w:left="2160" w:hanging="360"/>
+      </w:pPr>
+      <w:rPr>
+        <w:rFonts w:ascii="Wingdings" w:hAnsi="Wingdings" w:hint="default"/>
+      </w:rPr>
+    </w:lvl>
+    <w:lvl w:ilvl="6" w:tplc="04090001" w:tentative="1">
+      <w:start w:val="1"/>
+      <w:numFmt w:val="bullet"/>
+      <w:lvlText w:val=""/>
+      <w:lvlJc w:val="left"/>
+      <w:pPr>
+        <w:ind w:left="2520" w:hanging="360"/>
+      </w:pPr>
+      <w:rPr>
+        <w:rFonts w:ascii="Symbol" w:hAnsi="Symbol" w:hint="default"/>
+      </w:rPr>
+    </w:lvl>
+    <w:lvl w:ilvl="7" w:tplc="04090003" w:tentative="1">
+      <w:start w:val="1"/>
+      <w:numFmt w:val="bullet"/>
+      <w:lvlText w:val="o"/>
+      <w:lvlJc w:val="left"/>
+      <w:pPr>
+        <w:ind w:left="2880" w:hanging="360"/>
+      </w:pPr>
+      <w:rPr>
+        <w:rFonts w:ascii="Courier New" w:hAnsi="Courier New" w:cs="Courier New" w:hint="default"/>
+      </w:rPr>
+    </w:lvl>
+    <w:lvl w:ilvl="8" w:tplc="04090005" w:tentative="1">
+      <w:start w:val="1"/>
+      <w:numFmt w:val="bullet"/>
+      <w:lvlText w:val=""/>
+      <w:lvlJc w:val="left"/>
+      <w:pPr>
+        <w:ind w:left="3240" w:hanging="360"/>
+      </w:pPr>
+      <w:rPr>
+        <w:rFonts w:ascii="Wingdings" w:hAnsi="Wingdings" w:hint="default"/>
+      </w:rPr>
+    </w:lvl>
+  </w:abstractNum>
+  <w:abstractNum w:abstractNumId="52">
+    <w:nsid w:val="46932C0C"/>
+    <w:multiLevelType w:val="hybridMultilevel"/>
+    <w:tmpl w:val="E7CC04EC"/>
+    <w:lvl w:ilvl="0" w:tplc="04090001">
+      <w:start w:val="1"/>
+      <w:numFmt w:val="bullet"/>
+      <w:lvlText w:val=""/>
+      <w:lvlJc w:val="left"/>
+      <w:pPr>
+        <w:ind w:left="360" w:hanging="360"/>
+      </w:pPr>
+      <w:rPr>
+        <w:rFonts w:ascii="Symbol" w:hAnsi="Symbol" w:hint="default"/>
+      </w:rPr>
+    </w:lvl>
+    <w:lvl w:ilvl="1" w:tplc="04090003" w:tentative="1">
+      <w:start w:val="1"/>
+      <w:numFmt w:val="bullet"/>
+      <w:lvlText w:val="o"/>
+      <w:lvlJc w:val="left"/>
+      <w:pPr>
+        <w:ind w:left="720" w:hanging="360"/>
+      </w:pPr>
+      <w:rPr>
+        <w:rFonts w:ascii="Courier New" w:hAnsi="Courier New" w:cs="Courier New" w:hint="default"/>
+      </w:rPr>
+    </w:lvl>
+    <w:lvl w:ilvl="2" w:tplc="04090005" w:tentative="1">
+      <w:start w:val="1"/>
+      <w:numFmt w:val="bullet"/>
+      <w:lvlText w:val=""/>
+      <w:lvlJc w:val="left"/>
+      <w:pPr>
+        <w:ind w:left="1080" w:hanging="360"/>
+      </w:pPr>
+      <w:rPr>
+        <w:rFonts w:ascii="Wingdings" w:hAnsi="Wingdings" w:hint="default"/>
+      </w:rPr>
+    </w:lvl>
+    <w:lvl w:ilvl="3" w:tplc="04090001" w:tentative="1">
+      <w:start w:val="1"/>
+      <w:numFmt w:val="bullet"/>
+      <w:lvlText w:val=""/>
+      <w:lvlJc w:val="left"/>
+      <w:pPr>
+        <w:ind w:left="1440" w:hanging="360"/>
+      </w:pPr>
+      <w:rPr>
+        <w:rFonts w:ascii="Symbol" w:hAnsi="Symbol" w:hint="default"/>
+      </w:rPr>
+    </w:lvl>
+    <w:lvl w:ilvl="4" w:tplc="04090003" w:tentative="1">
+      <w:start w:val="1"/>
+      <w:numFmt w:val="bullet"/>
+      <w:lvlText w:val="o"/>
+      <w:lvlJc w:val="left"/>
+      <w:pPr>
+        <w:ind w:left="1800" w:hanging="360"/>
+      </w:pPr>
+      <w:rPr>
+        <w:rFonts w:ascii="Courier New" w:hAnsi="Courier New" w:cs="Courier New" w:hint="default"/>
+      </w:rPr>
+    </w:lvl>
+    <w:lvl w:ilvl="5" w:tplc="04090005" w:tentative="1">
+      <w:start w:val="1"/>
+      <w:numFmt w:val="bullet"/>
+      <w:lvlText w:val=""/>
+      <w:lvlJc w:val="left"/>
+      <w:pPr>
+        <w:ind w:left="2160" w:hanging="360"/>
+      </w:pPr>
+      <w:rPr>
+        <w:rFonts w:ascii="Wingdings" w:hAnsi="Wingdings" w:hint="default"/>
+      </w:rPr>
+    </w:lvl>
+    <w:lvl w:ilvl="6" w:tplc="04090001" w:tentative="1">
+      <w:start w:val="1"/>
+      <w:numFmt w:val="bullet"/>
+      <w:lvlText w:val=""/>
+      <w:lvlJc w:val="left"/>
+      <w:pPr>
+        <w:ind w:left="2520" w:hanging="360"/>
+      </w:pPr>
+      <w:rPr>
+        <w:rFonts w:ascii="Symbol" w:hAnsi="Symbol" w:hint="default"/>
+      </w:rPr>
+    </w:lvl>
+    <w:lvl w:ilvl="7" w:tplc="04090003" w:tentative="1">
+      <w:start w:val="1"/>
+      <w:numFmt w:val="bullet"/>
+      <w:lvlText w:val="o"/>
+      <w:lvlJc w:val="left"/>
+      <w:pPr>
+        <w:ind w:left="2880" w:hanging="360"/>
+      </w:pPr>
+      <w:rPr>
+        <w:rFonts w:ascii="Courier New" w:hAnsi="Courier New" w:cs="Courier New" w:hint="default"/>
+      </w:rPr>
+    </w:lvl>
+    <w:lvl w:ilvl="8" w:tplc="04090005" w:tentative="1">
+      <w:start w:val="1"/>
+      <w:numFmt w:val="bullet"/>
+      <w:lvlText w:val=""/>
+      <w:lvlJc w:val="left"/>
+      <w:pPr>
+        <w:ind w:left="3240" w:hanging="360"/>
+      </w:pPr>
+      <w:rPr>
+        <w:rFonts w:ascii="Wingdings" w:hAnsi="Wingdings" w:hint="default"/>
+      </w:rPr>
+    </w:lvl>
+  </w:abstractNum>
+  <w:abstractNum w:abstractNumId="53">
+    <w:nsid w:val="46932C0C"/>
+    <w:multiLevelType w:val="hybridMultilevel"/>
+    <w:tmpl w:val="E7CC04EC"/>
+    <w:lvl w:ilvl="0" w:tplc="04090001">
+      <w:start w:val="1"/>
+      <w:numFmt w:val="bullet"/>
+      <w:lvlText w:val=""/>
+      <w:lvlJc w:val="left"/>
+      <w:pPr>
+        <w:ind w:left="360" w:hanging="360"/>
+      </w:pPr>
+      <w:rPr>
+        <w:rFonts w:ascii="Symbol" w:hAnsi="Symbol" w:hint="default"/>
+      </w:rPr>
+    </w:lvl>
+    <w:lvl w:ilvl="1" w:tplc="04090003" w:tentative="1">
+      <w:start w:val="1"/>
+      <w:numFmt w:val="bullet"/>
+      <w:lvlText w:val="o"/>
+      <w:lvlJc w:val="left"/>
+      <w:pPr>
+        <w:ind w:left="720" w:hanging="360"/>
+      </w:pPr>
+      <w:rPr>
+        <w:rFonts w:ascii="Courier New" w:hAnsi="Courier New" w:cs="Courier New" w:hint="default"/>
+      </w:rPr>
+    </w:lvl>
+    <w:lvl w:ilvl="2" w:tplc="04090005" w:tentative="1">
+      <w:start w:val="1"/>
+      <w:numFmt w:val="bullet"/>
+      <w:lvlText w:val=""/>
+      <w:lvlJc w:val="left"/>
+      <w:pPr>
+        <w:ind w:left="1080" w:hanging="360"/>
+      </w:pPr>
+      <w:rPr>
+        <w:rFonts w:ascii="Wingdings" w:hAnsi="Wingdings" w:hint="default"/>
+      </w:rPr>
+    </w:lvl>
+    <w:lvl w:ilvl="3" w:tplc="04090001" w:tentative="1">
+      <w:start w:val="1"/>
+      <w:numFmt w:val="bullet"/>
+      <w:lvlText w:val=""/>
+      <w:lvlJc w:val="left"/>
+      <w:pPr>
+        <w:ind w:left="1440" w:hanging="360"/>
+      </w:pPr>
+      <w:rPr>
+        <w:rFonts w:ascii="Symbol" w:hAnsi="Symbol" w:hint="default"/>
+      </w:rPr>
+    </w:lvl>
+    <w:lvl w:ilvl="4" w:tplc="04090003" w:tentative="1">
+      <w:start w:val="1"/>
+      <w:numFmt w:val="bullet"/>
+      <w:lvlText w:val="o"/>
+      <w:lvlJc w:val="left"/>
+      <w:pPr>
+        <w:ind w:left="1800" w:hanging="360"/>
+      </w:pPr>
+      <w:rPr>
+        <w:rFonts w:ascii="Courier New" w:hAnsi="Courier New" w:cs="Courier New" w:hint="default"/>
+      </w:rPr>
+    </w:lvl>
+    <w:lvl w:ilvl="5" w:tplc="04090005" w:tentative="1">
+      <w:start w:val="1"/>
+      <w:numFmt w:val="bullet"/>
+      <w:lvlText w:val=""/>
+      <w:lvlJc w:val="left"/>
+      <w:pPr>
+        <w:ind w:left="2160" w:hanging="360"/>
+      </w:pPr>
+      <w:rPr>
+        <w:rFonts w:ascii="Wingdings" w:hAnsi="Wingdings" w:hint="default"/>
+      </w:rPr>
+    </w:lvl>
+    <w:lvl w:ilvl="6" w:tplc="04090001" w:tentative="1">
+      <w:start w:val="1"/>
+      <w:numFmt w:val="bullet"/>
+      <w:lvlText w:val=""/>
+      <w:lvlJc w:val="left"/>
+      <w:pPr>
+        <w:ind w:left="2520" w:hanging="360"/>
+      </w:pPr>
+      <w:rPr>
+        <w:rFonts w:ascii="Symbol" w:hAnsi="Symbol" w:hint="default"/>
+      </w:rPr>
+    </w:lvl>
+    <w:lvl w:ilvl="7" w:tplc="04090003" w:tentative="1">
+      <w:start w:val="1"/>
+      <w:numFmt w:val="bullet"/>
+      <w:lvlText w:val="o"/>
+      <w:lvlJc w:val="left"/>
+      <w:pPr>
+        <w:ind w:left="2880" w:hanging="360"/>
+      </w:pPr>
+      <w:rPr>
+        <w:rFonts w:ascii="Courier New" w:hAnsi="Courier New" w:cs="Courier New" w:hint="default"/>
+      </w:rPr>
+    </w:lvl>
+    <w:lvl w:ilvl="8" w:tplc="04090005" w:tentative="1">
+      <w:start w:val="1"/>
+      <w:numFmt w:val="bullet"/>
+      <w:lvlText w:val=""/>
+      <w:lvlJc w:val="left"/>
+      <w:pPr>
+        <w:ind w:left="3240" w:hanging="360"/>
+      </w:pPr>
+      <w:rPr>
+        <w:rFonts w:ascii="Wingdings" w:hAnsi="Wingdings" w:hint="default"/>
+      </w:rPr>
+    </w:lvl>
+  </w:abstractNum>
+  <w:abstractNum w:abstractNumId="54">
+    <w:nsid w:val="46932C0C"/>
+    <w:multiLevelType w:val="hybridMultilevel"/>
+    <w:tmpl w:val="E7CC04EC"/>
+    <w:lvl w:ilvl="0" w:tplc="04090001">
+      <w:start w:val="1"/>
+      <w:numFmt w:val="bullet"/>
+      <w:lvlText w:val=""/>
+      <w:lvlJc w:val="left"/>
+      <w:pPr>
+        <w:ind w:left="360" w:hanging="360"/>
+      </w:pPr>
+      <w:rPr>
+        <w:rFonts w:ascii="Symbol" w:hAnsi="Symbol" w:hint="default"/>
+      </w:rPr>
+    </w:lvl>
+    <w:lvl w:ilvl="1" w:tplc="04090003" w:tentative="1">
+      <w:start w:val="1"/>
+      <w:numFmt w:val="bullet"/>
+      <w:lvlText w:val="o"/>
+      <w:lvlJc w:val="left"/>
+      <w:pPr>
+        <w:ind w:left="720" w:hanging="360"/>
+      </w:pPr>
+      <w:rPr>
+        <w:rFonts w:ascii="Courier New" w:hAnsi="Courier New" w:cs="Courier New" w:hint="default"/>
+      </w:rPr>
+    </w:lvl>
+    <w:lvl w:ilvl="2" w:tplc="04090005" w:tentative="1">
+      <w:start w:val="1"/>
+      <w:numFmt w:val="bullet"/>
+      <w:lvlText w:val=""/>
+      <w:lvlJc w:val="left"/>
+      <w:pPr>
+        <w:ind w:left="1080" w:hanging="360"/>
+      </w:pPr>
+      <w:rPr>
+        <w:rFonts w:ascii="Wingdings" w:hAnsi="Wingdings" w:hint="default"/>
+      </w:rPr>
+    </w:lvl>
+    <w:lvl w:ilvl="3" w:tplc="04090001" w:tentative="1">
+      <w:start w:val="1"/>
+      <w:numFmt w:val="bullet"/>
+      <w:lvlText w:val=""/>
+      <w:lvlJc w:val="left"/>
+      <w:pPr>
+        <w:ind w:left="1440" w:hanging="360"/>
+      </w:pPr>
+      <w:rPr>
+        <w:rFonts w:ascii="Symbol" w:hAnsi="Symbol" w:hint="default"/>
+      </w:rPr>
+    </w:lvl>
+    <w:lvl w:ilvl="4" w:tplc="04090003" w:tentative="1">
+      <w:start w:val="1"/>
+      <w:numFmt w:val="bullet"/>
+      <w:lvlText w:val="o"/>
+      <w:lvlJc w:val="left"/>
+      <w:pPr>
+        <w:ind w:left="1800" w:hanging="360"/>
+      </w:pPr>
+      <w:rPr>
+        <w:rFonts w:ascii="Courier New" w:hAnsi="Courier New" w:cs="Courier New" w:hint="default"/>
+      </w:rPr>
+    </w:lvl>
+    <w:lvl w:ilvl="5" w:tplc="04090005" w:tentative="1">
+      <w:start w:val="1"/>
+      <w:numFmt w:val="bullet"/>
+      <w:lvlText w:val=""/>
+      <w:lvlJc w:val="left"/>
+      <w:pPr>
+        <w:ind w:left="2160" w:hanging="360"/>
+      </w:pPr>
+      <w:rPr>
+        <w:rFonts w:ascii="Wingdings" w:hAnsi="Wingdings" w:hint="default"/>
+      </w:rPr>
+    </w:lvl>
+    <w:lvl w:ilvl="6" w:tplc="04090001" w:tentative="1">
+      <w:start w:val="1"/>
+      <w:numFmt w:val="bullet"/>
+      <w:lvlText w:val=""/>
+      <w:lvlJc w:val="left"/>
+      <w:pPr>
+        <w:ind w:left="2520" w:hanging="360"/>
+      </w:pPr>
+      <w:rPr>
+        <w:rFonts w:ascii="Symbol" w:hAnsi="Symbol" w:hint="default"/>
+      </w:rPr>
+    </w:lvl>
+    <w:lvl w:ilvl="7" w:tplc="04090003" w:tentative="1">
+      <w:start w:val="1"/>
+      <w:numFmt w:val="bullet"/>
+      <w:lvlText w:val="o"/>
+      <w:lvlJc w:val="left"/>
+      <w:pPr>
+        <w:ind w:left="2880" w:hanging="360"/>
+      </w:pPr>
+      <w:rPr>
+        <w:rFonts w:ascii="Courier New" w:hAnsi="Courier New" w:cs="Courier New" w:hint="default"/>
+      </w:rPr>
+    </w:lvl>
+    <w:lvl w:ilvl="8" w:tplc="04090005" w:tentative="1">
+      <w:start w:val="1"/>
+      <w:numFmt w:val="bullet"/>
+      <w:lvlText w:val=""/>
+      <w:lvlJc w:val="left"/>
+      <w:pPr>
+        <w:ind w:left="3240" w:hanging="360"/>
+      </w:pPr>
+      <w:rPr>
+        <w:rFonts w:ascii="Wingdings" w:hAnsi="Wingdings" w:hint="default"/>
+      </w:rPr>
+    </w:lvl>
+  </w:abstractNum>
+  <w:abstractNum w:abstractNumId="55">
     <w:nsid w:val="46932C0C"/>
     <w:multiLevelType w:val="hybridMultilevel"/>
     <w:tmpl w:val="E7CC04EC"/>
@@ -9244,6 +11207,78 @@
   </w:num>
   <w:num w:numId="55">
     <w:abstractNumId w:val="43"/>
+    <w:lvlOverride w:ilvl="0">
+      <w:startOverride w:val="1"/>
+    </w:lvlOverride>
+  </w:num>
+  <w:num w:numId="56">
+    <w:abstractNumId w:val="44"/>
+    <w:lvlOverride w:ilvl="0">
+      <w:startOverride w:val="1"/>
+    </w:lvlOverride>
+  </w:num>
+  <w:num w:numId="57">
+    <w:abstractNumId w:val="45"/>
+    <w:lvlOverride w:ilvl="0">
+      <w:startOverride w:val="1"/>
+    </w:lvlOverride>
+  </w:num>
+  <w:num w:numId="58">
+    <w:abstractNumId w:val="46"/>
+    <w:lvlOverride w:ilvl="0">
+      <w:startOverride w:val="1"/>
+    </w:lvlOverride>
+  </w:num>
+  <w:num w:numId="59">
+    <w:abstractNumId w:val="47"/>
+    <w:lvlOverride w:ilvl="0">
+      <w:startOverride w:val="1"/>
+    </w:lvlOverride>
+  </w:num>
+  <w:num w:numId="60">
+    <w:abstractNumId w:val="48"/>
+    <w:lvlOverride w:ilvl="0">
+      <w:startOverride w:val="1"/>
+    </w:lvlOverride>
+  </w:num>
+  <w:num w:numId="61">
+    <w:abstractNumId w:val="49"/>
+    <w:lvlOverride w:ilvl="0">
+      <w:startOverride w:val="1"/>
+    </w:lvlOverride>
+  </w:num>
+  <w:num w:numId="62">
+    <w:abstractNumId w:val="50"/>
+    <w:lvlOverride w:ilvl="0">
+      <w:startOverride w:val="1"/>
+    </w:lvlOverride>
+  </w:num>
+  <w:num w:numId="63">
+    <w:abstractNumId w:val="51"/>
+    <w:lvlOverride w:ilvl="0">
+      <w:startOverride w:val="1"/>
+    </w:lvlOverride>
+  </w:num>
+  <w:num w:numId="64">
+    <w:abstractNumId w:val="52"/>
+    <w:lvlOverride w:ilvl="0">
+      <w:startOverride w:val="1"/>
+    </w:lvlOverride>
+  </w:num>
+  <w:num w:numId="65">
+    <w:abstractNumId w:val="53"/>
+    <w:lvlOverride w:ilvl="0">
+      <w:startOverride w:val="1"/>
+    </w:lvlOverride>
+  </w:num>
+  <w:num w:numId="66">
+    <w:abstractNumId w:val="54"/>
+    <w:lvlOverride w:ilvl="0">
+      <w:startOverride w:val="1"/>
+    </w:lvlOverride>
+  </w:num>
+  <w:num w:numId="67">
+    <w:abstractNumId w:val="55"/>
     <w:lvlOverride w:ilvl="0">
       <w:startOverride w:val="1"/>
     </w:lvlOverride>

</xml_diff>

<commit_message>
suppression des lignes vides dans les fichiers de devis et facturation
</commit_message>
<xml_diff>
--- a/WebApplication4/Content/Devis2018_6/Etat_des_lieux_VS_Devis_initial_All_NS_Reneco_2018_6.docx
+++ b/WebApplication4/Content/Devis2018_6/Etat_des_lieux_VS_Devis_initial_All_NS_Reneco_2018_6.docx
@@ -1986,7 +1986,7 @@
               <w:rPr>
                 <w:lang w:val="fr-FR"/>
               </w:rPr>
-              <w:t>1760,0€</w:t>
+              <w:t>1760€</w:t>
             </w:r>
           </w:p>
         </w:tc>
@@ -2005,7 +2005,7 @@
               <w:rPr>
                 <w:lang w:val="fr-FR"/>
               </w:rPr>
-              <w:t>Balance_RFID</w:t>
+              <w:t>eCollection</w:t>
             </w:r>
           </w:p>
         </w:tc>
@@ -2016,6 +2016,50 @@
           <w:p>
             <w:pPr/>
           </w:p>
+          <w:p>
+            <w:pPr>
+              <w:numPr>
+                <w:ilvl w:val="0"/>
+                <w:numId w:val="49"/>
+              </w:numPr>
+            </w:pPr>
+            <w:r>
+              <w:t>Intégration des maquettes de page d'accueil pour les différentes versions d'eCollection selon les différents sites.</w:t>
+            </w:r>
+          </w:p>
+          <w:p>
+            <w:pPr>
+              <w:numPr>
+                <w:ilvl w:val="0"/>
+                <w:numId w:val="49"/>
+              </w:numPr>
+            </w:pPr>
+            <w:r>
+              <w:t>Création d'un système de génération d'excel pour import </w:t>
+            </w:r>
+          </w:p>
+          <w:p>
+            <w:pPr>
+              <w:numPr>
+                <w:ilvl w:val="0"/>
+                <w:numId w:val="49"/>
+              </w:numPr>
+            </w:pPr>
+            <w:r>
+              <w:t>Mise à jour du module d'import avec modification de la base de données</w:t>
+            </w:r>
+          </w:p>
+          <w:p>
+            <w:pPr>
+              <w:numPr>
+                <w:ilvl w:val="0"/>
+                <w:numId w:val="49"/>
+              </w:numPr>
+            </w:pPr>
+            <w:r>
+              <w:t>Intégration des maquettes des écrans de visualisation des données d'échantillon (phase 1)</w:t>
+            </w:r>
+          </w:p>
         </w:tc>
         <w:tc>
           <w:tcPr>
@@ -2023,6 +2067,15 @@
           </w:tcPr>
           <w:p>
             <w:pPr/>
+          </w:p>
+          <w:p>
+            <w:pPr/>
+            <w:r>
+              <w:rPr>
+                <w:lang w:val="fr-FR"/>
+              </w:rPr>
+              <w:t>3570€</w:t>
+            </w:r>
           </w:p>
         </w:tc>
       </w:tr>
@@ -2040,7 +2093,7 @@
               <w:rPr>
                 <w:lang w:val="fr-FR"/>
               </w:rPr>
-              <w:t>eCollection</w:t>
+              <w:t>ecoRelevé-data</w:t>
             </w:r>
           </w:p>
         </w:tc>
@@ -2055,44 +2108,11 @@
             <w:pPr>
               <w:numPr>
                 <w:ilvl w:val="0"/>
-                <w:numId w:val="49"/>
+                <w:numId w:val="50"/>
               </w:numPr>
             </w:pPr>
             <w:r>
-              <w:t>Intégration des maquettes de page d'accueil pour les différentes versions d'eCollection selon les différents sites.</w:t>
-            </w:r>
-          </w:p>
-          <w:p>
-            <w:pPr>
-              <w:numPr>
-                <w:ilvl w:val="0"/>
-                <w:numId w:val="49"/>
-              </w:numPr>
-            </w:pPr>
-            <w:r>
-              <w:t>Création d'un système de génération d'excel pour import </w:t>
-            </w:r>
-          </w:p>
-          <w:p>
-            <w:pPr>
-              <w:numPr>
-                <w:ilvl w:val="0"/>
-                <w:numId w:val="49"/>
-              </w:numPr>
-            </w:pPr>
-            <w:r>
-              <w:t>Mise à jour du module d'import avec modification de la base de données</w:t>
-            </w:r>
-          </w:p>
-          <w:p>
-            <w:pPr>
-              <w:numPr>
-                <w:ilvl w:val="0"/>
-                <w:numId w:val="49"/>
-              </w:numPr>
-            </w:pPr>
-            <w:r>
-              <w:t>Intégration des maquettes des écrans de visualisation des données d'échantillon (phase 1)</w:t>
+              <w:t>Corrections des maquettes suite aux retours pour la gestion des protocoles</w:t>
             </w:r>
           </w:p>
         </w:tc>
@@ -2109,7 +2129,7 @@
               <w:rPr>
                 <w:lang w:val="fr-FR"/>
               </w:rPr>
-              <w:t>3570,00€</w:t>
+              <w:t>440€</w:t>
             </w:r>
           </w:p>
         </w:tc>
@@ -2128,7 +2148,7 @@
               <w:rPr>
                 <w:lang w:val="fr-FR"/>
               </w:rPr>
-              <w:t>ecoRelevé-data</w:t>
+              <w:t>Positions</w:t>
             </w:r>
           </w:p>
         </w:tc>
@@ -2143,11 +2163,11 @@
             <w:pPr>
               <w:numPr>
                 <w:ilvl w:val="0"/>
-                <w:numId w:val="50"/>
+                <w:numId w:val="51"/>
               </w:numPr>
             </w:pPr>
             <w:r>
-              <w:t>Corrections des maquettes suite aux retours pour la gestion des protocoles</w:t>
+              <w:t>Corrections des maquettes de gestion des événements</w:t>
             </w:r>
           </w:p>
         </w:tc>
@@ -2164,7 +2184,7 @@
               <w:rPr>
                 <w:lang w:val="fr-FR"/>
               </w:rPr>
-              <w:t>440,0€</w:t>
+              <w:t>220€</w:t>
             </w:r>
           </w:p>
         </w:tc>
@@ -2183,96 +2203,6 @@
               <w:rPr>
                 <w:lang w:val="fr-FR"/>
               </w:rPr>
-              <w:t>FormBuilder</w:t>
-            </w:r>
-          </w:p>
-        </w:tc>
-        <w:tc>
-          <w:tcPr>
-            <w:tcW w:w="2310" w:type="dxa"/>
-          </w:tcPr>
-          <w:p>
-            <w:pPr/>
-          </w:p>
-        </w:tc>
-        <w:tc>
-          <w:tcPr>
-            <w:tcW w:w="2310" w:type="dxa"/>
-          </w:tcPr>
-          <w:p>
-            <w:pPr/>
-          </w:p>
-        </w:tc>
-      </w:tr>
-      <w:tr>
-        <w:tc>
-          <w:tcPr>
-            <w:tcW w:w="2310" w:type="dxa"/>
-          </w:tcPr>
-          <w:p>
-            <w:pPr/>
-          </w:p>
-          <w:p>
-            <w:pPr/>
-            <w:r>
-              <w:rPr>
-                <w:lang w:val="fr-FR"/>
-              </w:rPr>
-              <w:t>Positions</w:t>
-            </w:r>
-          </w:p>
-        </w:tc>
-        <w:tc>
-          <w:tcPr>
-            <w:tcW w:w="2310" w:type="dxa"/>
-          </w:tcPr>
-          <w:p>
-            <w:pPr/>
-          </w:p>
-          <w:p>
-            <w:pPr>
-              <w:numPr>
-                <w:ilvl w:val="0"/>
-                <w:numId w:val="51"/>
-              </w:numPr>
-            </w:pPr>
-            <w:r>
-              <w:t>Corrections des maquettes de gestion des événements</w:t>
-            </w:r>
-          </w:p>
-        </w:tc>
-        <w:tc>
-          <w:tcPr>
-            <w:tcW w:w="2310" w:type="dxa"/>
-          </w:tcPr>
-          <w:p>
-            <w:pPr/>
-          </w:p>
-          <w:p>
-            <w:pPr/>
-            <w:r>
-              <w:rPr>
-                <w:lang w:val="fr-FR"/>
-              </w:rPr>
-              <w:t>220,00€</w:t>
-            </w:r>
-          </w:p>
-        </w:tc>
-      </w:tr>
-      <w:tr>
-        <w:tc>
-          <w:tcPr>
-            <w:tcW w:w="2310" w:type="dxa"/>
-          </w:tcPr>
-          <w:p>
-            <w:pPr/>
-          </w:p>
-          <w:p>
-            <w:pPr/>
-            <w:r>
-              <w:rPr>
-                <w:lang w:val="fr-FR"/>
-              </w:rPr>
               <w:t>Reneco Apps</w:t>
             </w:r>
           </w:p>
@@ -2309,43 +2239,8 @@
               <w:rPr>
                 <w:lang w:val="fr-FR"/>
               </w:rPr>
-              <w:t>2150,00€</w:t>
-            </w:r>
-          </w:p>
-        </w:tc>
-      </w:tr>
-      <w:tr>
-        <w:tc>
-          <w:tcPr>
-            <w:tcW w:w="2310" w:type="dxa"/>
-          </w:tcPr>
-          <w:p>
-            <w:pPr/>
-          </w:p>
-          <w:p>
-            <w:pPr/>
-            <w:r>
-              <w:rPr>
-                <w:lang w:val="fr-FR"/>
-              </w:rPr>
-              <w:t>Reneco Data Centralization</w:t>
-            </w:r>
-          </w:p>
-        </w:tc>
-        <w:tc>
-          <w:tcPr>
-            <w:tcW w:w="2310" w:type="dxa"/>
-          </w:tcPr>
-          <w:p>
-            <w:pPr/>
-          </w:p>
-        </w:tc>
-        <w:tc>
-          <w:tcPr>
-            <w:tcW w:w="2310" w:type="dxa"/>
-          </w:tcPr>
-          <w:p>
-            <w:pPr/>
+              <w:t>2150€</w:t>
+            </w:r>
           </w:p>
         </w:tc>
       </w:tr>
@@ -2812,7 +2707,7 @@
               <w:rPr>
                 <w:lang w:val="fr-FR"/>
               </w:rPr>
-              <w:t>7235,00€</w:t>
+              <w:t>7235€</w:t>
             </w:r>
           </w:p>
         </w:tc>
@@ -2867,7 +2762,7 @@
               <w:rPr>
                 <w:lang w:val="fr-FR"/>
               </w:rPr>
-              <w:t>220,00€</w:t>
+              <w:t>220€</w:t>
             </w:r>
           </w:p>
         </w:tc>
@@ -2966,7 +2861,7 @@
               <w:rPr>
                 <w:lang w:val="fr-FR"/>
               </w:rPr>
-              <w:t>6445,00€</w:t>
+              <w:t>6445€</w:t>
             </w:r>
           </w:p>
         </w:tc>
@@ -3087,7 +2982,7 @@
               <w:rPr>
                 <w:lang w:val="fr-FR"/>
               </w:rPr>
-              <w:t>1965,00€</w:t>
+              <w:t>1965€</w:t>
             </w:r>
           </w:p>
         </w:tc>
@@ -3142,7 +3037,7 @@
               <w:rPr>
                 <w:lang w:val="fr-FR"/>
               </w:rPr>
-              <w:t>1625,00€</w:t>
+              <w:t>1625€</w:t>
             </w:r>
           </w:p>
         </w:tc>
@@ -3219,7 +3114,7 @@
               <w:rPr>
                 <w:lang w:val="fr-FR"/>
               </w:rPr>
-              <w:t>2990,0€</w:t>
+              <w:t>2990€</w:t>
             </w:r>
           </w:p>
         </w:tc>
@@ -3307,7 +3202,7 @@
               <w:rPr>
                 <w:lang w:val="fr-FR"/>
               </w:rPr>
-              <w:t>2885,00€</w:t>
+              <w:t>2885€</w:t>
             </w:r>
           </w:p>
         </w:tc>
@@ -3384,7 +3279,7 @@
               <w:rPr>
                 <w:lang w:val="fr-FR"/>
               </w:rPr>
-              <w:t>2140,00€</w:t>
+              <w:t>2140€</w:t>
             </w:r>
           </w:p>
         </w:tc>
@@ -4080,7 +3975,7 @@
       <w:proofErr w:type="spellStart"/>
       <w:proofErr w:type="spellEnd"/>
       <w:r>
-        <w:t>2040</w:t>
+        <w:t>8160</w:t>
       </w:r>
       <w:r>
         <w:t>€</w:t>
@@ -4101,7 +3996,7 @@
       <w:proofErr w:type="spellStart"/>
       <w:proofErr w:type="spellEnd"/>
       <w:r>
-        <w:t>1220</w:t>
+        <w:t>6405,0</w:t>
       </w:r>
       <w:r>
         <w:t>€</w:t>
@@ -4117,7 +4012,7 @@
       <w:proofErr w:type="spellStart"/>
       <w:proofErr w:type="spellEnd"/>
       <w:r>
-        <w:t>3260</w:t>
+        <w:t>14565,0</w:t>
       </w:r>
       <w:r>
         <w:t>€ </w:t>
@@ -4165,7 +4060,7 @@
         <w:t xml:space="preserve">: </w:t>
       </w:r>
       <w:r>
-        <w:t>45805,00</w:t>
+        <w:t>57110,00</w:t>
       </w:r>
       <w:r>
         <w:t>€</w:t>

</xml_diff>

<commit_message>
suppression des 0,00 dans le fichier de devis et faturation
</commit_message>
<xml_diff>
--- a/WebApplication4/Content/Devis2018_6/Etat_des_lieux_VS_Devis_initial_All_NS_Reneco_2018_6.docx
+++ b/WebApplication4/Content/Devis2018_6/Etat_des_lieux_VS_Devis_initial_All_NS_Reneco_2018_6.docx
@@ -2427,7 +2427,7 @@
                 <w:szCs w:val="21"/>
                 <w:lang w:eastAsia="fr-FR"/>
               </w:rPr>
-              <w:t>8140,00</w:t>
+              <w:t>8140</w:t>
             </w:r>
             <w:r>
               <w:rPr>
@@ -3412,7 +3412,7 @@
                 <w:szCs w:val="21"/>
                 <w:lang w:eastAsia="fr-FR"/>
               </w:rPr>
-              <w:t>25505,00</w:t>
+              <w:t>25505</w:t>
             </w:r>
             <w:r>
               <w:rPr>
@@ -3996,7 +3996,7 @@
       <w:proofErr w:type="spellStart"/>
       <w:proofErr w:type="spellEnd"/>
       <w:r>
-        <w:t>6405,0</w:t>
+        <w:t>6100</w:t>
       </w:r>
       <w:r>
         <w:t>€</w:t>
@@ -4012,7 +4012,7 @@
       <w:proofErr w:type="spellStart"/>
       <w:proofErr w:type="spellEnd"/>
       <w:r>
-        <w:t>14565,0</w:t>
+        <w:t>14260</w:t>
       </w:r>
       <w:r>
         <w:t>€ </w:t>
@@ -4060,7 +4060,7 @@
         <w:t xml:space="preserve">: </w:t>
       </w:r>
       <w:r>
-        <w:t>57110,00</w:t>
+        <w:t>56805</w:t>
       </w:r>
       <w:r>
         <w:t>€</w:t>

</xml_diff>

<commit_message>
ajout d'un controlleur permettant d'acceder au paramètres et affichages des valeurs par default de cdp et dt
</commit_message>
<xml_diff>
--- a/WebApplication4/Content/Devis2018_6/Etat_des_lieux_VS_Devis_initial_All_NS_Reneco_2018_6.docx
+++ b/WebApplication4/Content/Devis2018_6/Etat_des_lieux_VS_Devis_initial_All_NS_Reneco_2018_6.docx
@@ -3975,7 +3975,7 @@
       <w:proofErr w:type="spellStart"/>
       <w:proofErr w:type="spellEnd"/>
       <w:r>
-        <w:t>8160</w:t>
+        <w:t>4760</w:t>
       </w:r>
       <w:r>
         <w:t>€</w:t>
@@ -3996,7 +3996,7 @@
       <w:proofErr w:type="spellStart"/>
       <w:proofErr w:type="spellEnd"/>
       <w:r>
-        <w:t>6100</w:t>
+        <w:t>12200</w:t>
       </w:r>
       <w:r>
         <w:t>€</w:t>
@@ -4012,7 +4012,7 @@
       <w:proofErr w:type="spellStart"/>
       <w:proofErr w:type="spellEnd"/>
       <w:r>
-        <w:t>14260</w:t>
+        <w:t>16960</w:t>
       </w:r>
       <w:r>
         <w:t>€ </w:t>
@@ -4060,7 +4060,7 @@
         <w:t xml:space="preserve">: </w:t>
       </w:r>
       <w:r>
-        <w:t>56805</w:t>
+        <w:t>59505</w:t>
       </w:r>
       <w:r>
         <w:t>€</w:t>

</xml_diff>

<commit_message>
réparation des erreurs du a la supression du component alerter et a l'ajout du service de log*
</commit_message>
<xml_diff>
--- a/WebApplication4/Content/Devis2018_6/Etat_des_lieux_VS_Devis_initial_All_NS_Reneco_2018_6.docx
+++ b/WebApplication4/Content/Devis2018_6/Etat_des_lieux_VS_Devis_initial_All_NS_Reneco_2018_6.docx
@@ -923,7 +923,7 @@
                 <w:szCs w:val="16"/>
                 <w:lang w:val="fr-FR"/>
               </w:rPr>
-              <w:t>06/07/2018</w:t>
+              <w:t>11/07/2018</w:t>
             </w:r>
           </w:p>
         </w:tc>
@@ -1047,7 +1047,7 @@
                 <w:szCs w:val="16"/>
                 <w:lang w:val="fr-FR"/>
               </w:rPr>
-              <w:t>06/07/2018</w:t>
+              <w:t>11/07/2018</w:t>
             </w:r>
           </w:p>
         </w:tc>
@@ -3621,7 +3621,7 @@
               </w:numPr>
             </w:pPr>
             <w:r>
-              <w:t>Mise en place de règles pour les fichiers d'import</w:t>
+              <w:t>Vérification de la robustesse du système d'import selon la configuration, les types d'objets et les types d'import</w:t>
             </w:r>
           </w:p>
           <w:p>
@@ -3632,7 +3632,7 @@
               </w:numPr>
             </w:pPr>
             <w:r>
-              <w:t>Vérification de la robustesse du système d'import selon la configuration, les types d'objets et les types d'import</w:t>
+              <w:t>Mise en place de règles pour les fichiers d'import</w:t>
             </w:r>
           </w:p>
         </w:tc>

</xml_diff>

<commit_message>
detection des initials et stories sans epics avec angular forms  et ng bootstrap oppérationnel
</commit_message>
<xml_diff>
--- a/WebApplication4/Content/Devis2018_6/Etat_des_lieux_VS_Devis_initial_All_NS_Reneco_2018_6.docx
+++ b/WebApplication4/Content/Devis2018_6/Etat_des_lieux_VS_Devis_initial_All_NS_Reneco_2018_6.docx
@@ -923,7 +923,7 @@
                 <w:szCs w:val="16"/>
                 <w:lang w:val="fr-FR"/>
               </w:rPr>
-              <w:t>11/07/2018</w:t>
+              <w:t>12/07/2018</w:t>
             </w:r>
           </w:p>
         </w:tc>
@@ -1047,7 +1047,7 @@
                 <w:szCs w:val="16"/>
                 <w:lang w:val="fr-FR"/>
               </w:rPr>
-              <w:t>11/07/2018</w:t>
+              <w:t>12/07/2018</w:t>
             </w:r>
           </w:p>
         </w:tc>
@@ -1950,7 +1950,7 @@
               <w:rPr>
                 <w:lang w:val="fr-FR"/>
               </w:rPr>
-              <w:t>Balance_RFID</w:t>
+              <w:t>Appli Repro</w:t>
             </w:r>
           </w:p>
         </w:tc>
@@ -1969,7 +1969,7 @@
               </w:numPr>
             </w:pPr>
             <w:r>
-              <w:t>Communication entre le Raspberry Pi et TRACK : préparation des fichiers pour la pesée.</w:t>
+              <w:t>Amélioration des maquettes existantes de l'outil repro (phase 1)</w:t>
             </w:r>
           </w:p>
         </w:tc>
@@ -1986,7 +1986,7 @@
               <w:rPr>
                 <w:lang w:val="fr-FR"/>
               </w:rPr>
-              <w:t>850€</w:t>
+              <w:t>1760€</w:t>
             </w:r>
           </w:p>
         </w:tc>
@@ -2005,7 +2005,7 @@
               <w:rPr>
                 <w:lang w:val="fr-FR"/>
               </w:rPr>
-              <w:t>ecoRelevé-data</w:t>
+              <w:t>eCollection</w:t>
             </w:r>
           </w:p>
         </w:tc>
@@ -2024,7 +2024,40 @@
               </w:numPr>
             </w:pPr>
             <w:r>
-              <w:t>Compléter la liste des modèles de caméra trappe et compléter le programme OCR avec tous les modèles.</w:t>
+              <w:t>Intégration des maquettes de page d'accueil pour les différentes versions d'eCollection selon les différents sites.</w:t>
+            </w:r>
+          </w:p>
+          <w:p>
+            <w:pPr>
+              <w:numPr>
+                <w:ilvl w:val="0"/>
+                <w:numId w:val="49"/>
+              </w:numPr>
+            </w:pPr>
+            <w:r>
+              <w:t>Création d'un système de génération d'excel pour import </w:t>
+            </w:r>
+          </w:p>
+          <w:p>
+            <w:pPr>
+              <w:numPr>
+                <w:ilvl w:val="0"/>
+                <w:numId w:val="49"/>
+              </w:numPr>
+            </w:pPr>
+            <w:r>
+              <w:t>Mise à jour du module d'import avec modification de la base de données</w:t>
+            </w:r>
+          </w:p>
+          <w:p>
+            <w:pPr>
+              <w:numPr>
+                <w:ilvl w:val="0"/>
+                <w:numId w:val="49"/>
+              </w:numPr>
+            </w:pPr>
+            <w:r>
+              <w:t>Intégration des maquettes des écrans de visualisation des données d'échantillon (phase 1)</w:t>
             </w:r>
           </w:p>
         </w:tc>
@@ -2041,7 +2074,7 @@
               <w:rPr>
                 <w:lang w:val="fr-FR"/>
               </w:rPr>
-              <w:t>440€</w:t>
+              <w:t>3570€</w:t>
             </w:r>
           </w:p>
         </w:tc>
@@ -2060,7 +2093,7 @@
               <w:rPr>
                 <w:lang w:val="fr-FR"/>
               </w:rPr>
-              <w:t>Positions</w:t>
+              <w:t>ecoRelevé-data</w:t>
             </w:r>
           </w:p>
         </w:tc>
@@ -2079,7 +2112,7 @@
               </w:numPr>
             </w:pPr>
             <w:r>
-              <w:t>Fusion des différentes branches de code : intégration (graphisme) et évènements</w:t>
+              <w:t>Corrections des maquettes suite aux retours pour la gestion des protocoles</w:t>
             </w:r>
           </w:p>
         </w:tc>
@@ -2096,7 +2129,172 @@
               <w:rPr>
                 <w:lang w:val="fr-FR"/>
               </w:rPr>
-              <w:t>530€</w:t>
+              <w:t>440€</w:t>
+            </w:r>
+          </w:p>
+        </w:tc>
+      </w:tr>
+      <w:tr>
+        <w:tc>
+          <w:tcPr>
+            <w:tcW w:w="2310" w:type="dxa"/>
+          </w:tcPr>
+          <w:p>
+            <w:pPr/>
+          </w:p>
+          <w:p>
+            <w:pPr/>
+            <w:r>
+              <w:rPr>
+                <w:lang w:val="fr-FR"/>
+              </w:rPr>
+              <w:t>Positions</w:t>
+            </w:r>
+          </w:p>
+        </w:tc>
+        <w:tc>
+          <w:tcPr>
+            <w:tcW w:w="2310" w:type="dxa"/>
+          </w:tcPr>
+          <w:p>
+            <w:pPr/>
+          </w:p>
+          <w:p>
+            <w:pPr>
+              <w:numPr>
+                <w:ilvl w:val="0"/>
+                <w:numId w:val="51"/>
+              </w:numPr>
+            </w:pPr>
+            <w:r>
+              <w:t>Corrections des maquettes de gestion des événements</w:t>
+            </w:r>
+          </w:p>
+        </w:tc>
+        <w:tc>
+          <w:tcPr>
+            <w:tcW w:w="2310" w:type="dxa"/>
+          </w:tcPr>
+          <w:p>
+            <w:pPr/>
+          </w:p>
+          <w:p>
+            <w:pPr/>
+            <w:r>
+              <w:rPr>
+                <w:lang w:val="fr-FR"/>
+              </w:rPr>
+              <w:t>220€</w:t>
+            </w:r>
+          </w:p>
+        </w:tc>
+      </w:tr>
+      <w:tr>
+        <w:tc>
+          <w:tcPr>
+            <w:tcW w:w="2310" w:type="dxa"/>
+          </w:tcPr>
+          <w:p>
+            <w:pPr/>
+          </w:p>
+          <w:p>
+            <w:pPr/>
+            <w:r>
+              <w:rPr>
+                <w:lang w:val="fr-FR"/>
+              </w:rPr>
+              <w:t>Reneco Apps</w:t>
+            </w:r>
+          </w:p>
+        </w:tc>
+        <w:tc>
+          <w:tcPr>
+            <w:tcW w:w="2310" w:type="dxa"/>
+          </w:tcPr>
+          <w:p>
+            <w:pPr/>
+          </w:p>
+          <w:p>
+            <w:pPr>
+              <w:numPr>
+                <w:ilvl w:val="0"/>
+                <w:numId w:val="52"/>
+              </w:numPr>
+            </w:pPr>
+            <w:r>
+              <w:t>Gestion du backlog et planification</w:t>
+            </w:r>
+          </w:p>
+        </w:tc>
+        <w:tc>
+          <w:tcPr>
+            <w:tcW w:w="2310" w:type="dxa"/>
+          </w:tcPr>
+          <w:p>
+            <w:pPr/>
+          </w:p>
+          <w:p>
+            <w:pPr/>
+            <w:r>
+              <w:rPr>
+                <w:lang w:val="fr-FR"/>
+              </w:rPr>
+              <w:t>2150€</w:t>
+            </w:r>
+          </w:p>
+        </w:tc>
+      </w:tr>
+      <w:tr>
+        <w:tc>
+          <w:tcPr>
+            <w:tcW w:w="2310" w:type="dxa"/>
+          </w:tcPr>
+          <w:p>
+            <w:pPr/>
+          </w:p>
+          <w:p>
+            <w:pPr/>
+            <w:r>
+              <w:rPr>
+                <w:lang w:val="fr-FR"/>
+              </w:rPr>
+              <w:t>TRACK</w:t>
+            </w:r>
+          </w:p>
+        </w:tc>
+        <w:tc>
+          <w:tcPr>
+            <w:tcW w:w="2310" w:type="dxa"/>
+          </w:tcPr>
+          <w:p>
+            <w:pPr/>
+          </w:p>
+          <w:p>
+            <w:pPr>
+              <w:numPr>
+                <w:ilvl w:val="0"/>
+                <w:numId w:val="53"/>
+              </w:numPr>
+            </w:pPr>
+            <w:r>
+              <w:t>Répercussion de la centralisation des référentiels [annulé]</w:t>
+            </w:r>
+          </w:p>
+        </w:tc>
+        <w:tc>
+          <w:tcPr>
+            <w:tcW w:w="2310" w:type="dxa"/>
+          </w:tcPr>
+          <w:p>
+            <w:pPr/>
+          </w:p>
+          <w:p>
+            <w:pPr/>
+            <w:r>
+              <w:rPr>
+                <w:lang w:val="fr-FR"/>
+              </w:rPr>
+              <w:t>0€</w:t>
             </w:r>
           </w:p>
         </w:tc>
@@ -2229,7 +2427,7 @@
                 <w:szCs w:val="21"/>
                 <w:lang w:eastAsia="fr-FR"/>
               </w:rPr>
-              <w:t>1820</w:t>
+              <w:t>8140</w:t>
             </w:r>
             <w:r>
               <w:rPr>
@@ -2385,6 +2583,710 @@
       <w:tr>
         <w:tc>
           <w:tcPr>
+            <w:tcW w:w="2310" w:type="dxa"/>
+          </w:tcPr>
+          <w:p>
+            <w:pPr/>
+          </w:p>
+          <w:p>
+            <w:pPr/>
+            <w:r>
+              <w:rPr>
+                <w:lang w:val="fr-FR"/>
+              </w:rPr>
+              <w:t>Appli Repro</w:t>
+            </w:r>
+          </w:p>
+        </w:tc>
+        <w:tc>
+          <w:tcPr>
+            <w:tcW w:w="2310" w:type="dxa"/>
+          </w:tcPr>
+          <w:p>
+            <w:pPr/>
+          </w:p>
+          <w:p>
+            <w:pPr>
+              <w:numPr>
+                <w:ilvl w:val="0"/>
+                <w:numId w:val="54"/>
+              </w:numPr>
+            </w:pPr>
+            <w:r>
+              <w:t>Recherche d'une modelisation mathématique pour la description des objectifs de production et d'utilité (phase 1)</w:t>
+            </w:r>
+          </w:p>
+          <w:p>
+            <w:pPr>
+              <w:numPr>
+                <w:ilvl w:val="0"/>
+                <w:numId w:val="54"/>
+              </w:numPr>
+            </w:pPr>
+            <w:r>
+              <w:t>Recherche d'une modelisation mathématique pour la description des objectifs de production et d'utilité (phase 2)</w:t>
+            </w:r>
+          </w:p>
+          <w:p>
+            <w:pPr>
+              <w:numPr>
+                <w:ilvl w:val="0"/>
+                <w:numId w:val="54"/>
+              </w:numPr>
+            </w:pPr>
+            <w:r>
+              <w:t>Classification des règles en fonction des dépendances de tables pour l'étape de création des listes</w:t>
+            </w:r>
+          </w:p>
+          <w:p>
+            <w:pPr>
+              <w:numPr>
+                <w:ilvl w:val="0"/>
+                <w:numId w:val="54"/>
+              </w:numPr>
+            </w:pPr>
+            <w:r>
+              <w:t>Rédaction des spécifications des tables pour l'étape de création des listes</w:t>
+            </w:r>
+          </w:p>
+          <w:p>
+            <w:pPr>
+              <w:numPr>
+                <w:ilvl w:val="0"/>
+                <w:numId w:val="54"/>
+              </w:numPr>
+            </w:pPr>
+            <w:r>
+              <w:t>Discussion : architecture de l'appli Repro, choix techniques front</w:t>
+            </w:r>
+          </w:p>
+          <w:p>
+            <w:pPr>
+              <w:numPr>
+                <w:ilvl w:val="0"/>
+                <w:numId w:val="54"/>
+              </w:numPr>
+            </w:pPr>
+            <w:r>
+              <w:t>Discussion : architecture de l'appli Repro, choix techniques côté back</w:t>
+            </w:r>
+          </w:p>
+          <w:p>
+            <w:pPr>
+              <w:numPr>
+                <w:ilvl w:val="0"/>
+                <w:numId w:val="54"/>
+              </w:numPr>
+            </w:pPr>
+            <w:r>
+              <w:t>Récupération de la base de donnée repro_narc_macq et analyse des éléments indispensables à la transposition.</w:t>
+            </w:r>
+          </w:p>
+          <w:p>
+            <w:pPr>
+              <w:numPr>
+                <w:ilvl w:val="0"/>
+                <w:numId w:val="54"/>
+              </w:numPr>
+            </w:pPr>
+            <w:r>
+              <w:t>Création du modèle de gestion des règles</w:t>
+            </w:r>
+          </w:p>
+        </w:tc>
+        <w:tc>
+          <w:tcPr>
+            <w:tcW w:w="2310" w:type="dxa"/>
+          </w:tcPr>
+          <w:p>
+            <w:pPr/>
+          </w:p>
+          <w:p>
+            <w:pPr/>
+            <w:r>
+              <w:rPr>
+                <w:lang w:val="fr-FR"/>
+              </w:rPr>
+              <w:t>7235€</w:t>
+            </w:r>
+          </w:p>
+        </w:tc>
+      </w:tr>
+      <w:tr>
+        <w:tc>
+          <w:tcPr>
+            <w:tcW w:w="2310" w:type="dxa"/>
+          </w:tcPr>
+          <w:p>
+            <w:pPr/>
+          </w:p>
+          <w:p>
+            <w:pPr/>
+            <w:r>
+              <w:rPr>
+                <w:lang w:val="fr-FR"/>
+              </w:rPr>
+              <w:t>Balance_RFID</w:t>
+            </w:r>
+          </w:p>
+        </w:tc>
+        <w:tc>
+          <w:tcPr>
+            <w:tcW w:w="2310" w:type="dxa"/>
+          </w:tcPr>
+          <w:p>
+            <w:pPr/>
+          </w:p>
+          <w:p>
+            <w:pPr>
+              <w:numPr>
+                <w:ilvl w:val="0"/>
+                <w:numId w:val="55"/>
+              </w:numPr>
+            </w:pPr>
+            <w:r>
+              <w:t>Discussion : validation des nouveaux chois technologiques</w:t>
+            </w:r>
+          </w:p>
+        </w:tc>
+        <w:tc>
+          <w:tcPr>
+            <w:tcW w:w="2310" w:type="dxa"/>
+          </w:tcPr>
+          <w:p>
+            <w:pPr/>
+          </w:p>
+          <w:p>
+            <w:pPr/>
+            <w:r>
+              <w:rPr>
+                <w:lang w:val="fr-FR"/>
+              </w:rPr>
+              <w:t>220€</w:t>
+            </w:r>
+          </w:p>
+        </w:tc>
+      </w:tr>
+      <w:tr>
+        <w:tc>
+          <w:tcPr>
+            <w:tcW w:w="2310" w:type="dxa"/>
+          </w:tcPr>
+          <w:p>
+            <w:pPr/>
+          </w:p>
+          <w:p>
+            <w:pPr/>
+            <w:r>
+              <w:rPr>
+                <w:lang w:val="fr-FR"/>
+              </w:rPr>
+              <w:t>eCollection</w:t>
+            </w:r>
+          </w:p>
+        </w:tc>
+        <w:tc>
+          <w:tcPr>
+            <w:tcW w:w="2310" w:type="dxa"/>
+          </w:tcPr>
+          <w:p>
+            <w:pPr/>
+          </w:p>
+          <w:p>
+            <w:pPr>
+              <w:numPr>
+                <w:ilvl w:val="0"/>
+                <w:numId w:val="57"/>
+              </w:numPr>
+            </w:pPr>
+            <w:r>
+              <w:t>Maquettage de l'input "Taxon" en modal</w:t>
+            </w:r>
+          </w:p>
+          <w:p>
+            <w:pPr>
+              <w:numPr>
+                <w:ilvl w:val="0"/>
+                <w:numId w:val="57"/>
+              </w:numPr>
+            </w:pPr>
+            <w:r>
+              <w:t>Amélioration de l'ergonomie des écrans de visualisation des données d'échantillon</w:t>
+            </w:r>
+          </w:p>
+          <w:p>
+            <w:pPr>
+              <w:numPr>
+                <w:ilvl w:val="0"/>
+                <w:numId w:val="57"/>
+              </w:numPr>
+            </w:pPr>
+            <w:r>
+              <w:t>Correction de l'affichage de l'axe Y pour le graphique de la page d'accueil</w:t>
+            </w:r>
+          </w:p>
+          <w:p>
+            <w:pPr>
+              <w:numPr>
+                <w:ilvl w:val="0"/>
+                <w:numId w:val="57"/>
+              </w:numPr>
+            </w:pPr>
+            <w:r>
+              <w:t>Revue des retours maquettes de dbsupport</w:t>
+            </w:r>
+          </w:p>
+          <w:p>
+            <w:pPr>
+              <w:numPr>
+                <w:ilvl w:val="0"/>
+                <w:numId w:val="57"/>
+              </w:numPr>
+            </w:pPr>
+            <w:r>
+              <w:t>Modification et amélioration du list of object</w:t>
+            </w:r>
+          </w:p>
+        </w:tc>
+        <w:tc>
+          <w:tcPr>
+            <w:tcW w:w="2310" w:type="dxa"/>
+          </w:tcPr>
+          <w:p>
+            <w:pPr/>
+          </w:p>
+          <w:p>
+            <w:pPr/>
+            <w:r>
+              <w:rPr>
+                <w:lang w:val="fr-FR"/>
+              </w:rPr>
+              <w:t>6445€</w:t>
+            </w:r>
+          </w:p>
+        </w:tc>
+      </w:tr>
+      <w:tr>
+        <w:tc>
+          <w:tcPr>
+            <w:tcW w:w="2310" w:type="dxa"/>
+          </w:tcPr>
+          <w:p>
+            <w:pPr/>
+          </w:p>
+          <w:p>
+            <w:pPr/>
+            <w:r>
+              <w:rPr>
+                <w:lang w:val="fr-FR"/>
+              </w:rPr>
+              <w:t>ecoRelevé-data</w:t>
+            </w:r>
+          </w:p>
+        </w:tc>
+        <w:tc>
+          <w:tcPr>
+            <w:tcW w:w="2310" w:type="dxa"/>
+          </w:tcPr>
+          <w:p>
+            <w:pPr/>
+          </w:p>
+          <w:p>
+            <w:pPr>
+              <w:numPr>
+                <w:ilvl w:val="0"/>
+                <w:numId w:val="59"/>
+              </w:numPr>
+            </w:pPr>
+            <w:r>
+              <w:t>CaméraTrap : discussion sur l'implémentation du tag de qualité</w:t>
+            </w:r>
+          </w:p>
+          <w:p>
+            <w:pPr>
+              <w:numPr>
+                <w:ilvl w:val="0"/>
+                <w:numId w:val="59"/>
+              </w:numPr>
+            </w:pPr>
+            <w:r>
+              <w:t>Analyse des modifications du bridge ecoRelevé vs eColl entomo par dbsupport</w:t>
+            </w:r>
+          </w:p>
+          <w:p>
+            <w:pPr>
+              <w:numPr>
+                <w:ilvl w:val="0"/>
+                <w:numId w:val="59"/>
+              </w:numPr>
+            </w:pPr>
+            <w:r>
+              <w:t>Discussion : gestion des règles d'ecoRelevé au sein de FormBuilder</w:t>
+            </w:r>
+          </w:p>
+          <w:p>
+            <w:pPr>
+              <w:numPr>
+                <w:ilvl w:val="0"/>
+                <w:numId w:val="59"/>
+              </w:numPr>
+            </w:pPr>
+            <w:r>
+              <w:t>Discussion : réponse technique pour un outil de reconnaissance automatique d'outardes</w:t>
+            </w:r>
+          </w:p>
+          <w:p>
+            <w:pPr>
+              <w:numPr>
+                <w:ilvl w:val="0"/>
+                <w:numId w:val="59"/>
+              </w:numPr>
+            </w:pPr>
+            <w:r>
+              <w:t>Discussion : configuration des droits d'accès SQLServer vers le NAS pour le module CameraTrap</w:t>
+            </w:r>
+          </w:p>
+          <w:p>
+            <w:pPr>
+              <w:numPr>
+                <w:ilvl w:val="0"/>
+                <w:numId w:val="59"/>
+              </w:numPr>
+            </w:pPr>
+            <w:r>
+              <w:t>Discussion : configuration des jobs de nuit pour le module CameraTrap</w:t>
+            </w:r>
+          </w:p>
+          <w:p>
+            <w:pPr>
+              <w:numPr>
+                <w:ilvl w:val="0"/>
+                <w:numId w:val="59"/>
+              </w:numPr>
+            </w:pPr>
+            <w:r>
+              <w:t>Discussion : nouveau process d'identification pour la google map API</w:t>
+            </w:r>
+          </w:p>
+        </w:tc>
+        <w:tc>
+          <w:tcPr>
+            <w:tcW w:w="2310" w:type="dxa"/>
+          </w:tcPr>
+          <w:p>
+            <w:pPr/>
+          </w:p>
+          <w:p>
+            <w:pPr/>
+            <w:r>
+              <w:rPr>
+                <w:lang w:val="fr-FR"/>
+              </w:rPr>
+              <w:t>1965€</w:t>
+            </w:r>
+          </w:p>
+        </w:tc>
+      </w:tr>
+      <w:tr>
+        <w:tc>
+          <w:tcPr>
+            <w:tcW w:w="2310" w:type="dxa"/>
+          </w:tcPr>
+          <w:p>
+            <w:pPr/>
+          </w:p>
+          <w:p>
+            <w:pPr/>
+            <w:r>
+              <w:rPr>
+                <w:lang w:val="fr-FR"/>
+              </w:rPr>
+              <w:t>FormBuilder</w:t>
+            </w:r>
+          </w:p>
+        </w:tc>
+        <w:tc>
+          <w:tcPr>
+            <w:tcW w:w="2310" w:type="dxa"/>
+          </w:tcPr>
+          <w:p>
+            <w:pPr/>
+          </w:p>
+          <w:p>
+            <w:pPr>
+              <w:numPr>
+                <w:ilvl w:val="0"/>
+                <w:numId w:val="61"/>
+              </w:numPr>
+            </w:pPr>
+            <w:r>
+              <w:t>Génération des exports json de définition des protocoles</w:t>
+            </w:r>
+          </w:p>
+        </w:tc>
+        <w:tc>
+          <w:tcPr>
+            <w:tcW w:w="2310" w:type="dxa"/>
+          </w:tcPr>
+          <w:p>
+            <w:pPr/>
+          </w:p>
+          <w:p>
+            <w:pPr/>
+            <w:r>
+              <w:rPr>
+                <w:lang w:val="fr-FR"/>
+              </w:rPr>
+              <w:t>1625€</w:t>
+            </w:r>
+          </w:p>
+        </w:tc>
+      </w:tr>
+      <w:tr>
+        <w:tc>
+          <w:tcPr>
+            <w:tcW w:w="2310" w:type="dxa"/>
+          </w:tcPr>
+          <w:p>
+            <w:pPr/>
+          </w:p>
+          <w:p>
+            <w:pPr/>
+            <w:r>
+              <w:rPr>
+                <w:lang w:val="fr-FR"/>
+              </w:rPr>
+              <w:t>Positions</w:t>
+            </w:r>
+          </w:p>
+        </w:tc>
+        <w:tc>
+          <w:tcPr>
+            <w:tcW w:w="2310" w:type="dxa"/>
+          </w:tcPr>
+          <w:p>
+            <w:pPr/>
+          </w:p>
+          <w:p>
+            <w:pPr>
+              <w:numPr>
+                <w:ilvl w:val="0"/>
+                <w:numId w:val="62"/>
+              </w:numPr>
+            </w:pPr>
+            <w:r>
+              <w:t>Finalisation de l'intégration de la page d'accueil</w:t>
+            </w:r>
+          </w:p>
+          <w:p>
+            <w:pPr>
+              <w:numPr>
+                <w:ilvl w:val="0"/>
+                <w:numId w:val="62"/>
+              </w:numPr>
+            </w:pPr>
+            <w:r>
+              <w:t>Amélioration graphique</w:t>
+            </w:r>
+          </w:p>
+          <w:p>
+            <w:pPr>
+              <w:numPr>
+                <w:ilvl w:val="0"/>
+                <w:numId w:val="62"/>
+              </w:numPr>
+            </w:pPr>
+            <w:r>
+              <w:t>Intégration de la gestion des événements à l'application Position (proposition de maquettes)</w:t>
+            </w:r>
+          </w:p>
+        </w:tc>
+        <w:tc>
+          <w:tcPr>
+            <w:tcW w:w="2310" w:type="dxa"/>
+          </w:tcPr>
+          <w:p>
+            <w:pPr/>
+          </w:p>
+          <w:p>
+            <w:pPr/>
+            <w:r>
+              <w:rPr>
+                <w:lang w:val="fr-FR"/>
+              </w:rPr>
+              <w:t>2990€</w:t>
+            </w:r>
+          </w:p>
+        </w:tc>
+      </w:tr>
+      <w:tr>
+        <w:tc>
+          <w:tcPr>
+            <w:tcW w:w="2310" w:type="dxa"/>
+          </w:tcPr>
+          <w:p>
+            <w:pPr/>
+          </w:p>
+          <w:p>
+            <w:pPr/>
+            <w:r>
+              <w:rPr>
+                <w:lang w:val="fr-FR"/>
+              </w:rPr>
+              <w:t>Reneco Apps</w:t>
+            </w:r>
+          </w:p>
+        </w:tc>
+        <w:tc>
+          <w:tcPr>
+            <w:tcW w:w="2310" w:type="dxa"/>
+          </w:tcPr>
+          <w:p>
+            <w:pPr/>
+          </w:p>
+          <w:p>
+            <w:pPr>
+              <w:numPr>
+                <w:ilvl w:val="0"/>
+                <w:numId w:val="64"/>
+              </w:numPr>
+            </w:pPr>
+            <w:r>
+              <w:t>Discussion : nouvelle architecture des serveurs Reneco pour une meilleure prise en charge de l'écossytème applicatif</w:t>
+            </w:r>
+          </w:p>
+          <w:p>
+            <w:pPr>
+              <w:numPr>
+                <w:ilvl w:val="0"/>
+                <w:numId w:val="64"/>
+              </w:numPr>
+            </w:pPr>
+            <w:r>
+              <w:t>Discussion : choix d'un format JSON de communication entre le formBuilder et l'appli repro</w:t>
+            </w:r>
+          </w:p>
+          <w:p>
+            <w:pPr>
+              <w:numPr>
+                <w:ilvl w:val="0"/>
+                <w:numId w:val="64"/>
+              </w:numPr>
+            </w:pPr>
+            <w:r>
+              <w:t>Discussion : point sur la saisie optimisée et choix de la meilleure librairie pour la visualisation en grille</w:t>
+            </w:r>
+          </w:p>
+          <w:p>
+            <w:pPr>
+              <w:numPr>
+                <w:ilvl w:val="0"/>
+                <w:numId w:val="64"/>
+              </w:numPr>
+            </w:pPr>
+            <w:r>
+              <w:t>Discussion : implémentation des tasks queues dans les outils reneco</w:t>
+            </w:r>
+          </w:p>
+        </w:tc>
+        <w:tc>
+          <w:tcPr>
+            <w:tcW w:w="2310" w:type="dxa"/>
+          </w:tcPr>
+          <w:p>
+            <w:pPr/>
+          </w:p>
+          <w:p>
+            <w:pPr/>
+            <w:r>
+              <w:rPr>
+                <w:lang w:val="fr-FR"/>
+              </w:rPr>
+              <w:t>2885€</w:t>
+            </w:r>
+          </w:p>
+        </w:tc>
+      </w:tr>
+      <w:tr>
+        <w:tc>
+          <w:tcPr>
+            <w:tcW w:w="2310" w:type="dxa"/>
+          </w:tcPr>
+          <w:p>
+            <w:pPr/>
+          </w:p>
+          <w:p>
+            <w:pPr/>
+            <w:r>
+              <w:rPr>
+                <w:lang w:val="fr-FR"/>
+              </w:rPr>
+              <w:t>TRACK</w:t>
+            </w:r>
+          </w:p>
+        </w:tc>
+        <w:tc>
+          <w:tcPr>
+            <w:tcW w:w="2310" w:type="dxa"/>
+          </w:tcPr>
+          <w:p>
+            <w:pPr/>
+          </w:p>
+          <w:p>
+            <w:pPr>
+              <w:numPr>
+                <w:ilvl w:val="0"/>
+                <w:numId w:val="66"/>
+              </w:numPr>
+            </w:pPr>
+            <w:r>
+              <w:t>Modification du script de purge des tables temporaires et des synonyme</w:t>
+            </w:r>
+          </w:p>
+          <w:p>
+            <w:pPr>
+              <w:numPr>
+                <w:ilvl w:val="0"/>
+                <w:numId w:val="66"/>
+              </w:numPr>
+            </w:pPr>
+            <w:r>
+              <w:t>Gestion des utilisateurs SQL de tous les serveurs</w:t>
+            </w:r>
+          </w:p>
+          <w:p>
+            <w:pPr>
+              <w:numPr>
+                <w:ilvl w:val="0"/>
+                <w:numId w:val="66"/>
+              </w:numPr>
+            </w:pPr>
+            <w:r>
+              <w:t>Rédaction du cahier des charges pour l'implémentation d'une application permettant d'automatiser la saisie par scan de QRCodes</w:t>
+            </w:r>
+          </w:p>
+        </w:tc>
+        <w:tc>
+          <w:tcPr>
+            <w:tcW w:w="2310" w:type="dxa"/>
+          </w:tcPr>
+          <w:p>
+            <w:pPr/>
+          </w:p>
+          <w:p>
+            <w:pPr/>
+            <w:r>
+              <w:rPr>
+                <w:lang w:val="fr-FR"/>
+              </w:rPr>
+              <w:t>2140€</w:t>
+            </w:r>
+          </w:p>
+        </w:tc>
+      </w:tr>
+      <w:tr>
+        <w:tc>
+          <w:tcPr>
             <w:cnfStyle w:val="001000000000" w:firstRow="0" w:lastRow="0" w:firstColumn="1" w:lastColumn="0" w:oddVBand="0" w:evenVBand="0" w:oddHBand="0" w:evenHBand="0" w:firstRowFirstColumn="0" w:firstRowLastColumn="0" w:lastRowFirstColumn="0" w:lastRowLastColumn="0"/>
             <w:tcW w:w="2096" w:type="dxa"/>
             <w:vAlign w:val="center"/>
@@ -2510,7 +3412,7 @@
                 <w:szCs w:val="21"/>
                 <w:lang w:eastAsia="fr-FR"/>
               </w:rPr>
-              <w:t>0</w:t>
+              <w:t>25505</w:t>
             </w:r>
             <w:r>
               <w:rPr>
@@ -2640,7 +3542,7 @@
               <w:rPr>
                 <w:lang w:val="fr-FR"/>
               </w:rPr>
-              <w:t>Appli Repro</w:t>
+              <w:t>Balance_RFID</w:t>
             </w:r>
           </w:p>
         </w:tc>
@@ -2655,33 +3557,11 @@
             <w:pPr>
               <w:numPr>
                 <w:ilvl w:val="0"/>
-                <w:numId w:val="51"/>
+                <w:numId w:val="56"/>
               </w:numPr>
             </w:pPr>
             <w:r>
-              <w:t>Optimisation des wireframes existants et mise en place du design de l'application.</w:t>
-            </w:r>
-          </w:p>
-          <w:p>
-            <w:pPr>
-              <w:numPr>
-                <w:ilvl w:val="0"/>
-                <w:numId w:val="51"/>
-              </w:numPr>
-            </w:pPr>
-            <w:r>
-              <w:t>Extraction des règles depuis l'outil ACCESS et transposition(phase1)</w:t>
-            </w:r>
-          </w:p>
-          <w:p>
-            <w:pPr>
-              <w:numPr>
-                <w:ilvl w:val="0"/>
-                <w:numId w:val="51"/>
-              </w:numPr>
-            </w:pPr>
-            <w:r>
-              <w:t>Classification des règles en fonction des dépendances de tables pour l'étape d'attribution</w:t>
+              <w:t>Recherche de matériel intégré pour la balance connectée</w:t>
             </w:r>
           </w:p>
         </w:tc>
@@ -2700,7 +3580,7 @@
               <w:rPr>
                 <w:lang w:val="fr-FR"/>
               </w:rPr>
-              <w:t>Balance_RFID</w:t>
+              <w:t>eCollection</w:t>
             </w:r>
           </w:p>
         </w:tc>
@@ -2715,44 +3595,44 @@
             <w:pPr>
               <w:numPr>
                 <w:ilvl w:val="0"/>
-                <w:numId w:val="52"/>
+                <w:numId w:val="58"/>
               </w:numPr>
             </w:pPr>
             <w:r>
-              <w:t>Recherche de matériel intégré pour la balance connectée</w:t>
+              <w:t>Traitement des retours de Mai suite à la MAJ de Mai</w:t>
             </w:r>
           </w:p>
           <w:p>
             <w:pPr>
               <w:numPr>
                 <w:ilvl w:val="0"/>
-                <w:numId w:val="52"/>
+                <w:numId w:val="58"/>
               </w:numPr>
             </w:pPr>
             <w:r>
-              <w:t>Modification logicielle </w:t>
+              <w:t>Intégration des icones eCollection</w:t>
             </w:r>
           </w:p>
           <w:p>
             <w:pPr>
               <w:numPr>
                 <w:ilvl w:val="0"/>
-                <w:numId w:val="52"/>
+                <w:numId w:val="58"/>
               </w:numPr>
             </w:pPr>
             <w:r>
-              <w:t>Communication entre le Raspberry Pi et TRACK : récupération des fichiers pour la pesée.</w:t>
+              <w:t>Vérification de la robustesse du système d'import selon la configuration, les types d'objets et les types d'import</w:t>
             </w:r>
           </w:p>
           <w:p>
             <w:pPr>
               <w:numPr>
                 <w:ilvl w:val="0"/>
-                <w:numId w:val="52"/>
+                <w:numId w:val="58"/>
               </w:numPr>
             </w:pPr>
             <w:r>
-              <w:t>Assemblage et configuration des nouveaux matériels</w:t>
+              <w:t>Mise en place de règles pour les fichiers d'import</w:t>
             </w:r>
           </w:p>
         </w:tc>
@@ -2771,7 +3651,7 @@
               <w:rPr>
                 <w:lang w:val="fr-FR"/>
               </w:rPr>
-              <w:t>eCollection</w:t>
+              <w:t>ecoRelevé-data</w:t>
             </w:r>
           </w:p>
         </w:tc>
@@ -2786,121 +3666,22 @@
             <w:pPr>
               <w:numPr>
                 <w:ilvl w:val="0"/>
-                <w:numId w:val="53"/>
+                <w:numId w:val="60"/>
               </w:numPr>
             </w:pPr>
             <w:r>
-              <w:t>Intégration des maquettes liées à la partie import</w:t>
+              <w:t>Maquette de la page individuals pour intégrer la nouvelle grille avec pager</w:t>
             </w:r>
           </w:p>
           <w:p>
             <w:pPr>
               <w:numPr>
                 <w:ilvl w:val="0"/>
-                <w:numId w:val="53"/>
+                <w:numId w:val="60"/>
               </w:numPr>
             </w:pPr>
             <w:r>
-              <w:t>Traitement des retours de Mai suite à la MAJ de Mai</w:t>
-            </w:r>
-          </w:p>
-          <w:p>
-            <w:pPr>
-              <w:numPr>
-                <w:ilvl w:val="0"/>
-                <w:numId w:val="53"/>
-              </w:numPr>
-            </w:pPr>
-            <w:r>
-              <w:t>Mise en place du bridge entre Formbuilder et Ecollection</w:t>
-            </w:r>
-          </w:p>
-          <w:p>
-            <w:pPr>
-              <w:numPr>
-                <w:ilvl w:val="0"/>
-                <w:numId w:val="53"/>
-              </w:numPr>
-            </w:pPr>
-            <w:r>
-              <w:t>Ajout de la fonction filtrage et maquettage des diverses pop-up modal</w:t>
-            </w:r>
-          </w:p>
-          <w:p>
-            <w:pPr>
-              <w:numPr>
-                <w:ilvl w:val="0"/>
-                <w:numId w:val="53"/>
-              </w:numPr>
-            </w:pPr>
-            <w:r>
-              <w:t>Rédaction de documentation</w:t>
-            </w:r>
-          </w:p>
-          <w:p>
-            <w:pPr>
-              <w:numPr>
-                <w:ilvl w:val="0"/>
-                <w:numId w:val="53"/>
-              </w:numPr>
-            </w:pPr>
-            <w:r>
-              <w:t>Méthodes de suppression propres</w:t>
-            </w:r>
-          </w:p>
-          <w:p>
-            <w:pPr>
-              <w:numPr>
-                <w:ilvl w:val="0"/>
-                <w:numId w:val="53"/>
-              </w:numPr>
-            </w:pPr>
-            <w:r>
-              <w:t>Vérification de la robustesse du système d'import selon la configuration, les types d'objets et les types d'import</w:t>
-            </w:r>
-          </w:p>
-          <w:p>
-            <w:pPr>
-              <w:numPr>
-                <w:ilvl w:val="0"/>
-                <w:numId w:val="53"/>
-              </w:numPr>
-            </w:pPr>
-            <w:r>
-              <w:t>Mise en place de règles pour les fichiers d'import</w:t>
-            </w:r>
-          </w:p>
-          <w:p>
-            <w:pPr>
-              <w:numPr>
-                <w:ilvl w:val="0"/>
-                <w:numId w:val="53"/>
-              </w:numPr>
-            </w:pPr>
-            <w:r>
-              <w:t>Configuration des éléments de page d'accueil en fonction de l'instance</w:t>
-            </w:r>
-          </w:p>
-          <w:p>
-            <w:pPr>
-              <w:numPr>
-                <w:ilvl w:val="0"/>
-                <w:numId w:val="53"/>
-              </w:numPr>
-            </w:pPr>
-            <w:r>
-              <w:t>Amélioration de l'ergonomie des écrans de visualisation des données d'échantillon, corrections suite aux retours DBSupport</w:t>
-            </w:r>
-          </w:p>
-          <w:p>
-            <w:pPr>
-              <w:numPr>
-                <w:ilvl w:val="0"/>
-                <w:numId w:val="53"/>
-              </w:numPr>
-            </w:pPr>
-            <w:r>
-              <w:t>Intégration des maquettes de visualisation en grille </w:t>
+              <w:t>Mise en place d'un pré-filtrage des données pour la page individus</w:t>
             </w:r>
           </w:p>
         </w:tc>
@@ -2919,7 +3700,7 @@
               <w:rPr>
                 <w:lang w:val="fr-FR"/>
               </w:rPr>
-              <w:t>ecoRelevé-data</w:t>
+              <w:t>Positions</w:t>
             </w:r>
           </w:p>
         </w:tc>
@@ -2934,22 +3715,11 @@
             <w:pPr>
               <w:numPr>
                 <w:ilvl w:val="0"/>
-                <w:numId w:val="54"/>
+                <w:numId w:val="63"/>
               </w:numPr>
             </w:pPr>
             <w:r>
-              <w:t>Intégration de l'outil de reconnaissance d’image dans EcoRelevé et le tester sur un batch de 1000 photographies.</w:t>
-            </w:r>
-          </w:p>
-          <w:p>
-            <w:pPr>
-              <w:numPr>
-                <w:ilvl w:val="0"/>
-                <w:numId w:val="54"/>
-              </w:numPr>
-            </w:pPr>
-            <w:r>
-              <w:t>Intégration du programme OCR dans EcoRelevé.</w:t>
+              <w:t>Traitement des retours DBSupport</w:t>
             </w:r>
           </w:p>
         </w:tc>
@@ -2968,7 +3738,7 @@
               <w:rPr>
                 <w:lang w:val="fr-FR"/>
               </w:rPr>
-              <w:t>FormBuilder</w:t>
+              <w:t>Reneco Apps</w:t>
             </w:r>
           </w:p>
         </w:tc>
@@ -2983,22 +3753,11 @@
             <w:pPr>
               <w:numPr>
                 <w:ilvl w:val="0"/>
-                <w:numId w:val="55"/>
+                <w:numId w:val="65"/>
               </w:numPr>
             </w:pPr>
             <w:r>
-              <w:t>Mise en place du bridge entre Formbuilder et Ecollection</w:t>
-            </w:r>
-          </w:p>
-          <w:p>
-            <w:pPr>
-              <w:numPr>
-                <w:ilvl w:val="0"/>
-                <w:numId w:val="55"/>
-              </w:numPr>
-            </w:pPr>
-            <w:r>
-              <w:t>Autocomplete des paramètres issus de TParameters de TRACK</w:t>
+              <w:t>Choix de la stratégie de la validation des forms</w:t>
             </w:r>
           </w:p>
         </w:tc>
@@ -3017,7 +3776,7 @@
               <w:rPr>
                 <w:lang w:val="fr-FR"/>
               </w:rPr>
-              <w:t>Positions</w:t>
+              <w:t>TRACK</w:t>
             </w:r>
           </w:p>
         </w:tc>
@@ -3032,153 +3791,22 @@
             <w:pPr>
               <w:numPr>
                 <w:ilvl w:val="0"/>
-                <w:numId w:val="56"/>
+                <w:numId w:val="67"/>
               </w:numPr>
             </w:pPr>
             <w:r>
-              <w:t>Traitement des retours DBSupport</w:t>
+              <w:t>Export des colonnes dans l'ordre de TObs_Ordre</w:t>
             </w:r>
           </w:p>
           <w:p>
             <w:pPr>
               <w:numPr>
                 <w:ilvl w:val="0"/>
-                <w:numId w:val="56"/>
+                <w:numId w:val="67"/>
               </w:numPr>
             </w:pPr>
             <w:r>
-              <w:t>Historisation et restauration d'une position à une date donnée</w:t>
-            </w:r>
-          </w:p>
-          <w:p>
-            <w:pPr>
-              <w:numPr>
-                <w:ilvl w:val="0"/>
-                <w:numId w:val="56"/>
-              </w:numPr>
-            </w:pPr>
-            <w:r>
-              <w:t>Système d'application d'évènements en lot</w:t>
-            </w:r>
-          </w:p>
-          <w:p>
-            <w:pPr>
-              <w:numPr>
-                <w:ilvl w:val="0"/>
-                <w:numId w:val="56"/>
-              </w:numPr>
-            </w:pPr>
-            <w:r>
-              <w:t>Création d'une page d'association de type versus évènement</w:t>
-            </w:r>
-          </w:p>
-        </w:tc>
-      </w:tr>
-      <w:tr>
-        <w:tc>
-          <w:tcPr>
-            <w:tcW w:w="2310" w:type="dxa"/>
-          </w:tcPr>
-          <w:p>
-            <w:pPr/>
-          </w:p>
-          <w:p>
-            <w:pPr/>
-            <w:r>
-              <w:rPr>
-                <w:lang w:val="fr-FR"/>
-              </w:rPr>
-              <w:t>Reneco Apps</w:t>
-            </w:r>
-          </w:p>
-        </w:tc>
-        <w:tc>
-          <w:tcPr>
-            <w:tcW w:w="2310" w:type="dxa"/>
-          </w:tcPr>
-          <w:p>
-            <w:pPr/>
-          </w:p>
-          <w:p>
-            <w:pPr>
-              <w:numPr>
-                <w:ilvl w:val="0"/>
-                <w:numId w:val="57"/>
-              </w:numPr>
-            </w:pPr>
-            <w:r>
-              <w:t>Présentation de l'article sur la mesure d'oeuf par traitement d'image</w:t>
-            </w:r>
-          </w:p>
-          <w:p>
-            <w:pPr>
-              <w:numPr>
-                <w:ilvl w:val="0"/>
-                <w:numId w:val="57"/>
-              </w:numPr>
-            </w:pPr>
-            <w:r>
-              <w:t>POC sur les droits d'utilisateur sur une application avec Traversal et Pyramid, pour une utilisation sur l'appli repro et les nouvelles applications</w:t>
-            </w:r>
-          </w:p>
-          <w:p>
-            <w:pPr>
-              <w:numPr>
-                <w:ilvl w:val="0"/>
-                <w:numId w:val="57"/>
-              </w:numPr>
-            </w:pPr>
-            <w:r>
-              <w:t>Gestion du backlog et planification</w:t>
-            </w:r>
-          </w:p>
-        </w:tc>
-      </w:tr>
-      <w:tr>
-        <w:tc>
-          <w:tcPr>
-            <w:tcW w:w="2310" w:type="dxa"/>
-          </w:tcPr>
-          <w:p>
-            <w:pPr/>
-          </w:p>
-          <w:p>
-            <w:pPr/>
-            <w:r>
-              <w:rPr>
-                <w:lang w:val="fr-FR"/>
-              </w:rPr>
-              <w:t>TRACK</w:t>
-            </w:r>
-          </w:p>
-        </w:tc>
-        <w:tc>
-          <w:tcPr>
-            <w:tcW w:w="2310" w:type="dxa"/>
-          </w:tcPr>
-          <w:p>
-            <w:pPr/>
-          </w:p>
-          <w:p>
-            <w:pPr>
-              <w:numPr>
-                <w:ilvl w:val="0"/>
-                <w:numId w:val="58"/>
-              </w:numPr>
-            </w:pPr>
-            <w:r>
-              <w:t>Répercussion de la centralisation des référentiels pour l'ensemble des instances TRACK</w:t>
-            </w:r>
-          </w:p>
-          <w:p>
-            <w:pPr>
-              <w:numPr>
-                <w:ilvl w:val="0"/>
-                <w:numId w:val="58"/>
-              </w:numPr>
-            </w:pPr>
-            <w:r>
-              <w:t>Export des colonnes dans l'ordre de TObs_Ordre</w:t>
+              <w:t>Intégration du système de reconstruction d'un état à une date donnée pour la gestion des saisies et import, pour des protocoles avec importapressortie = 0</w:t>
             </w:r>
           </w:p>
         </w:tc>
@@ -3432,7 +4060,7 @@
         <w:t xml:space="preserve">: </w:t>
       </w:r>
       <w:r>
-        <w:t>27680</w:t>
+        <w:t>59505</w:t>
       </w:r>
       <w:r>
         <w:t>€</w:t>
@@ -9118,6 +9746,1023 @@
     </w:lvl>
   </w:abstractNum>
   <w:abstractNum w:abstractNumId="46">
+    <w:nsid w:val="46932C0C"/>
+    <w:multiLevelType w:val="hybridMultilevel"/>
+    <w:tmpl w:val="E7CC04EC"/>
+    <w:lvl w:ilvl="0" w:tplc="04090001">
+      <w:start w:val="1"/>
+      <w:numFmt w:val="bullet"/>
+      <w:lvlText w:val=""/>
+      <w:lvlJc w:val="left"/>
+      <w:pPr>
+        <w:ind w:left="360" w:hanging="360"/>
+      </w:pPr>
+      <w:rPr>
+        <w:rFonts w:ascii="Symbol" w:hAnsi="Symbol" w:hint="default"/>
+      </w:rPr>
+    </w:lvl>
+    <w:lvl w:ilvl="1" w:tplc="04090003" w:tentative="1">
+      <w:start w:val="1"/>
+      <w:numFmt w:val="bullet"/>
+      <w:lvlText w:val="o"/>
+      <w:lvlJc w:val="left"/>
+      <w:pPr>
+        <w:ind w:left="720" w:hanging="360"/>
+      </w:pPr>
+      <w:rPr>
+        <w:rFonts w:ascii="Courier New" w:hAnsi="Courier New" w:cs="Courier New" w:hint="default"/>
+      </w:rPr>
+    </w:lvl>
+    <w:lvl w:ilvl="2" w:tplc="04090005" w:tentative="1">
+      <w:start w:val="1"/>
+      <w:numFmt w:val="bullet"/>
+      <w:lvlText w:val=""/>
+      <w:lvlJc w:val="left"/>
+      <w:pPr>
+        <w:ind w:left="1080" w:hanging="360"/>
+      </w:pPr>
+      <w:rPr>
+        <w:rFonts w:ascii="Wingdings" w:hAnsi="Wingdings" w:hint="default"/>
+      </w:rPr>
+    </w:lvl>
+    <w:lvl w:ilvl="3" w:tplc="04090001" w:tentative="1">
+      <w:start w:val="1"/>
+      <w:numFmt w:val="bullet"/>
+      <w:lvlText w:val=""/>
+      <w:lvlJc w:val="left"/>
+      <w:pPr>
+        <w:ind w:left="1440" w:hanging="360"/>
+      </w:pPr>
+      <w:rPr>
+        <w:rFonts w:ascii="Symbol" w:hAnsi="Symbol" w:hint="default"/>
+      </w:rPr>
+    </w:lvl>
+    <w:lvl w:ilvl="4" w:tplc="04090003" w:tentative="1">
+      <w:start w:val="1"/>
+      <w:numFmt w:val="bullet"/>
+      <w:lvlText w:val="o"/>
+      <w:lvlJc w:val="left"/>
+      <w:pPr>
+        <w:ind w:left="1800" w:hanging="360"/>
+      </w:pPr>
+      <w:rPr>
+        <w:rFonts w:ascii="Courier New" w:hAnsi="Courier New" w:cs="Courier New" w:hint="default"/>
+      </w:rPr>
+    </w:lvl>
+    <w:lvl w:ilvl="5" w:tplc="04090005" w:tentative="1">
+      <w:start w:val="1"/>
+      <w:numFmt w:val="bullet"/>
+      <w:lvlText w:val=""/>
+      <w:lvlJc w:val="left"/>
+      <w:pPr>
+        <w:ind w:left="2160" w:hanging="360"/>
+      </w:pPr>
+      <w:rPr>
+        <w:rFonts w:ascii="Wingdings" w:hAnsi="Wingdings" w:hint="default"/>
+      </w:rPr>
+    </w:lvl>
+    <w:lvl w:ilvl="6" w:tplc="04090001" w:tentative="1">
+      <w:start w:val="1"/>
+      <w:numFmt w:val="bullet"/>
+      <w:lvlText w:val=""/>
+      <w:lvlJc w:val="left"/>
+      <w:pPr>
+        <w:ind w:left="2520" w:hanging="360"/>
+      </w:pPr>
+      <w:rPr>
+        <w:rFonts w:ascii="Symbol" w:hAnsi="Symbol" w:hint="default"/>
+      </w:rPr>
+    </w:lvl>
+    <w:lvl w:ilvl="7" w:tplc="04090003" w:tentative="1">
+      <w:start w:val="1"/>
+      <w:numFmt w:val="bullet"/>
+      <w:lvlText w:val="o"/>
+      <w:lvlJc w:val="left"/>
+      <w:pPr>
+        <w:ind w:left="2880" w:hanging="360"/>
+      </w:pPr>
+      <w:rPr>
+        <w:rFonts w:ascii="Courier New" w:hAnsi="Courier New" w:cs="Courier New" w:hint="default"/>
+      </w:rPr>
+    </w:lvl>
+    <w:lvl w:ilvl="8" w:tplc="04090005" w:tentative="1">
+      <w:start w:val="1"/>
+      <w:numFmt w:val="bullet"/>
+      <w:lvlText w:val=""/>
+      <w:lvlJc w:val="left"/>
+      <w:pPr>
+        <w:ind w:left="3240" w:hanging="360"/>
+      </w:pPr>
+      <w:rPr>
+        <w:rFonts w:ascii="Wingdings" w:hAnsi="Wingdings" w:hint="default"/>
+      </w:rPr>
+    </w:lvl>
+  </w:abstractNum>
+  <w:abstractNum w:abstractNumId="47">
+    <w:nsid w:val="46932C0C"/>
+    <w:multiLevelType w:val="hybridMultilevel"/>
+    <w:tmpl w:val="E7CC04EC"/>
+    <w:lvl w:ilvl="0" w:tplc="04090001">
+      <w:start w:val="1"/>
+      <w:numFmt w:val="bullet"/>
+      <w:lvlText w:val=""/>
+      <w:lvlJc w:val="left"/>
+      <w:pPr>
+        <w:ind w:left="360" w:hanging="360"/>
+      </w:pPr>
+      <w:rPr>
+        <w:rFonts w:ascii="Symbol" w:hAnsi="Symbol" w:hint="default"/>
+      </w:rPr>
+    </w:lvl>
+    <w:lvl w:ilvl="1" w:tplc="04090003" w:tentative="1">
+      <w:start w:val="1"/>
+      <w:numFmt w:val="bullet"/>
+      <w:lvlText w:val="o"/>
+      <w:lvlJc w:val="left"/>
+      <w:pPr>
+        <w:ind w:left="720" w:hanging="360"/>
+      </w:pPr>
+      <w:rPr>
+        <w:rFonts w:ascii="Courier New" w:hAnsi="Courier New" w:cs="Courier New" w:hint="default"/>
+      </w:rPr>
+    </w:lvl>
+    <w:lvl w:ilvl="2" w:tplc="04090005" w:tentative="1">
+      <w:start w:val="1"/>
+      <w:numFmt w:val="bullet"/>
+      <w:lvlText w:val=""/>
+      <w:lvlJc w:val="left"/>
+      <w:pPr>
+        <w:ind w:left="1080" w:hanging="360"/>
+      </w:pPr>
+      <w:rPr>
+        <w:rFonts w:ascii="Wingdings" w:hAnsi="Wingdings" w:hint="default"/>
+      </w:rPr>
+    </w:lvl>
+    <w:lvl w:ilvl="3" w:tplc="04090001" w:tentative="1">
+      <w:start w:val="1"/>
+      <w:numFmt w:val="bullet"/>
+      <w:lvlText w:val=""/>
+      <w:lvlJc w:val="left"/>
+      <w:pPr>
+        <w:ind w:left="1440" w:hanging="360"/>
+      </w:pPr>
+      <w:rPr>
+        <w:rFonts w:ascii="Symbol" w:hAnsi="Symbol" w:hint="default"/>
+      </w:rPr>
+    </w:lvl>
+    <w:lvl w:ilvl="4" w:tplc="04090003" w:tentative="1">
+      <w:start w:val="1"/>
+      <w:numFmt w:val="bullet"/>
+      <w:lvlText w:val="o"/>
+      <w:lvlJc w:val="left"/>
+      <w:pPr>
+        <w:ind w:left="1800" w:hanging="360"/>
+      </w:pPr>
+      <w:rPr>
+        <w:rFonts w:ascii="Courier New" w:hAnsi="Courier New" w:cs="Courier New" w:hint="default"/>
+      </w:rPr>
+    </w:lvl>
+    <w:lvl w:ilvl="5" w:tplc="04090005" w:tentative="1">
+      <w:start w:val="1"/>
+      <w:numFmt w:val="bullet"/>
+      <w:lvlText w:val=""/>
+      <w:lvlJc w:val="left"/>
+      <w:pPr>
+        <w:ind w:left="2160" w:hanging="360"/>
+      </w:pPr>
+      <w:rPr>
+        <w:rFonts w:ascii="Wingdings" w:hAnsi="Wingdings" w:hint="default"/>
+      </w:rPr>
+    </w:lvl>
+    <w:lvl w:ilvl="6" w:tplc="04090001" w:tentative="1">
+      <w:start w:val="1"/>
+      <w:numFmt w:val="bullet"/>
+      <w:lvlText w:val=""/>
+      <w:lvlJc w:val="left"/>
+      <w:pPr>
+        <w:ind w:left="2520" w:hanging="360"/>
+      </w:pPr>
+      <w:rPr>
+        <w:rFonts w:ascii="Symbol" w:hAnsi="Symbol" w:hint="default"/>
+      </w:rPr>
+    </w:lvl>
+    <w:lvl w:ilvl="7" w:tplc="04090003" w:tentative="1">
+      <w:start w:val="1"/>
+      <w:numFmt w:val="bullet"/>
+      <w:lvlText w:val="o"/>
+      <w:lvlJc w:val="left"/>
+      <w:pPr>
+        <w:ind w:left="2880" w:hanging="360"/>
+      </w:pPr>
+      <w:rPr>
+        <w:rFonts w:ascii="Courier New" w:hAnsi="Courier New" w:cs="Courier New" w:hint="default"/>
+      </w:rPr>
+    </w:lvl>
+    <w:lvl w:ilvl="8" w:tplc="04090005" w:tentative="1">
+      <w:start w:val="1"/>
+      <w:numFmt w:val="bullet"/>
+      <w:lvlText w:val=""/>
+      <w:lvlJc w:val="left"/>
+      <w:pPr>
+        <w:ind w:left="3240" w:hanging="360"/>
+      </w:pPr>
+      <w:rPr>
+        <w:rFonts w:ascii="Wingdings" w:hAnsi="Wingdings" w:hint="default"/>
+      </w:rPr>
+    </w:lvl>
+  </w:abstractNum>
+  <w:abstractNum w:abstractNumId="48">
+    <w:nsid w:val="46932C0C"/>
+    <w:multiLevelType w:val="hybridMultilevel"/>
+    <w:tmpl w:val="E7CC04EC"/>
+    <w:lvl w:ilvl="0" w:tplc="04090001">
+      <w:start w:val="1"/>
+      <w:numFmt w:val="bullet"/>
+      <w:lvlText w:val=""/>
+      <w:lvlJc w:val="left"/>
+      <w:pPr>
+        <w:ind w:left="360" w:hanging="360"/>
+      </w:pPr>
+      <w:rPr>
+        <w:rFonts w:ascii="Symbol" w:hAnsi="Symbol" w:hint="default"/>
+      </w:rPr>
+    </w:lvl>
+    <w:lvl w:ilvl="1" w:tplc="04090003" w:tentative="1">
+      <w:start w:val="1"/>
+      <w:numFmt w:val="bullet"/>
+      <w:lvlText w:val="o"/>
+      <w:lvlJc w:val="left"/>
+      <w:pPr>
+        <w:ind w:left="720" w:hanging="360"/>
+      </w:pPr>
+      <w:rPr>
+        <w:rFonts w:ascii="Courier New" w:hAnsi="Courier New" w:cs="Courier New" w:hint="default"/>
+      </w:rPr>
+    </w:lvl>
+    <w:lvl w:ilvl="2" w:tplc="04090005" w:tentative="1">
+      <w:start w:val="1"/>
+      <w:numFmt w:val="bullet"/>
+      <w:lvlText w:val=""/>
+      <w:lvlJc w:val="left"/>
+      <w:pPr>
+        <w:ind w:left="1080" w:hanging="360"/>
+      </w:pPr>
+      <w:rPr>
+        <w:rFonts w:ascii="Wingdings" w:hAnsi="Wingdings" w:hint="default"/>
+      </w:rPr>
+    </w:lvl>
+    <w:lvl w:ilvl="3" w:tplc="04090001" w:tentative="1">
+      <w:start w:val="1"/>
+      <w:numFmt w:val="bullet"/>
+      <w:lvlText w:val=""/>
+      <w:lvlJc w:val="left"/>
+      <w:pPr>
+        <w:ind w:left="1440" w:hanging="360"/>
+      </w:pPr>
+      <w:rPr>
+        <w:rFonts w:ascii="Symbol" w:hAnsi="Symbol" w:hint="default"/>
+      </w:rPr>
+    </w:lvl>
+    <w:lvl w:ilvl="4" w:tplc="04090003" w:tentative="1">
+      <w:start w:val="1"/>
+      <w:numFmt w:val="bullet"/>
+      <w:lvlText w:val="o"/>
+      <w:lvlJc w:val="left"/>
+      <w:pPr>
+        <w:ind w:left="1800" w:hanging="360"/>
+      </w:pPr>
+      <w:rPr>
+        <w:rFonts w:ascii="Courier New" w:hAnsi="Courier New" w:cs="Courier New" w:hint="default"/>
+      </w:rPr>
+    </w:lvl>
+    <w:lvl w:ilvl="5" w:tplc="04090005" w:tentative="1">
+      <w:start w:val="1"/>
+      <w:numFmt w:val="bullet"/>
+      <w:lvlText w:val=""/>
+      <w:lvlJc w:val="left"/>
+      <w:pPr>
+        <w:ind w:left="2160" w:hanging="360"/>
+      </w:pPr>
+      <w:rPr>
+        <w:rFonts w:ascii="Wingdings" w:hAnsi="Wingdings" w:hint="default"/>
+      </w:rPr>
+    </w:lvl>
+    <w:lvl w:ilvl="6" w:tplc="04090001" w:tentative="1">
+      <w:start w:val="1"/>
+      <w:numFmt w:val="bullet"/>
+      <w:lvlText w:val=""/>
+      <w:lvlJc w:val="left"/>
+      <w:pPr>
+        <w:ind w:left="2520" w:hanging="360"/>
+      </w:pPr>
+      <w:rPr>
+        <w:rFonts w:ascii="Symbol" w:hAnsi="Symbol" w:hint="default"/>
+      </w:rPr>
+    </w:lvl>
+    <w:lvl w:ilvl="7" w:tplc="04090003" w:tentative="1">
+      <w:start w:val="1"/>
+      <w:numFmt w:val="bullet"/>
+      <w:lvlText w:val="o"/>
+      <w:lvlJc w:val="left"/>
+      <w:pPr>
+        <w:ind w:left="2880" w:hanging="360"/>
+      </w:pPr>
+      <w:rPr>
+        <w:rFonts w:ascii="Courier New" w:hAnsi="Courier New" w:cs="Courier New" w:hint="default"/>
+      </w:rPr>
+    </w:lvl>
+    <w:lvl w:ilvl="8" w:tplc="04090005" w:tentative="1">
+      <w:start w:val="1"/>
+      <w:numFmt w:val="bullet"/>
+      <w:lvlText w:val=""/>
+      <w:lvlJc w:val="left"/>
+      <w:pPr>
+        <w:ind w:left="3240" w:hanging="360"/>
+      </w:pPr>
+      <w:rPr>
+        <w:rFonts w:ascii="Wingdings" w:hAnsi="Wingdings" w:hint="default"/>
+      </w:rPr>
+    </w:lvl>
+  </w:abstractNum>
+  <w:abstractNum w:abstractNumId="49">
+    <w:nsid w:val="46932C0C"/>
+    <w:multiLevelType w:val="hybridMultilevel"/>
+    <w:tmpl w:val="E7CC04EC"/>
+    <w:lvl w:ilvl="0" w:tplc="04090001">
+      <w:start w:val="1"/>
+      <w:numFmt w:val="bullet"/>
+      <w:lvlText w:val=""/>
+      <w:lvlJc w:val="left"/>
+      <w:pPr>
+        <w:ind w:left="360" w:hanging="360"/>
+      </w:pPr>
+      <w:rPr>
+        <w:rFonts w:ascii="Symbol" w:hAnsi="Symbol" w:hint="default"/>
+      </w:rPr>
+    </w:lvl>
+    <w:lvl w:ilvl="1" w:tplc="04090003" w:tentative="1">
+      <w:start w:val="1"/>
+      <w:numFmt w:val="bullet"/>
+      <w:lvlText w:val="o"/>
+      <w:lvlJc w:val="left"/>
+      <w:pPr>
+        <w:ind w:left="720" w:hanging="360"/>
+      </w:pPr>
+      <w:rPr>
+        <w:rFonts w:ascii="Courier New" w:hAnsi="Courier New" w:cs="Courier New" w:hint="default"/>
+      </w:rPr>
+    </w:lvl>
+    <w:lvl w:ilvl="2" w:tplc="04090005" w:tentative="1">
+      <w:start w:val="1"/>
+      <w:numFmt w:val="bullet"/>
+      <w:lvlText w:val=""/>
+      <w:lvlJc w:val="left"/>
+      <w:pPr>
+        <w:ind w:left="1080" w:hanging="360"/>
+      </w:pPr>
+      <w:rPr>
+        <w:rFonts w:ascii="Wingdings" w:hAnsi="Wingdings" w:hint="default"/>
+      </w:rPr>
+    </w:lvl>
+    <w:lvl w:ilvl="3" w:tplc="04090001" w:tentative="1">
+      <w:start w:val="1"/>
+      <w:numFmt w:val="bullet"/>
+      <w:lvlText w:val=""/>
+      <w:lvlJc w:val="left"/>
+      <w:pPr>
+        <w:ind w:left="1440" w:hanging="360"/>
+      </w:pPr>
+      <w:rPr>
+        <w:rFonts w:ascii="Symbol" w:hAnsi="Symbol" w:hint="default"/>
+      </w:rPr>
+    </w:lvl>
+    <w:lvl w:ilvl="4" w:tplc="04090003" w:tentative="1">
+      <w:start w:val="1"/>
+      <w:numFmt w:val="bullet"/>
+      <w:lvlText w:val="o"/>
+      <w:lvlJc w:val="left"/>
+      <w:pPr>
+        <w:ind w:left="1800" w:hanging="360"/>
+      </w:pPr>
+      <w:rPr>
+        <w:rFonts w:ascii="Courier New" w:hAnsi="Courier New" w:cs="Courier New" w:hint="default"/>
+      </w:rPr>
+    </w:lvl>
+    <w:lvl w:ilvl="5" w:tplc="04090005" w:tentative="1">
+      <w:start w:val="1"/>
+      <w:numFmt w:val="bullet"/>
+      <w:lvlText w:val=""/>
+      <w:lvlJc w:val="left"/>
+      <w:pPr>
+        <w:ind w:left="2160" w:hanging="360"/>
+      </w:pPr>
+      <w:rPr>
+        <w:rFonts w:ascii="Wingdings" w:hAnsi="Wingdings" w:hint="default"/>
+      </w:rPr>
+    </w:lvl>
+    <w:lvl w:ilvl="6" w:tplc="04090001" w:tentative="1">
+      <w:start w:val="1"/>
+      <w:numFmt w:val="bullet"/>
+      <w:lvlText w:val=""/>
+      <w:lvlJc w:val="left"/>
+      <w:pPr>
+        <w:ind w:left="2520" w:hanging="360"/>
+      </w:pPr>
+      <w:rPr>
+        <w:rFonts w:ascii="Symbol" w:hAnsi="Symbol" w:hint="default"/>
+      </w:rPr>
+    </w:lvl>
+    <w:lvl w:ilvl="7" w:tplc="04090003" w:tentative="1">
+      <w:start w:val="1"/>
+      <w:numFmt w:val="bullet"/>
+      <w:lvlText w:val="o"/>
+      <w:lvlJc w:val="left"/>
+      <w:pPr>
+        <w:ind w:left="2880" w:hanging="360"/>
+      </w:pPr>
+      <w:rPr>
+        <w:rFonts w:ascii="Courier New" w:hAnsi="Courier New" w:cs="Courier New" w:hint="default"/>
+      </w:rPr>
+    </w:lvl>
+    <w:lvl w:ilvl="8" w:tplc="04090005" w:tentative="1">
+      <w:start w:val="1"/>
+      <w:numFmt w:val="bullet"/>
+      <w:lvlText w:val=""/>
+      <w:lvlJc w:val="left"/>
+      <w:pPr>
+        <w:ind w:left="3240" w:hanging="360"/>
+      </w:pPr>
+      <w:rPr>
+        <w:rFonts w:ascii="Wingdings" w:hAnsi="Wingdings" w:hint="default"/>
+      </w:rPr>
+    </w:lvl>
+  </w:abstractNum>
+  <w:abstractNum w:abstractNumId="50">
+    <w:nsid w:val="46932C0C"/>
+    <w:multiLevelType w:val="hybridMultilevel"/>
+    <w:tmpl w:val="E7CC04EC"/>
+    <w:lvl w:ilvl="0" w:tplc="04090001">
+      <w:start w:val="1"/>
+      <w:numFmt w:val="bullet"/>
+      <w:lvlText w:val=""/>
+      <w:lvlJc w:val="left"/>
+      <w:pPr>
+        <w:ind w:left="360" w:hanging="360"/>
+      </w:pPr>
+      <w:rPr>
+        <w:rFonts w:ascii="Symbol" w:hAnsi="Symbol" w:hint="default"/>
+      </w:rPr>
+    </w:lvl>
+    <w:lvl w:ilvl="1" w:tplc="04090003" w:tentative="1">
+      <w:start w:val="1"/>
+      <w:numFmt w:val="bullet"/>
+      <w:lvlText w:val="o"/>
+      <w:lvlJc w:val="left"/>
+      <w:pPr>
+        <w:ind w:left="720" w:hanging="360"/>
+      </w:pPr>
+      <w:rPr>
+        <w:rFonts w:ascii="Courier New" w:hAnsi="Courier New" w:cs="Courier New" w:hint="default"/>
+      </w:rPr>
+    </w:lvl>
+    <w:lvl w:ilvl="2" w:tplc="04090005" w:tentative="1">
+      <w:start w:val="1"/>
+      <w:numFmt w:val="bullet"/>
+      <w:lvlText w:val=""/>
+      <w:lvlJc w:val="left"/>
+      <w:pPr>
+        <w:ind w:left="1080" w:hanging="360"/>
+      </w:pPr>
+      <w:rPr>
+        <w:rFonts w:ascii="Wingdings" w:hAnsi="Wingdings" w:hint="default"/>
+      </w:rPr>
+    </w:lvl>
+    <w:lvl w:ilvl="3" w:tplc="04090001" w:tentative="1">
+      <w:start w:val="1"/>
+      <w:numFmt w:val="bullet"/>
+      <w:lvlText w:val=""/>
+      <w:lvlJc w:val="left"/>
+      <w:pPr>
+        <w:ind w:left="1440" w:hanging="360"/>
+      </w:pPr>
+      <w:rPr>
+        <w:rFonts w:ascii="Symbol" w:hAnsi="Symbol" w:hint="default"/>
+      </w:rPr>
+    </w:lvl>
+    <w:lvl w:ilvl="4" w:tplc="04090003" w:tentative="1">
+      <w:start w:val="1"/>
+      <w:numFmt w:val="bullet"/>
+      <w:lvlText w:val="o"/>
+      <w:lvlJc w:val="left"/>
+      <w:pPr>
+        <w:ind w:left="1800" w:hanging="360"/>
+      </w:pPr>
+      <w:rPr>
+        <w:rFonts w:ascii="Courier New" w:hAnsi="Courier New" w:cs="Courier New" w:hint="default"/>
+      </w:rPr>
+    </w:lvl>
+    <w:lvl w:ilvl="5" w:tplc="04090005" w:tentative="1">
+      <w:start w:val="1"/>
+      <w:numFmt w:val="bullet"/>
+      <w:lvlText w:val=""/>
+      <w:lvlJc w:val="left"/>
+      <w:pPr>
+        <w:ind w:left="2160" w:hanging="360"/>
+      </w:pPr>
+      <w:rPr>
+        <w:rFonts w:ascii="Wingdings" w:hAnsi="Wingdings" w:hint="default"/>
+      </w:rPr>
+    </w:lvl>
+    <w:lvl w:ilvl="6" w:tplc="04090001" w:tentative="1">
+      <w:start w:val="1"/>
+      <w:numFmt w:val="bullet"/>
+      <w:lvlText w:val=""/>
+      <w:lvlJc w:val="left"/>
+      <w:pPr>
+        <w:ind w:left="2520" w:hanging="360"/>
+      </w:pPr>
+      <w:rPr>
+        <w:rFonts w:ascii="Symbol" w:hAnsi="Symbol" w:hint="default"/>
+      </w:rPr>
+    </w:lvl>
+    <w:lvl w:ilvl="7" w:tplc="04090003" w:tentative="1">
+      <w:start w:val="1"/>
+      <w:numFmt w:val="bullet"/>
+      <w:lvlText w:val="o"/>
+      <w:lvlJc w:val="left"/>
+      <w:pPr>
+        <w:ind w:left="2880" w:hanging="360"/>
+      </w:pPr>
+      <w:rPr>
+        <w:rFonts w:ascii="Courier New" w:hAnsi="Courier New" w:cs="Courier New" w:hint="default"/>
+      </w:rPr>
+    </w:lvl>
+    <w:lvl w:ilvl="8" w:tplc="04090005" w:tentative="1">
+      <w:start w:val="1"/>
+      <w:numFmt w:val="bullet"/>
+      <w:lvlText w:val=""/>
+      <w:lvlJc w:val="left"/>
+      <w:pPr>
+        <w:ind w:left="3240" w:hanging="360"/>
+      </w:pPr>
+      <w:rPr>
+        <w:rFonts w:ascii="Wingdings" w:hAnsi="Wingdings" w:hint="default"/>
+      </w:rPr>
+    </w:lvl>
+  </w:abstractNum>
+  <w:abstractNum w:abstractNumId="51">
+    <w:nsid w:val="46932C0C"/>
+    <w:multiLevelType w:val="hybridMultilevel"/>
+    <w:tmpl w:val="E7CC04EC"/>
+    <w:lvl w:ilvl="0" w:tplc="04090001">
+      <w:start w:val="1"/>
+      <w:numFmt w:val="bullet"/>
+      <w:lvlText w:val=""/>
+      <w:lvlJc w:val="left"/>
+      <w:pPr>
+        <w:ind w:left="360" w:hanging="360"/>
+      </w:pPr>
+      <w:rPr>
+        <w:rFonts w:ascii="Symbol" w:hAnsi="Symbol" w:hint="default"/>
+      </w:rPr>
+    </w:lvl>
+    <w:lvl w:ilvl="1" w:tplc="04090003" w:tentative="1">
+      <w:start w:val="1"/>
+      <w:numFmt w:val="bullet"/>
+      <w:lvlText w:val="o"/>
+      <w:lvlJc w:val="left"/>
+      <w:pPr>
+        <w:ind w:left="720" w:hanging="360"/>
+      </w:pPr>
+      <w:rPr>
+        <w:rFonts w:ascii="Courier New" w:hAnsi="Courier New" w:cs="Courier New" w:hint="default"/>
+      </w:rPr>
+    </w:lvl>
+    <w:lvl w:ilvl="2" w:tplc="04090005" w:tentative="1">
+      <w:start w:val="1"/>
+      <w:numFmt w:val="bullet"/>
+      <w:lvlText w:val=""/>
+      <w:lvlJc w:val="left"/>
+      <w:pPr>
+        <w:ind w:left="1080" w:hanging="360"/>
+      </w:pPr>
+      <w:rPr>
+        <w:rFonts w:ascii="Wingdings" w:hAnsi="Wingdings" w:hint="default"/>
+      </w:rPr>
+    </w:lvl>
+    <w:lvl w:ilvl="3" w:tplc="04090001" w:tentative="1">
+      <w:start w:val="1"/>
+      <w:numFmt w:val="bullet"/>
+      <w:lvlText w:val=""/>
+      <w:lvlJc w:val="left"/>
+      <w:pPr>
+        <w:ind w:left="1440" w:hanging="360"/>
+      </w:pPr>
+      <w:rPr>
+        <w:rFonts w:ascii="Symbol" w:hAnsi="Symbol" w:hint="default"/>
+      </w:rPr>
+    </w:lvl>
+    <w:lvl w:ilvl="4" w:tplc="04090003" w:tentative="1">
+      <w:start w:val="1"/>
+      <w:numFmt w:val="bullet"/>
+      <w:lvlText w:val="o"/>
+      <w:lvlJc w:val="left"/>
+      <w:pPr>
+        <w:ind w:left="1800" w:hanging="360"/>
+      </w:pPr>
+      <w:rPr>
+        <w:rFonts w:ascii="Courier New" w:hAnsi="Courier New" w:cs="Courier New" w:hint="default"/>
+      </w:rPr>
+    </w:lvl>
+    <w:lvl w:ilvl="5" w:tplc="04090005" w:tentative="1">
+      <w:start w:val="1"/>
+      <w:numFmt w:val="bullet"/>
+      <w:lvlText w:val=""/>
+      <w:lvlJc w:val="left"/>
+      <w:pPr>
+        <w:ind w:left="2160" w:hanging="360"/>
+      </w:pPr>
+      <w:rPr>
+        <w:rFonts w:ascii="Wingdings" w:hAnsi="Wingdings" w:hint="default"/>
+      </w:rPr>
+    </w:lvl>
+    <w:lvl w:ilvl="6" w:tplc="04090001" w:tentative="1">
+      <w:start w:val="1"/>
+      <w:numFmt w:val="bullet"/>
+      <w:lvlText w:val=""/>
+      <w:lvlJc w:val="left"/>
+      <w:pPr>
+        <w:ind w:left="2520" w:hanging="360"/>
+      </w:pPr>
+      <w:rPr>
+        <w:rFonts w:ascii="Symbol" w:hAnsi="Symbol" w:hint="default"/>
+      </w:rPr>
+    </w:lvl>
+    <w:lvl w:ilvl="7" w:tplc="04090003" w:tentative="1">
+      <w:start w:val="1"/>
+      <w:numFmt w:val="bullet"/>
+      <w:lvlText w:val="o"/>
+      <w:lvlJc w:val="left"/>
+      <w:pPr>
+        <w:ind w:left="2880" w:hanging="360"/>
+      </w:pPr>
+      <w:rPr>
+        <w:rFonts w:ascii="Courier New" w:hAnsi="Courier New" w:cs="Courier New" w:hint="default"/>
+      </w:rPr>
+    </w:lvl>
+    <w:lvl w:ilvl="8" w:tplc="04090005" w:tentative="1">
+      <w:start w:val="1"/>
+      <w:numFmt w:val="bullet"/>
+      <w:lvlText w:val=""/>
+      <w:lvlJc w:val="left"/>
+      <w:pPr>
+        <w:ind w:left="3240" w:hanging="360"/>
+      </w:pPr>
+      <w:rPr>
+        <w:rFonts w:ascii="Wingdings" w:hAnsi="Wingdings" w:hint="default"/>
+      </w:rPr>
+    </w:lvl>
+  </w:abstractNum>
+  <w:abstractNum w:abstractNumId="52">
+    <w:nsid w:val="46932C0C"/>
+    <w:multiLevelType w:val="hybridMultilevel"/>
+    <w:tmpl w:val="E7CC04EC"/>
+    <w:lvl w:ilvl="0" w:tplc="04090001">
+      <w:start w:val="1"/>
+      <w:numFmt w:val="bullet"/>
+      <w:lvlText w:val=""/>
+      <w:lvlJc w:val="left"/>
+      <w:pPr>
+        <w:ind w:left="360" w:hanging="360"/>
+      </w:pPr>
+      <w:rPr>
+        <w:rFonts w:ascii="Symbol" w:hAnsi="Symbol" w:hint="default"/>
+      </w:rPr>
+    </w:lvl>
+    <w:lvl w:ilvl="1" w:tplc="04090003" w:tentative="1">
+      <w:start w:val="1"/>
+      <w:numFmt w:val="bullet"/>
+      <w:lvlText w:val="o"/>
+      <w:lvlJc w:val="left"/>
+      <w:pPr>
+        <w:ind w:left="720" w:hanging="360"/>
+      </w:pPr>
+      <w:rPr>
+        <w:rFonts w:ascii="Courier New" w:hAnsi="Courier New" w:cs="Courier New" w:hint="default"/>
+      </w:rPr>
+    </w:lvl>
+    <w:lvl w:ilvl="2" w:tplc="04090005" w:tentative="1">
+      <w:start w:val="1"/>
+      <w:numFmt w:val="bullet"/>
+      <w:lvlText w:val=""/>
+      <w:lvlJc w:val="left"/>
+      <w:pPr>
+        <w:ind w:left="1080" w:hanging="360"/>
+      </w:pPr>
+      <w:rPr>
+        <w:rFonts w:ascii="Wingdings" w:hAnsi="Wingdings" w:hint="default"/>
+      </w:rPr>
+    </w:lvl>
+    <w:lvl w:ilvl="3" w:tplc="04090001" w:tentative="1">
+      <w:start w:val="1"/>
+      <w:numFmt w:val="bullet"/>
+      <w:lvlText w:val=""/>
+      <w:lvlJc w:val="left"/>
+      <w:pPr>
+        <w:ind w:left="1440" w:hanging="360"/>
+      </w:pPr>
+      <w:rPr>
+        <w:rFonts w:ascii="Symbol" w:hAnsi="Symbol" w:hint="default"/>
+      </w:rPr>
+    </w:lvl>
+    <w:lvl w:ilvl="4" w:tplc="04090003" w:tentative="1">
+      <w:start w:val="1"/>
+      <w:numFmt w:val="bullet"/>
+      <w:lvlText w:val="o"/>
+      <w:lvlJc w:val="left"/>
+      <w:pPr>
+        <w:ind w:left="1800" w:hanging="360"/>
+      </w:pPr>
+      <w:rPr>
+        <w:rFonts w:ascii="Courier New" w:hAnsi="Courier New" w:cs="Courier New" w:hint="default"/>
+      </w:rPr>
+    </w:lvl>
+    <w:lvl w:ilvl="5" w:tplc="04090005" w:tentative="1">
+      <w:start w:val="1"/>
+      <w:numFmt w:val="bullet"/>
+      <w:lvlText w:val=""/>
+      <w:lvlJc w:val="left"/>
+      <w:pPr>
+        <w:ind w:left="2160" w:hanging="360"/>
+      </w:pPr>
+      <w:rPr>
+        <w:rFonts w:ascii="Wingdings" w:hAnsi="Wingdings" w:hint="default"/>
+      </w:rPr>
+    </w:lvl>
+    <w:lvl w:ilvl="6" w:tplc="04090001" w:tentative="1">
+      <w:start w:val="1"/>
+      <w:numFmt w:val="bullet"/>
+      <w:lvlText w:val=""/>
+      <w:lvlJc w:val="left"/>
+      <w:pPr>
+        <w:ind w:left="2520" w:hanging="360"/>
+      </w:pPr>
+      <w:rPr>
+        <w:rFonts w:ascii="Symbol" w:hAnsi="Symbol" w:hint="default"/>
+      </w:rPr>
+    </w:lvl>
+    <w:lvl w:ilvl="7" w:tplc="04090003" w:tentative="1">
+      <w:start w:val="1"/>
+      <w:numFmt w:val="bullet"/>
+      <w:lvlText w:val="o"/>
+      <w:lvlJc w:val="left"/>
+      <w:pPr>
+        <w:ind w:left="2880" w:hanging="360"/>
+      </w:pPr>
+      <w:rPr>
+        <w:rFonts w:ascii="Courier New" w:hAnsi="Courier New" w:cs="Courier New" w:hint="default"/>
+      </w:rPr>
+    </w:lvl>
+    <w:lvl w:ilvl="8" w:tplc="04090005" w:tentative="1">
+      <w:start w:val="1"/>
+      <w:numFmt w:val="bullet"/>
+      <w:lvlText w:val=""/>
+      <w:lvlJc w:val="left"/>
+      <w:pPr>
+        <w:ind w:left="3240" w:hanging="360"/>
+      </w:pPr>
+      <w:rPr>
+        <w:rFonts w:ascii="Wingdings" w:hAnsi="Wingdings" w:hint="default"/>
+      </w:rPr>
+    </w:lvl>
+  </w:abstractNum>
+  <w:abstractNum w:abstractNumId="53">
+    <w:nsid w:val="46932C0C"/>
+    <w:multiLevelType w:val="hybridMultilevel"/>
+    <w:tmpl w:val="E7CC04EC"/>
+    <w:lvl w:ilvl="0" w:tplc="04090001">
+      <w:start w:val="1"/>
+      <w:numFmt w:val="bullet"/>
+      <w:lvlText w:val=""/>
+      <w:lvlJc w:val="left"/>
+      <w:pPr>
+        <w:ind w:left="360" w:hanging="360"/>
+      </w:pPr>
+      <w:rPr>
+        <w:rFonts w:ascii="Symbol" w:hAnsi="Symbol" w:hint="default"/>
+      </w:rPr>
+    </w:lvl>
+    <w:lvl w:ilvl="1" w:tplc="04090003" w:tentative="1">
+      <w:start w:val="1"/>
+      <w:numFmt w:val="bullet"/>
+      <w:lvlText w:val="o"/>
+      <w:lvlJc w:val="left"/>
+      <w:pPr>
+        <w:ind w:left="720" w:hanging="360"/>
+      </w:pPr>
+      <w:rPr>
+        <w:rFonts w:ascii="Courier New" w:hAnsi="Courier New" w:cs="Courier New" w:hint="default"/>
+      </w:rPr>
+    </w:lvl>
+    <w:lvl w:ilvl="2" w:tplc="04090005" w:tentative="1">
+      <w:start w:val="1"/>
+      <w:numFmt w:val="bullet"/>
+      <w:lvlText w:val=""/>
+      <w:lvlJc w:val="left"/>
+      <w:pPr>
+        <w:ind w:left="1080" w:hanging="360"/>
+      </w:pPr>
+      <w:rPr>
+        <w:rFonts w:ascii="Wingdings" w:hAnsi="Wingdings" w:hint="default"/>
+      </w:rPr>
+    </w:lvl>
+    <w:lvl w:ilvl="3" w:tplc="04090001" w:tentative="1">
+      <w:start w:val="1"/>
+      <w:numFmt w:val="bullet"/>
+      <w:lvlText w:val=""/>
+      <w:lvlJc w:val="left"/>
+      <w:pPr>
+        <w:ind w:left="1440" w:hanging="360"/>
+      </w:pPr>
+      <w:rPr>
+        <w:rFonts w:ascii="Symbol" w:hAnsi="Symbol" w:hint="default"/>
+      </w:rPr>
+    </w:lvl>
+    <w:lvl w:ilvl="4" w:tplc="04090003" w:tentative="1">
+      <w:start w:val="1"/>
+      <w:numFmt w:val="bullet"/>
+      <w:lvlText w:val="o"/>
+      <w:lvlJc w:val="left"/>
+      <w:pPr>
+        <w:ind w:left="1800" w:hanging="360"/>
+      </w:pPr>
+      <w:rPr>
+        <w:rFonts w:ascii="Courier New" w:hAnsi="Courier New" w:cs="Courier New" w:hint="default"/>
+      </w:rPr>
+    </w:lvl>
+    <w:lvl w:ilvl="5" w:tplc="04090005" w:tentative="1">
+      <w:start w:val="1"/>
+      <w:numFmt w:val="bullet"/>
+      <w:lvlText w:val=""/>
+      <w:lvlJc w:val="left"/>
+      <w:pPr>
+        <w:ind w:left="2160" w:hanging="360"/>
+      </w:pPr>
+      <w:rPr>
+        <w:rFonts w:ascii="Wingdings" w:hAnsi="Wingdings" w:hint="default"/>
+      </w:rPr>
+    </w:lvl>
+    <w:lvl w:ilvl="6" w:tplc="04090001" w:tentative="1">
+      <w:start w:val="1"/>
+      <w:numFmt w:val="bullet"/>
+      <w:lvlText w:val=""/>
+      <w:lvlJc w:val="left"/>
+      <w:pPr>
+        <w:ind w:left="2520" w:hanging="360"/>
+      </w:pPr>
+      <w:rPr>
+        <w:rFonts w:ascii="Symbol" w:hAnsi="Symbol" w:hint="default"/>
+      </w:rPr>
+    </w:lvl>
+    <w:lvl w:ilvl="7" w:tplc="04090003" w:tentative="1">
+      <w:start w:val="1"/>
+      <w:numFmt w:val="bullet"/>
+      <w:lvlText w:val="o"/>
+      <w:lvlJc w:val="left"/>
+      <w:pPr>
+        <w:ind w:left="2880" w:hanging="360"/>
+      </w:pPr>
+      <w:rPr>
+        <w:rFonts w:ascii="Courier New" w:hAnsi="Courier New" w:cs="Courier New" w:hint="default"/>
+      </w:rPr>
+    </w:lvl>
+    <w:lvl w:ilvl="8" w:tplc="04090005" w:tentative="1">
+      <w:start w:val="1"/>
+      <w:numFmt w:val="bullet"/>
+      <w:lvlText w:val=""/>
+      <w:lvlJc w:val="left"/>
+      <w:pPr>
+        <w:ind w:left="3240" w:hanging="360"/>
+      </w:pPr>
+      <w:rPr>
+        <w:rFonts w:ascii="Wingdings" w:hAnsi="Wingdings" w:hint="default"/>
+      </w:rPr>
+    </w:lvl>
+  </w:abstractNum>
+  <w:abstractNum w:abstractNumId="54">
+    <w:nsid w:val="46932C0C"/>
+    <w:multiLevelType w:val="hybridMultilevel"/>
+    <w:tmpl w:val="E7CC04EC"/>
+    <w:lvl w:ilvl="0" w:tplc="04090001">
+      <w:start w:val="1"/>
+      <w:numFmt w:val="bullet"/>
+      <w:lvlText w:val=""/>
+      <w:lvlJc w:val="left"/>
+      <w:pPr>
+        <w:ind w:left="360" w:hanging="360"/>
+      </w:pPr>
+      <w:rPr>
+        <w:rFonts w:ascii="Symbol" w:hAnsi="Symbol" w:hint="default"/>
+      </w:rPr>
+    </w:lvl>
+    <w:lvl w:ilvl="1" w:tplc="04090003" w:tentative="1">
+      <w:start w:val="1"/>
+      <w:numFmt w:val="bullet"/>
+      <w:lvlText w:val="o"/>
+      <w:lvlJc w:val="left"/>
+      <w:pPr>
+        <w:ind w:left="720" w:hanging="360"/>
+      </w:pPr>
+      <w:rPr>
+        <w:rFonts w:ascii="Courier New" w:hAnsi="Courier New" w:cs="Courier New" w:hint="default"/>
+      </w:rPr>
+    </w:lvl>
+    <w:lvl w:ilvl="2" w:tplc="04090005" w:tentative="1">
+      <w:start w:val="1"/>
+      <w:numFmt w:val="bullet"/>
+      <w:lvlText w:val=""/>
+      <w:lvlJc w:val="left"/>
+      <w:pPr>
+        <w:ind w:left="1080" w:hanging="360"/>
+      </w:pPr>
+      <w:rPr>
+        <w:rFonts w:ascii="Wingdings" w:hAnsi="Wingdings" w:hint="default"/>
+      </w:rPr>
+    </w:lvl>
+    <w:lvl w:ilvl="3" w:tplc="04090001" w:tentative="1">
+      <w:start w:val="1"/>
+      <w:numFmt w:val="bullet"/>
+      <w:lvlText w:val=""/>
+      <w:lvlJc w:val="left"/>
+      <w:pPr>
+        <w:ind w:left="1440" w:hanging="360"/>
+      </w:pPr>
+      <w:rPr>
+        <w:rFonts w:ascii="Symbol" w:hAnsi="Symbol" w:hint="default"/>
+      </w:rPr>
+    </w:lvl>
+    <w:lvl w:ilvl="4" w:tplc="04090003" w:tentative="1">
+      <w:start w:val="1"/>
+      <w:numFmt w:val="bullet"/>
+      <w:lvlText w:val="o"/>
+      <w:lvlJc w:val="left"/>
+      <w:pPr>
+        <w:ind w:left="1800" w:hanging="360"/>
+      </w:pPr>
+      <w:rPr>
+        <w:rFonts w:ascii="Courier New" w:hAnsi="Courier New" w:cs="Courier New" w:hint="default"/>
+      </w:rPr>
+    </w:lvl>
+    <w:lvl w:ilvl="5" w:tplc="04090005" w:tentative="1">
+      <w:start w:val="1"/>
+      <w:numFmt w:val="bullet"/>
+      <w:lvlText w:val=""/>
+      <w:lvlJc w:val="left"/>
+      <w:pPr>
+        <w:ind w:left="2160" w:hanging="360"/>
+      </w:pPr>
+      <w:rPr>
+        <w:rFonts w:ascii="Wingdings" w:hAnsi="Wingdings" w:hint="default"/>
+      </w:rPr>
+    </w:lvl>
+    <w:lvl w:ilvl="6" w:tplc="04090001" w:tentative="1">
+      <w:start w:val="1"/>
+      <w:numFmt w:val="bullet"/>
+      <w:lvlText w:val=""/>
+      <w:lvlJc w:val="left"/>
+      <w:pPr>
+        <w:ind w:left="2520" w:hanging="360"/>
+      </w:pPr>
+      <w:rPr>
+        <w:rFonts w:ascii="Symbol" w:hAnsi="Symbol" w:hint="default"/>
+      </w:rPr>
+    </w:lvl>
+    <w:lvl w:ilvl="7" w:tplc="04090003" w:tentative="1">
+      <w:start w:val="1"/>
+      <w:numFmt w:val="bullet"/>
+      <w:lvlText w:val="o"/>
+      <w:lvlJc w:val="left"/>
+      <w:pPr>
+        <w:ind w:left="2880" w:hanging="360"/>
+      </w:pPr>
+      <w:rPr>
+        <w:rFonts w:ascii="Courier New" w:hAnsi="Courier New" w:cs="Courier New" w:hint="default"/>
+      </w:rPr>
+    </w:lvl>
+    <w:lvl w:ilvl="8" w:tplc="04090005" w:tentative="1">
+      <w:start w:val="1"/>
+      <w:numFmt w:val="bullet"/>
+      <w:lvlText w:val=""/>
+      <w:lvlJc w:val="left"/>
+      <w:pPr>
+        <w:ind w:left="3240" w:hanging="360"/>
+      </w:pPr>
+      <w:rPr>
+        <w:rFonts w:ascii="Wingdings" w:hAnsi="Wingdings" w:hint="default"/>
+      </w:rPr>
+    </w:lvl>
+  </w:abstractNum>
+  <w:abstractNum w:abstractNumId="55">
     <w:nsid w:val="46932C0C"/>
     <w:multiLevelType w:val="hybridMultilevel"/>
     <w:tmpl w:val="E7CC04EC"/>
@@ -9475,6 +11120,60 @@
   </w:num>
   <w:num w:numId="58">
     <w:abstractNumId w:val="46"/>
+    <w:lvlOverride w:ilvl="0">
+      <w:startOverride w:val="1"/>
+    </w:lvlOverride>
+  </w:num>
+  <w:num w:numId="59">
+    <w:abstractNumId w:val="47"/>
+    <w:lvlOverride w:ilvl="0">
+      <w:startOverride w:val="1"/>
+    </w:lvlOverride>
+  </w:num>
+  <w:num w:numId="60">
+    <w:abstractNumId w:val="48"/>
+    <w:lvlOverride w:ilvl="0">
+      <w:startOverride w:val="1"/>
+    </w:lvlOverride>
+  </w:num>
+  <w:num w:numId="61">
+    <w:abstractNumId w:val="49"/>
+    <w:lvlOverride w:ilvl="0">
+      <w:startOverride w:val="1"/>
+    </w:lvlOverride>
+  </w:num>
+  <w:num w:numId="62">
+    <w:abstractNumId w:val="50"/>
+    <w:lvlOverride w:ilvl="0">
+      <w:startOverride w:val="1"/>
+    </w:lvlOverride>
+  </w:num>
+  <w:num w:numId="63">
+    <w:abstractNumId w:val="51"/>
+    <w:lvlOverride w:ilvl="0">
+      <w:startOverride w:val="1"/>
+    </w:lvlOverride>
+  </w:num>
+  <w:num w:numId="64">
+    <w:abstractNumId w:val="52"/>
+    <w:lvlOverride w:ilvl="0">
+      <w:startOverride w:val="1"/>
+    </w:lvlOverride>
+  </w:num>
+  <w:num w:numId="65">
+    <w:abstractNumId w:val="53"/>
+    <w:lvlOverride w:ilvl="0">
+      <w:startOverride w:val="1"/>
+    </w:lvlOverride>
+  </w:num>
+  <w:num w:numId="66">
+    <w:abstractNumId w:val="54"/>
+    <w:lvlOverride w:ilvl="0">
+      <w:startOverride w:val="1"/>
+    </w:lvlOverride>
+  </w:num>
+  <w:num w:numId="67">
+    <w:abstractNumId w:val="55"/>
     <w:lvlOverride w:ilvl="0">
       <w:startOverride w:val="1"/>
     </w:lvlOverride>

</xml_diff>